<commit_message>
Updated query portion of doc.  Specifically, updated the term search example and added a note about it being "not analyzed"
</commit_message>
<xml_diff>
--- a/docs/OSDF API Draft RC1.docx
+++ b/docs/OSDF API Draft RC1.docx
@@ -53,13 +53,6 @@
     </w:p>
     <w:sdt>
       <w:sdtPr>
-        <w:id w:val="1118394471"/>
-        <w:docPartObj>
-          <w:docPartGallery w:val="Table of Contents"/>
-          <w:docPartUnique/>
-        </w:docPartObj>
-      </w:sdtPr>
-      <w:sdtEndPr>
         <w:rPr>
           <w:rFonts w:asciiTheme="minorHAnsi" w:eastAsiaTheme="minorEastAsia" w:hAnsiTheme="minorHAnsi" w:cstheme="minorBidi"/>
           <w:b w:val="0"/>
@@ -68,7 +61,12 @@
           <w:sz w:val="22"/>
           <w:szCs w:val="22"/>
         </w:rPr>
-      </w:sdtEndPr>
+        <w:id w:val="1118394471"/>
+        <w:docPartObj>
+          <w:docPartGallery w:val="Table of Contents"/>
+          <w:docPartUnique/>
+        </w:docPartObj>
+      </w:sdtPr>
       <w:sdtContent>
         <w:p>
           <w:pPr>
@@ -95,7 +93,7 @@
           <w:r>
             <w:fldChar w:fldCharType="separate"/>
           </w:r>
-          <w:hyperlink w:anchor="_Toc318796440" w:history="1">
+          <w:hyperlink w:anchor="_Toc318820534" w:history="1">
             <w:r>
               <w:rPr>
                 <w:rStyle w:val="Hyperlink"/>
@@ -122,7 +120,7 @@
                 <w:noProof/>
                 <w:webHidden/>
               </w:rPr>
-              <w:instrText xml:space="preserve"> PAGEREF _Toc318796440 \h </w:instrText>
+              <w:instrText xml:space="preserve"> PAGEREF _Toc318820534 \h </w:instrText>
             </w:r>
             <w:r>
               <w:rPr>
@@ -142,7 +140,7 @@
                 <w:noProof/>
                 <w:webHidden/>
               </w:rPr>
-              <w:t>3</w:t>
+              <w:t>2</w:t>
             </w:r>
             <w:r>
               <w:rPr>
@@ -160,7 +158,7 @@
               <w:noProof/>
             </w:rPr>
           </w:pPr>
-          <w:hyperlink w:anchor="_Toc318796441" w:history="1">
+          <w:hyperlink w:anchor="_Toc318820535" w:history="1">
             <w:r>
               <w:rPr>
                 <w:rStyle w:val="Hyperlink"/>
@@ -187,7 +185,7 @@
                 <w:noProof/>
                 <w:webHidden/>
               </w:rPr>
-              <w:instrText xml:space="preserve"> PAGEREF _Toc318796441 \h </w:instrText>
+              <w:instrText xml:space="preserve"> PAGEREF _Toc318820535 \h </w:instrText>
             </w:r>
             <w:r>
               <w:rPr>
@@ -207,7 +205,7 @@
                 <w:noProof/>
                 <w:webHidden/>
               </w:rPr>
-              <w:t>3</w:t>
+              <w:t>2</w:t>
             </w:r>
             <w:r>
               <w:rPr>
@@ -225,7 +223,7 @@
               <w:noProof/>
             </w:rPr>
           </w:pPr>
-          <w:hyperlink w:anchor="_Toc318796442" w:history="1">
+          <w:hyperlink w:anchor="_Toc318820536" w:history="1">
             <w:r>
               <w:rPr>
                 <w:rStyle w:val="Hyperlink"/>
@@ -252,7 +250,7 @@
                 <w:noProof/>
                 <w:webHidden/>
               </w:rPr>
-              <w:instrText xml:space="preserve"> PAGEREF _Toc318796442 \h </w:instrText>
+              <w:instrText xml:space="preserve"> PAGEREF _Toc318820536 \h </w:instrText>
             </w:r>
             <w:r>
               <w:rPr>
@@ -272,7 +270,7 @@
                 <w:noProof/>
                 <w:webHidden/>
               </w:rPr>
-              <w:t>4</w:t>
+              <w:t>3</w:t>
             </w:r>
             <w:r>
               <w:rPr>
@@ -290,7 +288,7 @@
               <w:noProof/>
             </w:rPr>
           </w:pPr>
-          <w:hyperlink w:anchor="_Toc318796443" w:history="1">
+          <w:hyperlink w:anchor="_Toc318820537" w:history="1">
             <w:r>
               <w:rPr>
                 <w:rStyle w:val="Hyperlink"/>
@@ -330,7 +328,7 @@
                 <w:noProof/>
                 <w:webHidden/>
               </w:rPr>
-              <w:instrText xml:space="preserve"> PAGEREF _Toc318796443 \h </w:instrText>
+              <w:instrText xml:space="preserve"> PAGEREF _Toc318820537 \h </w:instrText>
             </w:r>
             <w:r>
               <w:rPr>
@@ -350,7 +348,7 @@
                 <w:noProof/>
                 <w:webHidden/>
               </w:rPr>
-              <w:t>4</w:t>
+              <w:t>3</w:t>
             </w:r>
             <w:r>
               <w:rPr>
@@ -368,7 +366,7 @@
               <w:noProof/>
             </w:rPr>
           </w:pPr>
-          <w:hyperlink w:anchor="_Toc318796444" w:history="1">
+          <w:hyperlink w:anchor="_Toc318820538" w:history="1">
             <w:r>
               <w:rPr>
                 <w:rStyle w:val="Hyperlink"/>
@@ -408,7 +406,7 @@
                 <w:noProof/>
                 <w:webHidden/>
               </w:rPr>
-              <w:instrText xml:space="preserve"> PAGEREF _Toc318796444 \h </w:instrText>
+              <w:instrText xml:space="preserve"> PAGEREF _Toc318820538 \h </w:instrText>
             </w:r>
             <w:r>
               <w:rPr>
@@ -428,7 +426,7 @@
                 <w:noProof/>
                 <w:webHidden/>
               </w:rPr>
-              <w:t>6</w:t>
+              <w:t>5</w:t>
             </w:r>
             <w:r>
               <w:rPr>
@@ -446,7 +444,7 @@
               <w:noProof/>
             </w:rPr>
           </w:pPr>
-          <w:hyperlink w:anchor="_Toc318796445" w:history="1">
+          <w:hyperlink w:anchor="_Toc318820539" w:history="1">
             <w:r>
               <w:rPr>
                 <w:rStyle w:val="Hyperlink"/>
@@ -473,7 +471,7 @@
                 <w:noProof/>
                 <w:webHidden/>
               </w:rPr>
-              <w:instrText xml:space="preserve"> PAGEREF _Toc318796445 \h </w:instrText>
+              <w:instrText xml:space="preserve"> PAGEREF _Toc318820539 \h </w:instrText>
             </w:r>
             <w:r>
               <w:rPr>
@@ -493,7 +491,7 @@
                 <w:noProof/>
                 <w:webHidden/>
               </w:rPr>
-              <w:t>6</w:t>
+              <w:t>5</w:t>
             </w:r>
             <w:r>
               <w:rPr>
@@ -511,7 +509,7 @@
               <w:noProof/>
             </w:rPr>
           </w:pPr>
-          <w:hyperlink w:anchor="_Toc318796446" w:history="1">
+          <w:hyperlink w:anchor="_Toc318820540" w:history="1">
             <w:r>
               <w:rPr>
                 <w:rStyle w:val="Hyperlink"/>
@@ -551,7 +549,7 @@
                 <w:noProof/>
                 <w:webHidden/>
               </w:rPr>
-              <w:instrText xml:space="preserve"> PAGEREF _Toc318796446 \h </w:instrText>
+              <w:instrText xml:space="preserve"> PAGEREF _Toc318820540 \h </w:instrText>
             </w:r>
             <w:r>
               <w:rPr>
@@ -571,7 +569,7 @@
                 <w:noProof/>
                 <w:webHidden/>
               </w:rPr>
-              <w:t>6</w:t>
+              <w:t>5</w:t>
             </w:r>
             <w:r>
               <w:rPr>
@@ -589,7 +587,7 @@
               <w:noProof/>
             </w:rPr>
           </w:pPr>
-          <w:hyperlink w:anchor="_Toc318796447" w:history="1">
+          <w:hyperlink w:anchor="_Toc318820541" w:history="1">
             <w:r>
               <w:rPr>
                 <w:rStyle w:val="Hyperlink"/>
@@ -630,7 +628,7 @@
                 <w:noProof/>
                 <w:webHidden/>
               </w:rPr>
-              <w:instrText xml:space="preserve"> PAGEREF _Toc318796447 \h </w:instrText>
+              <w:instrText xml:space="preserve"> PAGEREF _Toc318820541 \h </w:instrText>
             </w:r>
             <w:r>
               <w:rPr>
@@ -650,7 +648,7 @@
                 <w:noProof/>
                 <w:webHidden/>
               </w:rPr>
-              <w:t>7</w:t>
+              <w:t>6</w:t>
             </w:r>
             <w:r>
               <w:rPr>
@@ -668,7 +666,7 @@
               <w:noProof/>
             </w:rPr>
           </w:pPr>
-          <w:hyperlink w:anchor="_Toc318796448" w:history="1">
+          <w:hyperlink w:anchor="_Toc318820542" w:history="1">
             <w:r>
               <w:rPr>
                 <w:rStyle w:val="Hyperlink"/>
@@ -695,7 +693,7 @@
                 <w:noProof/>
                 <w:webHidden/>
               </w:rPr>
-              <w:instrText xml:space="preserve"> PAGEREF _Toc318796448 \h </w:instrText>
+              <w:instrText xml:space="preserve"> PAGEREF _Toc318820542 \h </w:instrText>
             </w:r>
             <w:r>
               <w:rPr>
@@ -715,7 +713,7 @@
                 <w:noProof/>
                 <w:webHidden/>
               </w:rPr>
-              <w:t>7</w:t>
+              <w:t>6</w:t>
             </w:r>
             <w:r>
               <w:rPr>
@@ -733,7 +731,7 @@
               <w:noProof/>
             </w:rPr>
           </w:pPr>
-          <w:hyperlink w:anchor="_Toc318796449" w:history="1">
+          <w:hyperlink w:anchor="_Toc318820543" w:history="1">
             <w:r>
               <w:rPr>
                 <w:rStyle w:val="Hyperlink"/>
@@ -773,7 +771,7 @@
                 <w:noProof/>
                 <w:webHidden/>
               </w:rPr>
-              <w:instrText xml:space="preserve"> PAGEREF _Toc318796449 \h </w:instrText>
+              <w:instrText xml:space="preserve"> PAGEREF _Toc318820543 \h </w:instrText>
             </w:r>
             <w:r>
               <w:rPr>
@@ -793,7 +791,7 @@
                 <w:noProof/>
                 <w:webHidden/>
               </w:rPr>
-              <w:t>8</w:t>
+              <w:t>7</w:t>
             </w:r>
             <w:r>
               <w:rPr>
@@ -811,7 +809,7 @@
               <w:noProof/>
             </w:rPr>
           </w:pPr>
-          <w:hyperlink w:anchor="_Toc318796450" w:history="1">
+          <w:hyperlink w:anchor="_Toc318820544" w:history="1">
             <w:r>
               <w:rPr>
                 <w:rStyle w:val="Hyperlink"/>
@@ -851,7 +849,7 @@
                 <w:noProof/>
                 <w:webHidden/>
               </w:rPr>
-              <w:instrText xml:space="preserve"> PAGEREF _Toc318796450 \h </w:instrText>
+              <w:instrText xml:space="preserve"> PAGEREF _Toc318820544 \h </w:instrText>
             </w:r>
             <w:r>
               <w:rPr>
@@ -871,7 +869,7 @@
                 <w:noProof/>
                 <w:webHidden/>
               </w:rPr>
-              <w:t>9</w:t>
+              <w:t>8</w:t>
             </w:r>
             <w:r>
               <w:rPr>
@@ -889,7 +887,7 @@
               <w:noProof/>
             </w:rPr>
           </w:pPr>
-          <w:hyperlink w:anchor="_Toc318796451" w:history="1">
+          <w:hyperlink w:anchor="_Toc318820545" w:history="1">
             <w:r>
               <w:rPr>
                 <w:rStyle w:val="Hyperlink"/>
@@ -929,7 +927,7 @@
                 <w:noProof/>
                 <w:webHidden/>
               </w:rPr>
-              <w:instrText xml:space="preserve"> PAGEREF _Toc318796451 \h </w:instrText>
+              <w:instrText xml:space="preserve"> PAGEREF _Toc318820545 \h </w:instrText>
             </w:r>
             <w:r>
               <w:rPr>
@@ -949,7 +947,7 @@
                 <w:noProof/>
                 <w:webHidden/>
               </w:rPr>
-              <w:t>9</w:t>
+              <w:t>8</w:t>
             </w:r>
             <w:r>
               <w:rPr>
@@ -967,7 +965,7 @@
               <w:noProof/>
             </w:rPr>
           </w:pPr>
-          <w:hyperlink w:anchor="_Toc318796452" w:history="1">
+          <w:hyperlink w:anchor="_Toc318820546" w:history="1">
             <w:r>
               <w:rPr>
                 <w:rStyle w:val="Hyperlink"/>
@@ -1007,7 +1005,7 @@
                 <w:noProof/>
                 <w:webHidden/>
               </w:rPr>
-              <w:instrText xml:space="preserve"> PAGEREF _Toc318796452 \h </w:instrText>
+              <w:instrText xml:space="preserve"> PAGEREF _Toc318820546 \h </w:instrText>
             </w:r>
             <w:r>
               <w:rPr>
@@ -1027,7 +1025,7 @@
                 <w:noProof/>
                 <w:webHidden/>
               </w:rPr>
-              <w:t>10</w:t>
+              <w:t>9</w:t>
             </w:r>
             <w:r>
               <w:rPr>
@@ -1045,7 +1043,7 @@
               <w:noProof/>
             </w:rPr>
           </w:pPr>
-          <w:hyperlink w:anchor="_Toc318796453" w:history="1">
+          <w:hyperlink w:anchor="_Toc318820547" w:history="1">
             <w:r>
               <w:rPr>
                 <w:rStyle w:val="Hyperlink"/>
@@ -1085,7 +1083,7 @@
                 <w:noProof/>
                 <w:webHidden/>
               </w:rPr>
-              <w:instrText xml:space="preserve"> PAGEREF _Toc318796453 \h </w:instrText>
+              <w:instrText xml:space="preserve"> PAGEREF _Toc318820547 \h </w:instrText>
             </w:r>
             <w:r>
               <w:rPr>
@@ -1105,7 +1103,7 @@
                 <w:noProof/>
                 <w:webHidden/>
               </w:rPr>
-              <w:t>12</w:t>
+              <w:t>11</w:t>
             </w:r>
             <w:r>
               <w:rPr>
@@ -1123,7 +1121,7 @@
               <w:noProof/>
             </w:rPr>
           </w:pPr>
-          <w:hyperlink w:anchor="_Toc318796454" w:history="1">
+          <w:hyperlink w:anchor="_Toc318820548" w:history="1">
             <w:r>
               <w:rPr>
                 <w:rStyle w:val="Hyperlink"/>
@@ -1164,7 +1162,7 @@
                 <w:noProof/>
                 <w:webHidden/>
               </w:rPr>
-              <w:instrText xml:space="preserve"> PAGEREF _Toc318796454 \h </w:instrText>
+              <w:instrText xml:space="preserve"> PAGEREF _Toc318820548 \h </w:instrText>
             </w:r>
             <w:r>
               <w:rPr>
@@ -1184,7 +1182,7 @@
                 <w:noProof/>
                 <w:webHidden/>
               </w:rPr>
-              <w:t>12</w:t>
+              <w:t>11</w:t>
             </w:r>
             <w:r>
               <w:rPr>
@@ -1202,7 +1200,7 @@
               <w:noProof/>
             </w:rPr>
           </w:pPr>
-          <w:hyperlink w:anchor="_Toc318796455" w:history="1">
+          <w:hyperlink w:anchor="_Toc318820549" w:history="1">
             <w:r>
               <w:rPr>
                 <w:rStyle w:val="Hyperlink"/>
@@ -1242,7 +1240,7 @@
                 <w:noProof/>
                 <w:webHidden/>
               </w:rPr>
-              <w:instrText xml:space="preserve"> PAGEREF _Toc318796455 \h </w:instrText>
+              <w:instrText xml:space="preserve"> PAGEREF _Toc318820549 \h </w:instrText>
             </w:r>
             <w:r>
               <w:rPr>
@@ -1262,7 +1260,7 @@
                 <w:noProof/>
                 <w:webHidden/>
               </w:rPr>
-              <w:t>13</w:t>
+              <w:t>12</w:t>
             </w:r>
             <w:r>
               <w:rPr>
@@ -1280,7 +1278,7 @@
               <w:noProof/>
             </w:rPr>
           </w:pPr>
-          <w:hyperlink w:anchor="_Toc318796456" w:history="1">
+          <w:hyperlink w:anchor="_Toc318820550" w:history="1">
             <w:r>
               <w:rPr>
                 <w:rStyle w:val="Hyperlink"/>
@@ -1307,7 +1305,7 @@
                 <w:noProof/>
                 <w:webHidden/>
               </w:rPr>
-              <w:instrText xml:space="preserve"> PAGEREF _Toc318796456 \h </w:instrText>
+              <w:instrText xml:space="preserve"> PAGEREF _Toc318820550 \h </w:instrText>
             </w:r>
             <w:r>
               <w:rPr>
@@ -1327,7 +1325,7 @@
                 <w:noProof/>
                 <w:webHidden/>
               </w:rPr>
-              <w:t>13</w:t>
+              <w:t>12</w:t>
             </w:r>
             <w:r>
               <w:rPr>
@@ -1345,7 +1343,7 @@
               <w:noProof/>
             </w:rPr>
           </w:pPr>
-          <w:hyperlink w:anchor="_Toc318796457" w:history="1">
+          <w:hyperlink w:anchor="_Toc318820551" w:history="1">
             <w:r>
               <w:rPr>
                 <w:rStyle w:val="Hyperlink"/>
@@ -1385,7 +1383,7 @@
                 <w:noProof/>
                 <w:webHidden/>
               </w:rPr>
-              <w:instrText xml:space="preserve"> PAGEREF _Toc318796457 \h </w:instrText>
+              <w:instrText xml:space="preserve"> PAGEREF _Toc318820551 \h </w:instrText>
             </w:r>
             <w:r>
               <w:rPr>
@@ -1405,7 +1403,7 @@
                 <w:noProof/>
                 <w:webHidden/>
               </w:rPr>
-              <w:t>14</w:t>
+              <w:t>13</w:t>
             </w:r>
             <w:r>
               <w:rPr>
@@ -1423,7 +1421,7 @@
               <w:noProof/>
             </w:rPr>
           </w:pPr>
-          <w:hyperlink w:anchor="_Toc318796458" w:history="1">
+          <w:hyperlink w:anchor="_Toc318820552" w:history="1">
             <w:r>
               <w:rPr>
                 <w:rStyle w:val="Hyperlink"/>
@@ -1463,7 +1461,7 @@
                 <w:noProof/>
                 <w:webHidden/>
               </w:rPr>
-              <w:instrText xml:space="preserve"> PAGEREF _Toc318796458 \h </w:instrText>
+              <w:instrText xml:space="preserve"> PAGEREF _Toc318820552 \h </w:instrText>
             </w:r>
             <w:r>
               <w:rPr>
@@ -1483,7 +1481,7 @@
                 <w:noProof/>
                 <w:webHidden/>
               </w:rPr>
-              <w:t>16</w:t>
+              <w:t>15</w:t>
             </w:r>
             <w:r>
               <w:rPr>
@@ -1501,7 +1499,7 @@
               <w:noProof/>
             </w:rPr>
           </w:pPr>
-          <w:hyperlink w:anchor="_Toc318796459" w:history="1">
+          <w:hyperlink w:anchor="_Toc318820553" w:history="1">
             <w:r>
               <w:rPr>
                 <w:rStyle w:val="Hyperlink"/>
@@ -1541,7 +1539,7 @@
                 <w:noProof/>
                 <w:webHidden/>
               </w:rPr>
-              <w:instrText xml:space="preserve"> PAGEREF _Toc318796459 \h </w:instrText>
+              <w:instrText xml:space="preserve"> PAGEREF _Toc318820553 \h </w:instrText>
             </w:r>
             <w:r>
               <w:rPr>
@@ -1561,7 +1559,7 @@
                 <w:noProof/>
                 <w:webHidden/>
               </w:rPr>
-              <w:t>16</w:t>
+              <w:t>15</w:t>
             </w:r>
             <w:r>
               <w:rPr>
@@ -1579,7 +1577,7 @@
               <w:noProof/>
             </w:rPr>
           </w:pPr>
-          <w:hyperlink w:anchor="_Toc318796460" w:history="1">
+          <w:hyperlink w:anchor="_Toc318820554" w:history="1">
             <w:r>
               <w:rPr>
                 <w:rStyle w:val="Hyperlink"/>
@@ -1619,7 +1617,7 @@
                 <w:noProof/>
                 <w:webHidden/>
               </w:rPr>
-              <w:instrText xml:space="preserve"> PAGEREF _Toc318796460 \h </w:instrText>
+              <w:instrText xml:space="preserve"> PAGEREF _Toc318820554 \h </w:instrText>
             </w:r>
             <w:r>
               <w:rPr>
@@ -1639,7 +1637,7 @@
                 <w:noProof/>
                 <w:webHidden/>
               </w:rPr>
-              <w:t>17</w:t>
+              <w:t>16</w:t>
             </w:r>
             <w:r>
               <w:rPr>
@@ -1657,7 +1655,7 @@
               <w:noProof/>
             </w:rPr>
           </w:pPr>
-          <w:hyperlink w:anchor="_Toc318796461" w:history="1">
+          <w:hyperlink w:anchor="_Toc318820555" w:history="1">
             <w:r>
               <w:rPr>
                 <w:rStyle w:val="Hyperlink"/>
@@ -1697,7 +1695,7 @@
                 <w:noProof/>
                 <w:webHidden/>
               </w:rPr>
-              <w:instrText xml:space="preserve"> PAGEREF _Toc318796461 \h </w:instrText>
+              <w:instrText xml:space="preserve"> PAGEREF _Toc318820555 \h </w:instrText>
             </w:r>
             <w:r>
               <w:rPr>
@@ -1717,7 +1715,7 @@
                 <w:noProof/>
                 <w:webHidden/>
               </w:rPr>
-              <w:t>18</w:t>
+              <w:t>17</w:t>
             </w:r>
             <w:r>
               <w:rPr>
@@ -1735,7 +1733,7 @@
               <w:noProof/>
             </w:rPr>
           </w:pPr>
-          <w:hyperlink w:anchor="_Toc318796462" w:history="1">
+          <w:hyperlink w:anchor="_Toc318820556" w:history="1">
             <w:r>
               <w:rPr>
                 <w:rStyle w:val="Hyperlink"/>
@@ -1778,7 +1776,7 @@
                 <w:noProof/>
                 <w:webHidden/>
               </w:rPr>
-              <w:instrText xml:space="preserve"> PAGEREF _Toc318796462 \h </w:instrText>
+              <w:instrText xml:space="preserve"> PAGEREF _Toc318820556 \h </w:instrText>
             </w:r>
             <w:r>
               <w:rPr>
@@ -1798,7 +1796,7 @@
                 <w:noProof/>
                 <w:webHidden/>
               </w:rPr>
-              <w:t>19</w:t>
+              <w:t>18</w:t>
             </w:r>
             <w:r>
               <w:rPr>
@@ -1816,7 +1814,7 @@
               <w:noProof/>
             </w:rPr>
           </w:pPr>
-          <w:hyperlink w:anchor="_Toc318796463" w:history="1">
+          <w:hyperlink w:anchor="_Toc318820557" w:history="1">
             <w:r>
               <w:rPr>
                 <w:rStyle w:val="Hyperlink"/>
@@ -1837,23 +1835,7 @@
                 <w:noProof/>
                 <w:lang w:val="pt-PT"/>
               </w:rPr>
-              <w:t>Delete t</w:t>
-            </w:r>
-            <w:r>
-              <w:rPr>
-                <w:rStyle w:val="Hyperlink"/>
-                <w:noProof/>
-                <w:lang w:val="pt-PT"/>
-              </w:rPr>
-              <w:t>e</w:t>
-            </w:r>
-            <w:r>
-              <w:rPr>
-                <w:rStyle w:val="Hyperlink"/>
-                <w:noProof/>
-                <w:lang w:val="pt-PT"/>
-              </w:rPr>
-              <w:t>mplate</w:t>
+              <w:t>Delete template</w:t>
             </w:r>
             <w:r>
               <w:rPr>
@@ -1874,7 +1856,7 @@
                 <w:noProof/>
                 <w:webHidden/>
               </w:rPr>
-              <w:instrText xml:space="preserve"> PAGEREF _Toc318796463 \h </w:instrText>
+              <w:instrText xml:space="preserve"> PAGEREF _Toc318820557 \h </w:instrText>
             </w:r>
             <w:r>
               <w:rPr>
@@ -1894,7 +1876,7 @@
                 <w:noProof/>
                 <w:webHidden/>
               </w:rPr>
-              <w:t>19</w:t>
+              <w:t>18</w:t>
             </w:r>
             <w:r>
               <w:rPr>
@@ -1912,7 +1894,7 @@
               <w:noProof/>
             </w:rPr>
           </w:pPr>
-          <w:hyperlink w:anchor="_Toc318796464" w:history="1">
+          <w:hyperlink w:anchor="_Toc318820558" w:history="1">
             <w:r>
               <w:rPr>
                 <w:rStyle w:val="Hyperlink"/>
@@ -1939,7 +1921,7 @@
                 <w:noProof/>
                 <w:webHidden/>
               </w:rPr>
-              <w:instrText xml:space="preserve"> PAGEREF _Toc318796464 \h </w:instrText>
+              <w:instrText xml:space="preserve"> PAGEREF _Toc318820558 \h </w:instrText>
             </w:r>
             <w:r>
               <w:rPr>
@@ -1959,7 +1941,7 @@
                 <w:noProof/>
                 <w:webHidden/>
               </w:rPr>
-              <w:t>19</w:t>
+              <w:t>18</w:t>
             </w:r>
             <w:r>
               <w:rPr>
@@ -1977,7 +1959,7 @@
               <w:noProof/>
             </w:rPr>
           </w:pPr>
-          <w:hyperlink w:anchor="_Toc318796465" w:history="1">
+          <w:hyperlink w:anchor="_Toc318820559" w:history="1">
             <w:r>
               <w:rPr>
                 <w:rStyle w:val="Hyperlink"/>
@@ -2017,7 +1999,7 @@
                 <w:noProof/>
                 <w:webHidden/>
               </w:rPr>
-              <w:instrText xml:space="preserve"> PAGEREF _Toc318796465 \h </w:instrText>
+              <w:instrText xml:space="preserve"> PAGEREF _Toc318820559 \h </w:instrText>
             </w:r>
             <w:r>
               <w:rPr>
@@ -2037,7 +2019,7 @@
                 <w:noProof/>
                 <w:webHidden/>
               </w:rPr>
-              <w:t>19</w:t>
+              <w:t>18</w:t>
             </w:r>
             <w:r>
               <w:rPr>
@@ -2055,7 +2037,7 @@
               <w:noProof/>
             </w:rPr>
           </w:pPr>
-          <w:hyperlink w:anchor="_Toc318796466" w:history="1">
+          <w:hyperlink w:anchor="_Toc318820560" w:history="1">
             <w:r>
               <w:rPr>
                 <w:rStyle w:val="Hyperlink"/>
@@ -2095,7 +2077,7 @@
                 <w:noProof/>
                 <w:webHidden/>
               </w:rPr>
-              <w:instrText xml:space="preserve"> PAGEREF _Toc318796466 \h </w:instrText>
+              <w:instrText xml:space="preserve"> PAGEREF _Toc318820560 \h </w:instrText>
             </w:r>
             <w:r>
               <w:rPr>
@@ -2115,7 +2097,7 @@
                 <w:noProof/>
                 <w:webHidden/>
               </w:rPr>
-              <w:t>21</w:t>
+              <w:t>20</w:t>
             </w:r>
             <w:r>
               <w:rPr>
@@ -2133,7 +2115,7 @@
               <w:noProof/>
             </w:rPr>
           </w:pPr>
-          <w:hyperlink w:anchor="_Toc318796467" w:history="1">
+          <w:hyperlink w:anchor="_Toc318820561" w:history="1">
             <w:r>
               <w:rPr>
                 <w:rStyle w:val="Hyperlink"/>
@@ -2173,7 +2155,7 @@
                 <w:noProof/>
                 <w:webHidden/>
               </w:rPr>
-              <w:instrText xml:space="preserve"> PAGEREF _Toc318796467 \h </w:instrText>
+              <w:instrText xml:space="preserve"> PAGEREF _Toc318820561 \h </w:instrText>
             </w:r>
             <w:r>
               <w:rPr>
@@ -2193,7 +2175,7 @@
                 <w:noProof/>
                 <w:webHidden/>
               </w:rPr>
-              <w:t>23</w:t>
+              <w:t>22</w:t>
             </w:r>
             <w:r>
               <w:rPr>
@@ -2211,7 +2193,7 @@
               <w:noProof/>
             </w:rPr>
           </w:pPr>
-          <w:hyperlink w:anchor="_Toc318796468" w:history="1">
+          <w:hyperlink w:anchor="_Toc318820562" w:history="1">
             <w:r>
               <w:rPr>
                 <w:rStyle w:val="Hyperlink"/>
@@ -2251,7 +2233,7 @@
                 <w:noProof/>
                 <w:webHidden/>
               </w:rPr>
-              <w:instrText xml:space="preserve"> PAGEREF _Toc318796468 \h </w:instrText>
+              <w:instrText xml:space="preserve"> PAGEREF _Toc318820562 \h </w:instrText>
             </w:r>
             <w:r>
               <w:rPr>
@@ -2271,7 +2253,7 @@
                 <w:noProof/>
                 <w:webHidden/>
               </w:rPr>
-              <w:t>25</w:t>
+              <w:t>24</w:t>
             </w:r>
             <w:r>
               <w:rPr>
@@ -2289,7 +2271,7 @@
               <w:noProof/>
             </w:rPr>
           </w:pPr>
-          <w:hyperlink w:anchor="_Toc318796469" w:history="1">
+          <w:hyperlink w:anchor="_Toc318820563" w:history="1">
             <w:r>
               <w:rPr>
                 <w:rStyle w:val="Hyperlink"/>
@@ -2329,7 +2311,7 @@
                 <w:noProof/>
                 <w:webHidden/>
               </w:rPr>
-              <w:instrText xml:space="preserve"> PAGEREF _Toc318796469 \h </w:instrText>
+              <w:instrText xml:space="preserve"> PAGEREF _Toc318820563 \h </w:instrText>
             </w:r>
             <w:r>
               <w:rPr>
@@ -2349,7 +2331,7 @@
                 <w:noProof/>
                 <w:webHidden/>
               </w:rPr>
-              <w:t>26</w:t>
+              <w:t>25</w:t>
             </w:r>
             <w:r>
               <w:rPr>
@@ -2367,7 +2349,7 @@
               <w:noProof/>
             </w:rPr>
           </w:pPr>
-          <w:hyperlink w:anchor="_Toc318796470" w:history="1">
+          <w:hyperlink w:anchor="_Toc318820564" w:history="1">
             <w:r>
               <w:rPr>
                 <w:rStyle w:val="Hyperlink"/>
@@ -2407,7 +2389,7 @@
                 <w:noProof/>
                 <w:webHidden/>
               </w:rPr>
-              <w:instrText xml:space="preserve"> PAGEREF _Toc318796470 \h </w:instrText>
+              <w:instrText xml:space="preserve"> PAGEREF _Toc318820564 \h </w:instrText>
             </w:r>
             <w:r>
               <w:rPr>
@@ -2427,7 +2409,7 @@
                 <w:noProof/>
                 <w:webHidden/>
               </w:rPr>
-              <w:t>28</w:t>
+              <w:t>27</w:t>
             </w:r>
             <w:r>
               <w:rPr>
@@ -2445,7 +2427,7 @@
               <w:noProof/>
             </w:rPr>
           </w:pPr>
-          <w:hyperlink w:anchor="_Toc318796471" w:history="1">
+          <w:hyperlink w:anchor="_Toc318820565" w:history="1">
             <w:r>
               <w:rPr>
                 <w:rStyle w:val="Hyperlink"/>
@@ -2472,7 +2454,7 @@
                 <w:noProof/>
                 <w:webHidden/>
               </w:rPr>
-              <w:instrText xml:space="preserve"> PAGEREF _Toc318796471 \h </w:instrText>
+              <w:instrText xml:space="preserve"> PAGEREF _Toc318820565 \h </w:instrText>
             </w:r>
             <w:r>
               <w:rPr>
@@ -2492,7 +2474,7 @@
                 <w:noProof/>
                 <w:webHidden/>
               </w:rPr>
-              <w:t>28</w:t>
+              <w:t>27</w:t>
             </w:r>
             <w:r>
               <w:rPr>
@@ -2510,7 +2492,7 @@
               <w:noProof/>
             </w:rPr>
           </w:pPr>
-          <w:hyperlink w:anchor="_Toc318796472" w:history="1">
+          <w:hyperlink w:anchor="_Toc318820566" w:history="1">
             <w:r>
               <w:rPr>
                 <w:rStyle w:val="Hyperlink"/>
@@ -2550,7 +2532,7 @@
                 <w:noProof/>
                 <w:webHidden/>
               </w:rPr>
-              <w:instrText xml:space="preserve"> PAGEREF _Toc318796472 \h </w:instrText>
+              <w:instrText xml:space="preserve"> PAGEREF _Toc318820566 \h </w:instrText>
             </w:r>
             <w:r>
               <w:rPr>
@@ -2570,7 +2552,7 @@
                 <w:noProof/>
                 <w:webHidden/>
               </w:rPr>
-              <w:t>28</w:t>
+              <w:t>27</w:t>
             </w:r>
             <w:r>
               <w:rPr>
@@ -2588,7 +2570,7 @@
               <w:noProof/>
             </w:rPr>
           </w:pPr>
-          <w:hyperlink w:anchor="_Toc318796473" w:history="1">
+          <w:hyperlink w:anchor="_Toc318820567" w:history="1">
             <w:r>
               <w:rPr>
                 <w:rStyle w:val="Hyperlink"/>
@@ -2628,7 +2610,7 @@
                 <w:noProof/>
                 <w:webHidden/>
               </w:rPr>
-              <w:instrText xml:space="preserve"> PAGEREF _Toc318796473 \h </w:instrText>
+              <w:instrText xml:space="preserve"> PAGEREF _Toc318820567 \h </w:instrText>
             </w:r>
             <w:r>
               <w:rPr>
@@ -2648,7 +2630,7 @@
                 <w:noProof/>
                 <w:webHidden/>
               </w:rPr>
-              <w:t>29</w:t>
+              <w:t>28</w:t>
             </w:r>
             <w:r>
               <w:rPr>
@@ -2666,7 +2648,7 @@
               <w:noProof/>
             </w:rPr>
           </w:pPr>
-          <w:hyperlink w:anchor="_Toc318796474" w:history="1">
+          <w:hyperlink w:anchor="_Toc318820568" w:history="1">
             <w:r>
               <w:rPr>
                 <w:rStyle w:val="Hyperlink"/>
@@ -2706,7 +2688,7 @@
                 <w:noProof/>
                 <w:webHidden/>
               </w:rPr>
-              <w:instrText xml:space="preserve"> PAGEREF _Toc318796474 \h </w:instrText>
+              <w:instrText xml:space="preserve"> PAGEREF _Toc318820568 \h </w:instrText>
             </w:r>
             <w:r>
               <w:rPr>
@@ -2726,7 +2708,7 @@
                 <w:noProof/>
                 <w:webHidden/>
               </w:rPr>
-              <w:t>32</w:t>
+              <w:t>31</w:t>
             </w:r>
             <w:r>
               <w:rPr>
@@ -2744,7 +2726,7 @@
               <w:noProof/>
             </w:rPr>
           </w:pPr>
-          <w:hyperlink w:anchor="_Toc318796475" w:history="1">
+          <w:hyperlink w:anchor="_Toc318820569" w:history="1">
             <w:r>
               <w:rPr>
                 <w:rStyle w:val="Hyperlink"/>
@@ -2784,7 +2766,7 @@
                 <w:noProof/>
                 <w:webHidden/>
               </w:rPr>
-              <w:instrText xml:space="preserve"> PAGEREF _Toc318796475 \h </w:instrText>
+              <w:instrText xml:space="preserve"> PAGEREF _Toc318820569 \h </w:instrText>
             </w:r>
             <w:r>
               <w:rPr>
@@ -2804,7 +2786,7 @@
                 <w:noProof/>
                 <w:webHidden/>
               </w:rPr>
-              <w:t>33</w:t>
+              <w:t>32</w:t>
             </w:r>
             <w:r>
               <w:rPr>
@@ -2835,7 +2817,7 @@
       <w:pPr>
         <w:pStyle w:val="Heading1"/>
       </w:pPr>
-      <w:bookmarkStart w:id="0" w:name="_Toc318796440"/>
+      <w:bookmarkStart w:id="0" w:name="_Toc318820534"/>
       <w:r>
         <w:t>1</w:t>
       </w:r>
@@ -3054,7 +3036,7 @@
       <w:pPr>
         <w:pStyle w:val="Heading1"/>
       </w:pPr>
-      <w:bookmarkStart w:id="1" w:name="_Toc318796441"/>
+      <w:bookmarkStart w:id="1" w:name="_Toc318820535"/>
       <w:r>
         <w:t>2.</w:t>
       </w:r>
@@ -3140,7 +3122,6 @@
                 <w:rFonts w:ascii="Courier New" w:hAnsi="Courier New" w:cs="Courier New"/>
                 <w:color w:val="FFFFFF" w:themeColor="background1"/>
               </w:rPr>
-              <w:lastRenderedPageBreak/>
               <w:t>Request</w:t>
             </w:r>
           </w:p>
@@ -3493,6 +3474,7 @@
                 <w:sz w:val="18"/>
                 <w:szCs w:val="18"/>
               </w:rPr>
+              <w:lastRenderedPageBreak/>
               <w:t xml:space="preserve">  </w:t>
             </w:r>
             <w:r>
@@ -4123,7 +4105,7 @@
       <w:pPr>
         <w:pStyle w:val="Heading1"/>
       </w:pPr>
-      <w:bookmarkStart w:id="2" w:name="_Toc318796442"/>
+      <w:bookmarkStart w:id="2" w:name="_Toc318820536"/>
       <w:r>
         <w:t>3</w:t>
       </w:r>
@@ -4167,7 +4149,7 @@
       <w:pPr>
         <w:pStyle w:val="Heading2"/>
       </w:pPr>
-      <w:bookmarkStart w:id="3" w:name="_Toc318796443"/>
+      <w:bookmarkStart w:id="3" w:name="_Toc318820537"/>
       <w:r>
         <w:t xml:space="preserve">List Available </w:t>
       </w:r>
@@ -4214,7 +4196,6 @@
           </w:tcPr>
           <w:p>
             <w:r>
-              <w:lastRenderedPageBreak/>
               <w:t xml:space="preserve">Retrieve Namespace List </w:t>
             </w:r>
           </w:p>
@@ -4468,6 +4449,7 @@
                 <w:sz w:val="18"/>
                 <w:szCs w:val="18"/>
               </w:rPr>
+              <w:lastRenderedPageBreak/>
               <w:t xml:space="preserve">  "</w:t>
             </w:r>
             <w:r>
@@ -5548,8 +5530,9 @@
       <w:pPr>
         <w:pStyle w:val="Heading2"/>
       </w:pPr>
-      <w:bookmarkStart w:id="4" w:name="_Toc318796444"/>
+      <w:bookmarkStart w:id="4" w:name="_Toc318820538"/>
       <w:r>
+        <w:lastRenderedPageBreak/>
         <w:t>Retrieve Namespace Details</w:t>
       </w:r>
       <w:bookmarkEnd w:id="4"/>
@@ -6278,7 +6261,7 @@
       <w:pPr>
         <w:pStyle w:val="Heading1"/>
       </w:pPr>
-      <w:bookmarkStart w:id="5" w:name="_Toc318796445"/>
+      <w:bookmarkStart w:id="5" w:name="_Toc318820539"/>
       <w:r>
         <w:t>4</w:t>
       </w:r>
@@ -6311,7 +6294,7 @@
           <w:numId w:val="27"/>
         </w:numPr>
       </w:pPr>
-      <w:bookmarkStart w:id="6" w:name="_Toc318796446"/>
+      <w:bookmarkStart w:id="6" w:name="_Toc318820540"/>
       <w:r>
         <w:t>List ACL Membership</w:t>
       </w:r>
@@ -6357,6 +6340,7 @@
           </w:tcPr>
           <w:p>
             <w:r>
+              <w:lastRenderedPageBreak/>
               <w:t xml:space="preserve">Retrieve ACL  List by Username </w:t>
             </w:r>
           </w:p>
@@ -6895,7 +6879,6 @@
               <w:rPr>
                 <w:rFonts w:ascii="Courier New" w:hAnsi="Courier New" w:cs="Courier New"/>
               </w:rPr>
-              <w:lastRenderedPageBreak/>
               <w:t>An invalid API token will result in an HTTP 403 "Forbidden" status code.</w:t>
             </w:r>
             <w:r>
@@ -6933,7 +6916,7 @@
       <w:pPr>
         <w:pStyle w:val="Heading2"/>
       </w:pPr>
-      <w:bookmarkStart w:id="7" w:name="_Toc318796447"/>
+      <w:bookmarkStart w:id="7" w:name="_Toc318820541"/>
       <w:r>
         <w:rPr>
           <w:highlight w:val="yellow"/>
@@ -6946,7 +6929,7 @@
       <w:pPr>
         <w:pStyle w:val="Heading1"/>
       </w:pPr>
-      <w:bookmarkStart w:id="8" w:name="_Toc318796448"/>
+      <w:bookmarkStart w:id="8" w:name="_Toc318820542"/>
       <w:r>
         <w:t>5.</w:t>
       </w:r>
@@ -7308,8 +7291,9 @@
           <w:numId w:val="17"/>
         </w:numPr>
       </w:pPr>
-      <w:bookmarkStart w:id="9" w:name="_Toc318796449"/>
+      <w:bookmarkStart w:id="9" w:name="_Toc318820543"/>
       <w:r>
+        <w:lastRenderedPageBreak/>
         <w:t>List Namespace Vocabularies</w:t>
       </w:r>
       <w:bookmarkEnd w:id="9"/>
@@ -8746,72 +8730,78 @@
               <w:rPr>
                 <w:rFonts w:ascii="Courier New" w:hAnsi="Courier New" w:cs="Courier New"/>
               </w:rPr>
+              <w:t>Failed requests (unrecognized na</w:t>
+            </w:r>
+            <w:r>
+              <w:rPr>
+                <w:rFonts w:ascii="Courier New" w:hAnsi="Courier New" w:cs="Courier New"/>
+              </w:rPr>
+              <w:t>mespaces) will yield HTTP 422 ("</w:t>
+            </w:r>
+            <w:proofErr w:type="spellStart"/>
+            <w:r>
+              <w:rPr>
+                <w:rFonts w:ascii="Courier New" w:hAnsi="Courier New" w:cs="Courier New"/>
+              </w:rPr>
+              <w:t>Unprocessable</w:t>
+            </w:r>
+            <w:proofErr w:type="spellEnd"/>
+            <w:r>
+              <w:rPr>
+                <w:rFonts w:ascii="Courier New" w:hAnsi="Courier New" w:cs="Courier New"/>
+              </w:rPr>
+              <w:t xml:space="preserve"> Entity") or 500 ("Server error"</w:t>
+            </w:r>
+            <w:r>
+              <w:rPr>
+                <w:rFonts w:ascii="Courier New" w:hAnsi="Courier New" w:cs="Courier New"/>
+              </w:rPr>
+              <w:t>) responses.</w:t>
+            </w:r>
+          </w:p>
+          <w:p>
+            <w:pPr>
+              <w:rPr>
+                <w:rFonts w:ascii="Courier New" w:hAnsi="Courier New" w:cs="Courier New"/>
+              </w:rPr>
+            </w:pPr>
+          </w:p>
+          <w:p>
+            <w:pPr>
+              <w:rPr>
+                <w:rFonts w:ascii="Courier New" w:hAnsi="Courier New" w:cs="Courier New"/>
+              </w:rPr>
+            </w:pPr>
+            <w:r>
+              <w:rPr>
+                <w:rFonts w:ascii="Courier New" w:hAnsi="Courier New" w:cs="Courier New"/>
+              </w:rPr>
+              <w:t xml:space="preserve">Security related errors for users attempting to </w:t>
+            </w:r>
+            <w:r>
+              <w:rPr>
+                <w:rFonts w:ascii="Courier New" w:hAnsi="Courier New" w:cs="Courier New"/>
+              </w:rPr>
+              <w:t>access data</w:t>
+            </w:r>
+            <w:r>
+              <w:rPr>
+                <w:rFonts w:ascii="Courier New" w:hAnsi="Courier New" w:cs="Courier New"/>
+              </w:rPr>
+              <w:t xml:space="preserve"> </w:t>
+            </w:r>
+            <w:r>
+              <w:rPr>
+                <w:rFonts w:ascii="Courier New" w:hAnsi="Courier New" w:cs="Courier New"/>
+              </w:rPr>
+              <w:t xml:space="preserve">without </w:t>
+            </w:r>
+            <w:r>
+              <w:rPr>
+                <w:rFonts w:ascii="Courier New" w:hAnsi="Courier New" w:cs="Courier New"/>
+              </w:rPr>
               <w:lastRenderedPageBreak/>
-              <w:t>Failed requests (unrecognized na</w:t>
-            </w:r>
-            <w:r>
-              <w:rPr>
-                <w:rFonts w:ascii="Courier New" w:hAnsi="Courier New" w:cs="Courier New"/>
-              </w:rPr>
-              <w:t>mespaces) will yield HTTP 422 ("</w:t>
-            </w:r>
-            <w:proofErr w:type="spellStart"/>
-            <w:r>
-              <w:rPr>
-                <w:rFonts w:ascii="Courier New" w:hAnsi="Courier New" w:cs="Courier New"/>
-              </w:rPr>
-              <w:t>Unprocessable</w:t>
-            </w:r>
-            <w:proofErr w:type="spellEnd"/>
-            <w:r>
-              <w:rPr>
-                <w:rFonts w:ascii="Courier New" w:hAnsi="Courier New" w:cs="Courier New"/>
-              </w:rPr>
-              <w:t xml:space="preserve"> Entity") or 500 ("Server error"</w:t>
-            </w:r>
-            <w:r>
-              <w:rPr>
-                <w:rFonts w:ascii="Courier New" w:hAnsi="Courier New" w:cs="Courier New"/>
-              </w:rPr>
-              <w:t>) responses.</w:t>
-            </w:r>
-          </w:p>
-          <w:p>
-            <w:pPr>
-              <w:rPr>
-                <w:rFonts w:ascii="Courier New" w:hAnsi="Courier New" w:cs="Courier New"/>
-              </w:rPr>
-            </w:pPr>
-          </w:p>
-          <w:p>
-            <w:pPr>
-              <w:rPr>
-                <w:rFonts w:ascii="Courier New" w:hAnsi="Courier New" w:cs="Courier New"/>
-              </w:rPr>
-            </w:pPr>
-            <w:r>
-              <w:rPr>
-                <w:rFonts w:ascii="Courier New" w:hAnsi="Courier New" w:cs="Courier New"/>
-              </w:rPr>
-              <w:t xml:space="preserve">Security related errors for users attempting to </w:t>
-            </w:r>
-            <w:r>
-              <w:rPr>
-                <w:rFonts w:ascii="Courier New" w:hAnsi="Courier New" w:cs="Courier New"/>
-              </w:rPr>
-              <w:t>access data</w:t>
-            </w:r>
-            <w:r>
-              <w:rPr>
-                <w:rFonts w:ascii="Courier New" w:hAnsi="Courier New" w:cs="Courier New"/>
-              </w:rPr>
-              <w:t xml:space="preserve"> </w:t>
-            </w:r>
-            <w:r>
-              <w:rPr>
-                <w:rFonts w:ascii="Courier New" w:hAnsi="Courier New" w:cs="Courier New"/>
-              </w:rPr>
-              <w:t>without appropriate</w:t>
+              <w:t>appropriate</w:t>
             </w:r>
             <w:r>
               <w:rPr>
@@ -8944,7 +8934,7 @@
           <w:numId w:val="17"/>
         </w:numPr>
       </w:pPr>
-      <w:bookmarkStart w:id="10" w:name="_Toc318796450"/>
+      <w:bookmarkStart w:id="10" w:name="_Toc318820544"/>
       <w:r>
         <w:t>Retrieve</w:t>
       </w:r>
@@ -8963,7 +8953,6 @@
         <w:rPr>
           <w:rFonts w:ascii="Calibri" w:hAnsi="Calibri" w:cs="Calibri"/>
         </w:rPr>
-        <w:lastRenderedPageBreak/>
         <w:t>An HTTP GET request must be made to</w:t>
       </w:r>
       <w:r>
@@ -9014,7 +9003,7 @@
         <w:pStyle w:val="Heading3"/>
         <w:ind w:left="360" w:hanging="360"/>
       </w:pPr>
-      <w:bookmarkStart w:id="11" w:name="_Toc318796451"/>
+      <w:bookmarkStart w:id="11" w:name="_Toc318820545"/>
       <w:r>
         <w:t>B</w:t>
       </w:r>
@@ -10015,6 +10004,7 @@
                 <w:sz w:val="18"/>
                 <w:szCs w:val="18"/>
               </w:rPr>
+              <w:lastRenderedPageBreak/>
               <w:t xml:space="preserve">  "</w:t>
             </w:r>
             <w:proofErr w:type="spellStart"/>
@@ -10454,6 +10444,7 @@
               <w:rPr>
                 <w:rFonts w:ascii="Courier New" w:hAnsi="Courier New" w:cs="Courier New"/>
               </w:rPr>
+              <w:lastRenderedPageBreak/>
               <w:t xml:space="preserve">Failed requests (invalid or unrecognized </w:t>
             </w:r>
             <w:proofErr w:type="spellStart"/>
@@ -10508,7 +10499,7 @@
         <w:pStyle w:val="Heading3"/>
         <w:ind w:left="360" w:hanging="360"/>
       </w:pPr>
-      <w:bookmarkStart w:id="12" w:name="_Toc318796452"/>
+      <w:bookmarkStart w:id="12" w:name="_Toc318820546"/>
       <w:r>
         <w:t>B</w:t>
       </w:r>
@@ -12302,7 +12293,6 @@
                 <w:sz w:val="18"/>
                 <w:szCs w:val="18"/>
               </w:rPr>
-              <w:lastRenderedPageBreak/>
               <w:t xml:space="preserve">        "assembly",</w:t>
             </w:r>
           </w:p>
@@ -12556,8 +12546,9 @@
       <w:pPr>
         <w:pStyle w:val="Heading2"/>
       </w:pPr>
-      <w:bookmarkStart w:id="13" w:name="_Toc318796453"/>
+      <w:bookmarkStart w:id="13" w:name="_Toc318820547"/>
       <w:r>
+        <w:lastRenderedPageBreak/>
         <w:t>Create Namespace Vocabulary</w:t>
       </w:r>
       <w:bookmarkEnd w:id="13"/>
@@ -13741,14 +13732,7 @@
               <w:rPr>
                 <w:rFonts w:ascii="Courier New" w:hAnsi="Courier New" w:cs="Courier New"/>
               </w:rPr>
-              <w:t xml:space="preserve"> Failed requests, such as the use of an invalid namespace, or the </w:t>
-            </w:r>
-            <w:r>
-              <w:rPr>
-                <w:rFonts w:ascii="Courier New" w:hAnsi="Courier New" w:cs="Courier New"/>
-              </w:rPr>
-              <w:lastRenderedPageBreak/>
-              <w:t>use of a vocabulary name that already exists will yield an HTTP 422 ("</w:t>
+              <w:t xml:space="preserve"> Failed requests, such as the use of an invalid namespace, or the use of a vocabulary name that already exists will yield an HTTP 422 ("</w:t>
             </w:r>
             <w:proofErr w:type="spellStart"/>
             <w:r>
@@ -13817,7 +13801,7 @@
       <w:pPr>
         <w:pStyle w:val="Heading2"/>
       </w:pPr>
-      <w:bookmarkStart w:id="14" w:name="_Toc318796454"/>
+      <w:bookmarkStart w:id="14" w:name="_Toc318820548"/>
       <w:r>
         <w:rPr>
           <w:highlight w:val="yellow"/>
@@ -13846,8 +13830,9 @@
       <w:pPr>
         <w:pStyle w:val="Heading2"/>
       </w:pPr>
-      <w:bookmarkStart w:id="15" w:name="_Toc318796455"/>
+      <w:bookmarkStart w:id="15" w:name="_Toc318820549"/>
       <w:r>
+        <w:lastRenderedPageBreak/>
         <w:t>Delete Namespace Vocabulary</w:t>
       </w:r>
       <w:bookmarkEnd w:id="15"/>
@@ -14120,7 +14105,7 @@
           <w:color w:val="000000"/>
         </w:rPr>
       </w:pPr>
-      <w:bookmarkStart w:id="16" w:name="_Toc318796456"/>
+      <w:bookmarkStart w:id="16" w:name="_Toc318820550"/>
       <w:r>
         <w:rPr>
           <w:rStyle w:val="Heading1Char"/>
@@ -14554,7 +14539,6 @@
           <w:rFonts w:cstheme="minorHAnsi"/>
           <w:color w:val="000000"/>
         </w:rPr>
-        <w:lastRenderedPageBreak/>
         <w:t>In the above example we have</w:t>
       </w:r>
       <w:r>
@@ -14748,8 +14732,9 @@
           <w:numId w:val="22"/>
         </w:numPr>
       </w:pPr>
-      <w:bookmarkStart w:id="17" w:name="_Toc318796457"/>
+      <w:bookmarkStart w:id="17" w:name="_Toc318820551"/>
       <w:r>
+        <w:lastRenderedPageBreak/>
         <w:t>List templates</w:t>
       </w:r>
       <w:bookmarkEnd w:id="17"/>
@@ -17439,7 +17424,7 @@
       <w:pPr>
         <w:pStyle w:val="Heading2"/>
       </w:pPr>
-      <w:bookmarkStart w:id="18" w:name="_Toc318796458"/>
+      <w:bookmarkStart w:id="18" w:name="_Toc318820552"/>
       <w:r>
         <w:t>Retrieve template</w:t>
       </w:r>
@@ -17454,7 +17439,7 @@
         </w:numPr>
         <w:ind w:left="360" w:hanging="360"/>
       </w:pPr>
-      <w:bookmarkStart w:id="19" w:name="_Toc318796459"/>
+      <w:bookmarkStart w:id="19" w:name="_Toc318820553"/>
       <w:r>
         <w:t>B</w:t>
       </w:r>
@@ -18676,7 +18661,7 @@
         <w:pStyle w:val="Heading3"/>
         <w:ind w:left="360" w:hanging="360"/>
       </w:pPr>
-      <w:bookmarkStart w:id="20" w:name="_Toc318796460"/>
+      <w:bookmarkStart w:id="20" w:name="_Toc318820554"/>
       <w:r>
         <w:lastRenderedPageBreak/>
         <w:t>B</w:t>
@@ -19791,8 +19776,9 @@
       <w:pPr>
         <w:pStyle w:val="Heading2"/>
       </w:pPr>
-      <w:bookmarkStart w:id="21" w:name="_Toc318796461"/>
+      <w:bookmarkStart w:id="21" w:name="_Toc318820555"/>
       <w:r>
+        <w:lastRenderedPageBreak/>
         <w:t xml:space="preserve">Create </w:t>
       </w:r>
       <w:r>
@@ -19898,7 +19884,6 @@
               <w:rPr>
                 <w:rFonts w:ascii="Courier New" w:hAnsi="Courier New" w:cs="Courier New"/>
               </w:rPr>
-              <w:lastRenderedPageBreak/>
               <w:t xml:space="preserve">Abstract form: </w:t>
             </w:r>
           </w:p>
@@ -20841,12 +20826,13 @@
           <w:lang w:val="pt-PT"/>
         </w:rPr>
       </w:pPr>
-      <w:bookmarkStart w:id="22" w:name="_Toc318796462"/>
+      <w:bookmarkStart w:id="22" w:name="_Toc318820556"/>
       <w:r>
         <w:rPr>
           <w:highlight w:val="yellow"/>
           <w:lang w:val="pt-PT"/>
         </w:rPr>
+        <w:lastRenderedPageBreak/>
         <w:t>Edit Template</w:t>
       </w:r>
       <w:bookmarkEnd w:id="22"/>
@@ -20858,7 +20844,7 @@
           <w:lang w:val="pt-PT"/>
         </w:rPr>
       </w:pPr>
-      <w:bookmarkStart w:id="23" w:name="_Toc318796463"/>
+      <w:bookmarkStart w:id="23" w:name="_Toc318820557"/>
       <w:r>
         <w:rPr>
           <w:lang w:val="pt-PT"/>
@@ -20929,7 +20915,6 @@
                 <w:rFonts w:ascii="Courier New" w:hAnsi="Courier New" w:cs="Courier New"/>
                 <w:color w:val="FFFFFF" w:themeColor="background1"/>
               </w:rPr>
-              <w:lastRenderedPageBreak/>
               <w:t>Re</w:t>
             </w:r>
             <w:r>
@@ -21190,7 +21175,7 @@
       <w:pPr>
         <w:pStyle w:val="Heading1"/>
       </w:pPr>
-      <w:bookmarkStart w:id="24" w:name="_Toc318796464"/>
+      <w:bookmarkStart w:id="24" w:name="_Toc318820558"/>
       <w:r>
         <w:t>7</w:t>
       </w:r>
@@ -21238,7 +21223,7 @@
           <w:numId w:val="24"/>
         </w:numPr>
       </w:pPr>
-      <w:bookmarkStart w:id="25" w:name="_Toc318796465"/>
+      <w:bookmarkStart w:id="25" w:name="_Toc318820559"/>
       <w:r>
         <w:t>Create a Node</w:t>
       </w:r>
@@ -23731,7 +23716,7 @@
       <w:pPr>
         <w:pStyle w:val="Heading2"/>
       </w:pPr>
-      <w:bookmarkStart w:id="26" w:name="_Toc318796466"/>
+      <w:bookmarkStart w:id="26" w:name="_Toc318820560"/>
       <w:r>
         <w:lastRenderedPageBreak/>
         <w:t>Retrieve a Node</w:t>
@@ -27661,7 +27646,7 @@
       <w:pPr>
         <w:pStyle w:val="Heading2"/>
       </w:pPr>
-      <w:bookmarkStart w:id="27" w:name="_Toc318796467"/>
+      <w:bookmarkStart w:id="27" w:name="_Toc318820561"/>
       <w:r>
         <w:t xml:space="preserve">Retrieve a </w:t>
       </w:r>
@@ -27872,6 +27857,7 @@
               <w:rPr>
                 <w:rFonts w:ascii="Courier New" w:hAnsi="Courier New" w:cs="Courier New"/>
               </w:rPr>
+              <w:lastRenderedPageBreak/>
               <w:t>Example request:</w:t>
             </w:r>
           </w:p>
@@ -30285,14 +30271,7 @@
               <w:rPr>
                 <w:rFonts w:ascii="Courier New" w:hAnsi="Courier New" w:cs="Courier New"/>
               </w:rPr>
-              <w:t xml:space="preserve">Not found"). </w:t>
-            </w:r>
-            <w:r>
-              <w:rPr>
-                <w:rFonts w:ascii="Courier New" w:hAnsi="Courier New" w:cs="Courier New"/>
-              </w:rPr>
-              <w:lastRenderedPageBreak/>
-              <w:t>Other errors will result in an HTTP 500 (</w:t>
+              <w:t>Not found"). Other errors will result in an HTTP 500 (</w:t>
             </w:r>
             <w:r>
               <w:rPr>
@@ -30379,7 +30358,7 @@
       <w:pPr>
         <w:pStyle w:val="Heading2"/>
       </w:pPr>
-      <w:bookmarkStart w:id="29" w:name="_Toc318796468"/>
+      <w:bookmarkStart w:id="29" w:name="_Toc318820562"/>
       <w:r>
         <w:t xml:space="preserve">Retrieve Node </w:t>
       </w:r>
@@ -32268,33 +32247,33 @@
                 <w:sz w:val="18"/>
                 <w:szCs w:val="18"/>
               </w:rPr>
+              <w:t xml:space="preserve">           </w:t>
+            </w:r>
+            <w:r>
+              <w:rPr>
+                <w:rFonts w:ascii="Courier New" w:hAnsi="Courier New" w:cs="Courier New"/>
+                <w:sz w:val="18"/>
+                <w:szCs w:val="18"/>
+              </w:rPr>
+              <w:t>},</w:t>
+            </w:r>
+          </w:p>
+          <w:p>
+            <w:pPr>
+              <w:keepNext/>
+              <w:rPr>
+                <w:rFonts w:ascii="Courier New" w:hAnsi="Courier New" w:cs="Courier New"/>
+                <w:sz w:val="18"/>
+                <w:szCs w:val="18"/>
+              </w:rPr>
+            </w:pPr>
+            <w:r>
+              <w:rPr>
+                <w:rFonts w:ascii="Courier New" w:hAnsi="Courier New" w:cs="Courier New"/>
+                <w:sz w:val="18"/>
+                <w:szCs w:val="18"/>
+              </w:rPr>
               <w:lastRenderedPageBreak/>
-              <w:t xml:space="preserve">           </w:t>
-            </w:r>
-            <w:r>
-              <w:rPr>
-                <w:rFonts w:ascii="Courier New" w:hAnsi="Courier New" w:cs="Courier New"/>
-                <w:sz w:val="18"/>
-                <w:szCs w:val="18"/>
-              </w:rPr>
-              <w:t>},</w:t>
-            </w:r>
-          </w:p>
-          <w:p>
-            <w:pPr>
-              <w:keepNext/>
-              <w:rPr>
-                <w:rFonts w:ascii="Courier New" w:hAnsi="Courier New" w:cs="Courier New"/>
-                <w:sz w:val="18"/>
-                <w:szCs w:val="18"/>
-              </w:rPr>
-            </w:pPr>
-            <w:r>
-              <w:rPr>
-                <w:rFonts w:ascii="Courier New" w:hAnsi="Courier New" w:cs="Courier New"/>
-                <w:sz w:val="18"/>
-                <w:szCs w:val="18"/>
-              </w:rPr>
               <w:t xml:space="preserve">    </w:t>
             </w:r>
             <w:r>
@@ -32942,7 +32921,7 @@
       <w:pPr>
         <w:pStyle w:val="Heading2"/>
       </w:pPr>
-      <w:bookmarkStart w:id="30" w:name="_Toc318796469"/>
+      <w:bookmarkStart w:id="30" w:name="_Toc318820563"/>
       <w:r>
         <w:t>Edit</w:t>
       </w:r>
@@ -35071,7 +35050,7 @@
       <w:pPr>
         <w:pStyle w:val="Heading2"/>
       </w:pPr>
-      <w:bookmarkStart w:id="31" w:name="_Toc318796470"/>
+      <w:bookmarkStart w:id="31" w:name="_Toc318820564"/>
       <w:r>
         <w:lastRenderedPageBreak/>
         <w:t>Delete a Node</w:t>
@@ -35475,7 +35454,7 @@
       <w:pPr>
         <w:pStyle w:val="Heading1"/>
       </w:pPr>
-      <w:bookmarkStart w:id="32" w:name="_Toc318796471"/>
+      <w:bookmarkStart w:id="32" w:name="_Toc318820565"/>
       <w:r>
         <w:t>8</w:t>
       </w:r>
@@ -35505,7 +35484,7 @@
           <w:numId w:val="25"/>
         </w:numPr>
       </w:pPr>
-      <w:bookmarkStart w:id="33" w:name="_Toc318796472"/>
+      <w:bookmarkStart w:id="33" w:name="_Toc318820566"/>
       <w:r>
         <w:t>Making</w:t>
       </w:r>
@@ -35722,7 +35701,7 @@
               <w:rPr>
                 <w:rFonts w:ascii="Courier New" w:hAnsi="Courier New" w:cs="Courier New"/>
               </w:rPr>
-              <w:t>properly formed query will return the search results within the given namespaces.</w:t>
+              <w:t>properly formed query will return the search results within the given namespace.</w:t>
             </w:r>
           </w:p>
           <w:p>
@@ -35879,6 +35858,7 @@
               <w:rPr>
                 <w:rFonts w:ascii="Courier New" w:hAnsi="Courier New" w:cs="Courier New"/>
               </w:rPr>
+              <w:lastRenderedPageBreak/>
               <w:t xml:space="preserve">$ </w:t>
             </w:r>
             <w:r>
@@ -37269,7 +37249,7 @@
       <w:pPr>
         <w:pStyle w:val="Heading2"/>
       </w:pPr>
-      <w:bookmarkStart w:id="34" w:name="_Toc318796473"/>
+      <w:bookmarkStart w:id="34" w:name="_Toc318820567"/>
       <w:proofErr w:type="spellStart"/>
       <w:r>
         <w:t>Elasticsearch</w:t>
@@ -37332,8 +37312,19 @@
         <w:rPr>
           <w:rFonts w:cs="Calibri"/>
         </w:rPr>
-        <w:lastRenderedPageBreak/>
-        <w:t xml:space="preserve">One thing to note, is that though the DSL does not explicitly state this, </w:t>
+        <w:t xml:space="preserve">One thing to note, is that though the DSL does not explicitly state </w:t>
+      </w:r>
+      <w:r>
+        <w:rPr>
+          <w:rFonts w:cs="Calibri"/>
+        </w:rPr>
+        <w:t>it</w:t>
+      </w:r>
+      <w:r>
+        <w:rPr>
+          <w:rFonts w:cs="Calibri"/>
+        </w:rPr>
+        <w:t xml:space="preserve">, </w:t>
       </w:r>
       <w:r>
         <w:rPr>
@@ -37471,6 +37462,7 @@
               <w:ind w:left="0"/>
             </w:pPr>
             <w:r>
+              <w:lastRenderedPageBreak/>
               <w:t>Simple term query</w:t>
             </w:r>
           </w:p>
@@ -37523,7 +37515,19 @@
               <w:rPr>
                 <w:rFonts w:ascii="Courier New" w:hAnsi="Courier New" w:cs="Courier New"/>
               </w:rPr>
-              <w:t>Will return all documents containing the term “</w:t>
+              <w:t xml:space="preserve">Will return all documents containing the </w:t>
+            </w:r>
+            <w:r>
+              <w:rPr>
+                <w:rFonts w:ascii="Courier New" w:hAnsi="Courier New" w:cs="Courier New"/>
+              </w:rPr>
+              <w:t xml:space="preserve">top-level </w:t>
+            </w:r>
+            <w:r>
+              <w:rPr>
+                <w:rFonts w:ascii="Courier New" w:hAnsi="Courier New" w:cs="Courier New"/>
+              </w:rPr>
+              <w:t>term “</w:t>
             </w:r>
             <w:proofErr w:type="spellStart"/>
             <w:r>
@@ -37539,6 +37543,61 @@
               </w:rPr>
               <w:t>” with the value “annotation”</w:t>
             </w:r>
+            <w:r>
+              <w:rPr>
+                <w:rFonts w:ascii="Courier New" w:hAnsi="Courier New" w:cs="Courier New"/>
+              </w:rPr>
+              <w:t>.</w:t>
+            </w:r>
+          </w:p>
+          <w:p>
+            <w:pPr>
+              <w:rPr>
+                <w:rFonts w:ascii="Courier New" w:hAnsi="Courier New" w:cs="Courier New"/>
+              </w:rPr>
+            </w:pPr>
+          </w:p>
+          <w:p>
+            <w:pPr>
+              <w:rPr>
+                <w:rFonts w:ascii="Courier New" w:hAnsi="Courier New" w:cs="Courier New"/>
+              </w:rPr>
+            </w:pPr>
+            <w:r>
+              <w:rPr>
+                <w:rFonts w:ascii="Courier New" w:hAnsi="Courier New" w:cs="Courier New"/>
+              </w:rPr>
+              <w:t xml:space="preserve">Note: Be careful with the “term” query as it is “not analyzed” according to the </w:t>
+            </w:r>
+            <w:hyperlink r:id="rId10" w:history="1">
+              <w:r>
+                <w:rPr>
+                  <w:rStyle w:val="Hyperlink"/>
+                  <w:rFonts w:ascii="Courier New" w:hAnsi="Courier New" w:cs="Courier New"/>
+                </w:rPr>
+                <w:t>documentation</w:t>
+              </w:r>
+            </w:hyperlink>
+            <w:r>
+              <w:rPr>
+                <w:rFonts w:ascii="Courier New" w:hAnsi="Courier New" w:cs="Courier New"/>
+              </w:rPr>
+              <w:t xml:space="preserve">. The underlying </w:t>
+            </w:r>
+            <w:proofErr w:type="spellStart"/>
+            <w:r>
+              <w:rPr>
+                <w:rFonts w:ascii="Courier New" w:hAnsi="Courier New" w:cs="Courier New"/>
+              </w:rPr>
+              <w:t>Lucene</w:t>
+            </w:r>
+            <w:proofErr w:type="spellEnd"/>
+            <w:r>
+              <w:rPr>
+                <w:rFonts w:ascii="Courier New" w:hAnsi="Courier New" w:cs="Courier New"/>
+              </w:rPr>
+              <w:t xml:space="preserve"> analyzer both tokenizes the text and makes it lowercase.  As a result, searching for the literal “Annotation” with this query type will not yield results.</w:t>
+            </w:r>
           </w:p>
           <w:p>
             <w:pPr>
@@ -37578,40 +37637,24 @@
                 <w:sz w:val="18"/>
                 <w:szCs w:val="18"/>
               </w:rPr>
-              <w:t xml:space="preserve">   </w:t>
-            </w:r>
-            <w:r>
-              <w:rPr>
-                <w:rFonts w:ascii="Courier New" w:hAnsi="Courier New" w:cs="Courier New"/>
-                <w:sz w:val="18"/>
-                <w:szCs w:val="18"/>
-              </w:rPr>
-              <w:t xml:space="preserve">"query": { </w:t>
-            </w:r>
-          </w:p>
-          <w:p>
-            <w:pPr>
-              <w:rPr>
-                <w:rFonts w:ascii="Courier New" w:hAnsi="Courier New" w:cs="Courier New"/>
-                <w:sz w:val="18"/>
-                <w:szCs w:val="18"/>
-              </w:rPr>
-            </w:pPr>
-            <w:r>
-              <w:rPr>
-                <w:rFonts w:ascii="Courier New" w:hAnsi="Courier New" w:cs="Courier New"/>
-                <w:sz w:val="18"/>
-                <w:szCs w:val="18"/>
-              </w:rPr>
-              <w:t xml:space="preserve">      </w:t>
-            </w:r>
-            <w:r>
-              <w:rPr>
-                <w:rFonts w:ascii="Courier New" w:hAnsi="Courier New" w:cs="Courier New"/>
-                <w:sz w:val="18"/>
-                <w:szCs w:val="18"/>
-              </w:rPr>
-              <w:t>"term" : { "</w:t>
+              <w:t xml:space="preserve">   "query": { </w:t>
+            </w:r>
+          </w:p>
+          <w:p>
+            <w:pPr>
+              <w:rPr>
+                <w:rFonts w:ascii="Courier New" w:hAnsi="Courier New" w:cs="Courier New"/>
+                <w:sz w:val="18"/>
+                <w:szCs w:val="18"/>
+              </w:rPr>
+            </w:pPr>
+            <w:r>
+              <w:rPr>
+                <w:rFonts w:ascii="Courier New" w:hAnsi="Courier New" w:cs="Courier New"/>
+                <w:sz w:val="18"/>
+                <w:szCs w:val="18"/>
+              </w:rPr>
+              <w:t xml:space="preserve">      "term" : { "</w:t>
             </w:r>
             <w:proofErr w:type="spellStart"/>
             <w:r>
@@ -37646,15 +37689,7 @@
                 <w:sz w:val="18"/>
                 <w:szCs w:val="18"/>
               </w:rPr>
-              <w:t xml:space="preserve">   </w:t>
-            </w:r>
-            <w:r>
-              <w:rPr>
-                <w:rFonts w:ascii="Courier New" w:hAnsi="Courier New" w:cs="Courier New"/>
-                <w:sz w:val="18"/>
-                <w:szCs w:val="18"/>
-              </w:rPr>
-              <w:t>}</w:t>
+              <w:t xml:space="preserve">   }</w:t>
             </w:r>
           </w:p>
           <w:p>
@@ -37726,13 +37761,7 @@
               <w:ind w:left="0"/>
             </w:pPr>
             <w:r>
-              <w:t xml:space="preserve">Simple </w:t>
-            </w:r>
-            <w:r>
-              <w:t>value</w:t>
-            </w:r>
-            <w:r>
-              <w:t xml:space="preserve"> query</w:t>
+              <w:t>Simple value query</w:t>
             </w:r>
           </w:p>
         </w:tc>
@@ -37784,87 +37813,99 @@
               <w:rPr>
                 <w:rFonts w:ascii="Courier New" w:hAnsi="Courier New" w:cs="Courier New"/>
               </w:rPr>
-              <w:t xml:space="preserve">Will return all documents containing </w:t>
-            </w:r>
-            <w:r>
-              <w:rPr>
-                <w:rFonts w:ascii="Courier New" w:hAnsi="Courier New" w:cs="Courier New"/>
-              </w:rPr>
-              <w:t>the literal “annotation” on any node in the document’s JSON structure.</w:t>
-            </w:r>
-          </w:p>
-          <w:p>
-            <w:pPr>
-              <w:rPr>
-                <w:rFonts w:ascii="Courier New" w:hAnsi="Courier New" w:cs="Courier New"/>
-              </w:rPr>
-            </w:pPr>
-          </w:p>
-          <w:p>
-            <w:pPr>
-              <w:rPr>
-                <w:rFonts w:ascii="Courier New" w:hAnsi="Courier New" w:cs="Courier New"/>
-                <w:sz w:val="18"/>
-                <w:szCs w:val="18"/>
-              </w:rPr>
-            </w:pPr>
-            <w:r>
-              <w:rPr>
-                <w:rFonts w:ascii="Courier New" w:hAnsi="Courier New" w:cs="Courier New"/>
-                <w:sz w:val="18"/>
-                <w:szCs w:val="18"/>
-              </w:rPr>
-              <w:t xml:space="preserve">{ </w:t>
-            </w:r>
-          </w:p>
-          <w:p>
-            <w:pPr>
-              <w:rPr>
-                <w:rFonts w:ascii="Courier New" w:hAnsi="Courier New" w:cs="Courier New"/>
-                <w:sz w:val="18"/>
-                <w:szCs w:val="18"/>
-              </w:rPr>
-            </w:pPr>
-            <w:r>
-              <w:rPr>
-                <w:rFonts w:ascii="Courier New" w:hAnsi="Courier New" w:cs="Courier New"/>
-                <w:sz w:val="18"/>
-                <w:szCs w:val="18"/>
-              </w:rPr>
-              <w:t xml:space="preserve">   "query": { </w:t>
-            </w:r>
-          </w:p>
-          <w:p>
-            <w:pPr>
-              <w:rPr>
-                <w:rFonts w:ascii="Courier New" w:hAnsi="Courier New" w:cs="Courier New"/>
-                <w:sz w:val="18"/>
-                <w:szCs w:val="18"/>
-              </w:rPr>
-            </w:pPr>
-            <w:r>
-              <w:rPr>
-                <w:rFonts w:ascii="Courier New" w:hAnsi="Courier New" w:cs="Courier New"/>
-                <w:sz w:val="18"/>
-                <w:szCs w:val="18"/>
-              </w:rPr>
-              <w:t xml:space="preserve">      "term" : { "</w:t>
-            </w:r>
-            <w:r>
-              <w:rPr>
-                <w:rFonts w:ascii="Courier New" w:hAnsi="Courier New" w:cs="Courier New"/>
-                <w:sz w:val="18"/>
-                <w:szCs w:val="18"/>
-              </w:rPr>
-              <w:t>_all</w:t>
-            </w:r>
-            <w:r>
-              <w:rPr>
-                <w:rFonts w:ascii="Courier New" w:hAnsi="Courier New" w:cs="Courier New"/>
-                <w:sz w:val="18"/>
-                <w:szCs w:val="18"/>
-              </w:rPr>
-              <w:t>" : "annotation"}</w:t>
+              <w:t>Will return all documents containing the literal “annotation” on any node in the document’s JSON structure.</w:t>
+            </w:r>
+          </w:p>
+          <w:p>
+            <w:pPr>
+              <w:rPr>
+                <w:rFonts w:ascii="Courier New" w:hAnsi="Courier New" w:cs="Courier New"/>
+              </w:rPr>
+            </w:pPr>
+          </w:p>
+          <w:p>
+            <w:pPr>
+              <w:rPr>
+                <w:rFonts w:ascii="Courier New" w:hAnsi="Courier New" w:cs="Courier New"/>
+                <w:sz w:val="18"/>
+                <w:szCs w:val="18"/>
+              </w:rPr>
+            </w:pPr>
+            <w:r>
+              <w:rPr>
+                <w:rFonts w:ascii="Courier New" w:hAnsi="Courier New" w:cs="Courier New"/>
+                <w:sz w:val="18"/>
+                <w:szCs w:val="18"/>
+              </w:rPr>
+              <w:t>{</w:t>
+            </w:r>
+          </w:p>
+          <w:p>
+            <w:pPr>
+              <w:rPr>
+                <w:rFonts w:ascii="Courier New" w:hAnsi="Courier New" w:cs="Courier New"/>
+                <w:sz w:val="18"/>
+                <w:szCs w:val="18"/>
+              </w:rPr>
+            </w:pPr>
+            <w:r>
+              <w:rPr>
+                <w:rFonts w:ascii="Courier New" w:hAnsi="Courier New" w:cs="Courier New"/>
+                <w:sz w:val="18"/>
+                <w:szCs w:val="18"/>
+              </w:rPr>
+              <w:t xml:space="preserve">   "query": {</w:t>
+            </w:r>
+          </w:p>
+          <w:p>
+            <w:pPr>
+              <w:rPr>
+                <w:rFonts w:ascii="Courier New" w:hAnsi="Courier New" w:cs="Courier New"/>
+                <w:sz w:val="18"/>
+                <w:szCs w:val="18"/>
+              </w:rPr>
+            </w:pPr>
+            <w:r>
+              <w:rPr>
+                <w:rFonts w:ascii="Courier New" w:hAnsi="Courier New" w:cs="Courier New"/>
+                <w:sz w:val="18"/>
+                <w:szCs w:val="18"/>
+              </w:rPr>
+              <w:t xml:space="preserve">        "</w:t>
+            </w:r>
+            <w:proofErr w:type="spellStart"/>
+            <w:r>
+              <w:rPr>
+                <w:rFonts w:ascii="Courier New" w:hAnsi="Courier New" w:cs="Courier New"/>
+                <w:sz w:val="18"/>
+                <w:szCs w:val="18"/>
+              </w:rPr>
+              <w:t>query_string</w:t>
+            </w:r>
+            <w:proofErr w:type="spellEnd"/>
+            <w:r>
+              <w:rPr>
+                <w:rFonts w:ascii="Courier New" w:hAnsi="Courier New" w:cs="Courier New"/>
+                <w:sz w:val="18"/>
+                <w:szCs w:val="18"/>
+              </w:rPr>
+              <w:t>" : { "query" : "</w:t>
+            </w:r>
+            <w:r>
+              <w:rPr>
+                <w:rFonts w:ascii="Courier New" w:hAnsi="Courier New" w:cs="Courier New"/>
+                <w:sz w:val="18"/>
+                <w:szCs w:val="18"/>
+              </w:rPr>
+              <w:t>annotation</w:t>
+            </w:r>
+            <w:r>
+              <w:rPr>
+                <w:rFonts w:ascii="Courier New" w:hAnsi="Courier New" w:cs="Courier New"/>
+                <w:sz w:val="18"/>
+                <w:szCs w:val="18"/>
+              </w:rPr>
+              <w:t>" }</w:t>
             </w:r>
           </w:p>
           <w:p>
@@ -37888,8 +37929,6 @@
             <w:pPr>
               <w:rPr>
                 <w:rFonts w:ascii="Courier New" w:hAnsi="Courier New" w:cs="Courier New"/>
-                <w:sz w:val="18"/>
-                <w:szCs w:val="18"/>
               </w:rPr>
             </w:pPr>
             <w:r>
@@ -37900,13 +37939,6 @@
               </w:rPr>
               <w:t>}</w:t>
             </w:r>
-          </w:p>
-          <w:p>
-            <w:pPr>
-              <w:rPr>
-                <w:rFonts w:ascii="Courier New" w:hAnsi="Courier New" w:cs="Courier New"/>
-              </w:rPr>
-            </w:pPr>
           </w:p>
           <w:p>
             <w:pPr>
@@ -38009,13 +38041,7 @@
               <w:rPr>
                 <w:rFonts w:ascii="Courier New" w:hAnsi="Courier New" w:cs="Courier New"/>
               </w:rPr>
-              <w:t xml:space="preserve">ill </w:t>
-            </w:r>
-            <w:r>
-              <w:rPr>
-                <w:rFonts w:ascii="Courier New" w:hAnsi="Courier New" w:cs="Courier New"/>
-              </w:rPr>
-              <w:t xml:space="preserve">only return documents </w:t>
+              <w:t xml:space="preserve">ill only return documents </w:t>
             </w:r>
             <w:proofErr w:type="gramStart"/>
             <w:r>
@@ -38364,11 +38390,6 @@
         </w:rPr>
       </w:pPr>
     </w:p>
-    <w:p>
-      <w:r>
-        <w:br w:type="page"/>
-      </w:r>
-    </w:p>
     <w:tbl>
       <w:tblPr>
         <w:tblStyle w:val="TableGrid"/>
@@ -38395,6 +38416,9 @@
               <w:ind w:left="0"/>
             </w:pPr>
             <w:r>
+              <w:br w:type="page"/>
+            </w:r>
+            <w:r>
               <w:t xml:space="preserve">Multiple literals </w:t>
             </w:r>
             <w:proofErr w:type="spellStart"/>
@@ -38559,15 +38583,7 @@
                 <w:sz w:val="18"/>
                 <w:szCs w:val="18"/>
               </w:rPr>
-              <w:t xml:space="preserve">   </w:t>
-            </w:r>
-            <w:r>
-              <w:rPr>
-                <w:rFonts w:ascii="Courier New" w:hAnsi="Courier New" w:cs="Courier New"/>
-                <w:sz w:val="18"/>
-                <w:szCs w:val="18"/>
-              </w:rPr>
-              <w:t xml:space="preserve">"query": { </w:t>
+              <w:t xml:space="preserve">   "query": { </w:t>
             </w:r>
           </w:p>
           <w:p>
@@ -40142,7 +40158,7 @@
       <w:pPr>
         <w:pStyle w:val="Heading2"/>
       </w:pPr>
-      <w:bookmarkStart w:id="35" w:name="_Toc318796474"/>
+      <w:bookmarkStart w:id="35" w:name="_Toc318820568"/>
       <w:r>
         <w:t>Sorting Results</w:t>
       </w:r>
@@ -40188,7 +40204,7 @@
         </w:rPr>
         <w:t xml:space="preserve">” </w:t>
       </w:r>
-      <w:hyperlink r:id="rId10" w:history="1">
+      <w:hyperlink r:id="rId11" w:history="1">
         <w:r>
           <w:rPr>
             <w:rStyle w:val="Hyperlink"/>
@@ -40262,6 +40278,7 @@
               <w:ind w:left="0"/>
             </w:pPr>
             <w:r>
+              <w:lastRenderedPageBreak/>
               <w:t>Sort</w:t>
             </w:r>
           </w:p>
@@ -40314,13 +40331,7 @@
               <w:rPr>
                 <w:rFonts w:ascii="Courier New" w:hAnsi="Courier New" w:cs="Courier New"/>
               </w:rPr>
-              <w:t>Here is a simple sorting example.</w:t>
-            </w:r>
-            <w:r>
-              <w:rPr>
-                <w:rFonts w:ascii="Courier New" w:hAnsi="Courier New" w:cs="Courier New"/>
-              </w:rPr>
-              <w:t xml:space="preserve"> </w:t>
+              <w:t xml:space="preserve">Here is a simple sorting example. </w:t>
             </w:r>
           </w:p>
           <w:p>
@@ -40600,7 +40611,6 @@
                 <w:sz w:val="18"/>
                 <w:szCs w:val="18"/>
               </w:rPr>
-              <w:lastRenderedPageBreak/>
               <w:t xml:space="preserve">        "term" : { "</w:t>
             </w:r>
             <w:r>
@@ -40699,7 +40709,7 @@
       <w:pPr>
         <w:pStyle w:val="Heading2"/>
       </w:pPr>
-      <w:bookmarkStart w:id="36" w:name="_Toc318796475"/>
+      <w:bookmarkStart w:id="36" w:name="_Toc318820569"/>
       <w:r>
         <w:t>Range / Paginated Results</w:t>
       </w:r>
@@ -40823,25 +40833,7 @@
               <w:rPr>
                 <w:rFonts w:ascii="Courier New" w:hAnsi="Courier New" w:cs="Courier New"/>
               </w:rPr>
-              <w:t xml:space="preserve">Here is a simple </w:t>
-            </w:r>
-            <w:r>
-              <w:rPr>
-                <w:rFonts w:ascii="Courier New" w:hAnsi="Courier New" w:cs="Courier New"/>
-              </w:rPr>
-              <w:t>pagination</w:t>
-            </w:r>
-            <w:r>
-              <w:rPr>
-                <w:rFonts w:ascii="Courier New" w:hAnsi="Courier New" w:cs="Courier New"/>
-              </w:rPr>
-              <w:t xml:space="preserve"> example.</w:t>
-            </w:r>
-            <w:r>
-              <w:rPr>
-                <w:rFonts w:ascii="Courier New" w:hAnsi="Courier New" w:cs="Courier New"/>
-              </w:rPr>
-              <w:t xml:space="preserve"> This will start from index 40 of the search results and return the next 10.  It’s should be considered to use pagination along with a sort field though it’s not required.</w:t>
+              <w:t>Here is a simple pagination example. This will start from index 40 of the search results and return the next 10.  It’s should be considered to use pagination along with a sort field though it’s not required.</w:t>
             </w:r>
           </w:p>
           <w:p>
@@ -41087,8 +41079,8 @@
       </w:pPr>
     </w:p>
     <w:sectPr>
-      <w:headerReference w:type="default" r:id="rId11"/>
-      <w:footerReference w:type="default" r:id="rId12"/>
+      <w:headerReference w:type="default" r:id="rId12"/>
+      <w:footerReference w:type="default" r:id="rId13"/>
       <w:pgSz w:w="12240" w:h="15840"/>
       <w:pgMar w:top="1440" w:right="1440" w:bottom="1440" w:left="1440" w:header="720" w:footer="720" w:gutter="0"/>
       <w:cols w:space="720"/>
@@ -43424,6 +43416,7 @@
   <w:style w:type="character" w:default="1" w:styleId="DefaultParagraphFont">
     <w:name w:val="Default Paragraph Font"/>
     <w:uiPriority w:val="1"/>
+    <w:semiHidden/>
     <w:unhideWhenUsed/>
   </w:style>
   <w:style w:type="table" w:default="1" w:styleId="TableNormal">
@@ -44258,319 +44251,6 @@
 </w:styles>
 </file>
 
-<file path=word/glossary/document.xml><?xml version="1.0" encoding="utf-8"?>
-<w:glossaryDocument xmlns:ve="http://schemas.openxmlformats.org/markup-compatibility/2006" xmlns:o="urn:schemas-microsoft-com:office:office" xmlns:r="http://schemas.openxmlformats.org/officeDocument/2006/relationships" xmlns:m="http://schemas.openxmlformats.org/officeDocument/2006/math" xmlns:v="urn:schemas-microsoft-com:vml" xmlns:wp="http://schemas.openxmlformats.org/drawingml/2006/wordprocessingDrawing" xmlns:w10="urn:schemas-microsoft-com:office:word" xmlns:w="http://schemas.openxmlformats.org/wordprocessingml/2006/main" xmlns:wne="http://schemas.microsoft.com/office/word/2006/wordml">
-  <w:docParts/>
-</w:glossaryDocument>
-</file>
-
-<file path=word/glossary/fontTable.xml><?xml version="1.0" encoding="utf-8"?>
-<w:fonts xmlns:r="http://schemas.openxmlformats.org/officeDocument/2006/relationships" xmlns:w="http://schemas.openxmlformats.org/wordprocessingml/2006/main">
-  <w:font w:name="Times New Roman">
-    <w:panose1 w:val="02020603050405020304"/>
-    <w:charset w:val="00"/>
-    <w:family w:val="roman"/>
-    <w:pitch w:val="variable"/>
-    <w:sig w:usb0="20002A87" w:usb1="80000000" w:usb2="00000008" w:usb3="00000000" w:csb0="000001FF" w:csb1="00000000"/>
-  </w:font>
-  <w:font w:name="Symbol">
-    <w:panose1 w:val="05050102010706020507"/>
-    <w:charset w:val="02"/>
-    <w:family w:val="roman"/>
-    <w:pitch w:val="variable"/>
-    <w:sig w:usb0="00000000" w:usb1="10000000" w:usb2="00000000" w:usb3="00000000" w:csb0="80000000" w:csb1="00000000"/>
-  </w:font>
-  <w:font w:name="Courier New">
-    <w:panose1 w:val="02070309020205020404"/>
-    <w:charset w:val="00"/>
-    <w:family w:val="modern"/>
-    <w:pitch w:val="fixed"/>
-    <w:sig w:usb0="20002A87" w:usb1="00000000" w:usb2="00000000" w:usb3="00000000" w:csb0="000001FF" w:csb1="00000000"/>
-  </w:font>
-  <w:font w:name="Wingdings">
-    <w:panose1 w:val="05000000000000000000"/>
-    <w:charset w:val="02"/>
-    <w:family w:val="auto"/>
-    <w:pitch w:val="variable"/>
-    <w:sig w:usb0="00000000" w:usb1="10000000" w:usb2="00000000" w:usb3="00000000" w:csb0="80000000" w:csb1="00000000"/>
-  </w:font>
-  <w:font w:name="Calibri">
-    <w:panose1 w:val="020F0502020204030204"/>
-    <w:charset w:val="00"/>
-    <w:family w:val="swiss"/>
-    <w:pitch w:val="variable"/>
-    <w:sig w:usb0="A00002EF" w:usb1="4000207B" w:usb2="00000000" w:usb3="00000000" w:csb0="0000009F" w:csb1="00000000"/>
-  </w:font>
-  <w:font w:name="Cambria">
-    <w:panose1 w:val="02040503050406030204"/>
-    <w:charset w:val="00"/>
-    <w:family w:val="roman"/>
-    <w:pitch w:val="variable"/>
-    <w:sig w:usb0="A00002EF" w:usb1="4000004B" w:usb2="00000000" w:usb3="00000000" w:csb0="0000009F" w:csb1="00000000"/>
-  </w:font>
-  <w:font w:name="Tahoma">
-    <w:panose1 w:val="020B0604030504040204"/>
-    <w:charset w:val="00"/>
-    <w:family w:val="swiss"/>
-    <w:pitch w:val="variable"/>
-    <w:sig w:usb0="61002A87" w:usb1="80000000" w:usb2="00000008" w:usb3="00000000" w:csb0="000101FF" w:csb1="00000000"/>
-  </w:font>
-</w:fonts>
-</file>
-
-<file path=word/glossary/settings.xml><?xml version="1.0" encoding="utf-8"?>
-<w:settings xmlns:o="urn:schemas-microsoft-com:office:office" xmlns:r="http://schemas.openxmlformats.org/officeDocument/2006/relationships" xmlns:m="http://schemas.openxmlformats.org/officeDocument/2006/math" xmlns:v="urn:schemas-microsoft-com:vml" xmlns:w10="urn:schemas-microsoft-com:office:word" xmlns:w="http://schemas.openxmlformats.org/wordprocessingml/2006/main" xmlns:sl="http://schemas.openxmlformats.org/schemaLibrary/2006/main">
-  <w:view w:val="normal"/>
-  <w:defaultTabStop w:val="720"/>
-  <w:characterSpacingControl w:val="doNotCompress"/>
-  <w:compat>
-    <w:useFELayout/>
-  </w:compat>
-  <w:rsids>
-    <w:rsidRoot w:val="00E47BEB"/>
-    <w:rsid w:val="00E47BEB"/>
-  </w:rsids>
-  <m:mathPr>
-    <m:mathFont m:val="Cambria Math"/>
-    <m:brkBin m:val="before"/>
-    <m:brkBinSub m:val="--"/>
-    <m:smallFrac m:val="off"/>
-    <m:dispDef/>
-    <m:lMargin m:val="0"/>
-    <m:rMargin m:val="0"/>
-    <m:defJc m:val="centerGroup"/>
-    <m:wrapIndent m:val="1440"/>
-    <m:intLim m:val="subSup"/>
-    <m:naryLim m:val="undOvr"/>
-  </m:mathPr>
-  <w:themeFontLang w:val="en-US"/>
-  <w:clrSchemeMapping w:bg1="light1" w:t1="dark1" w:bg2="light2" w:t2="dark2" w:accent1="accent1" w:accent2="accent2" w:accent3="accent3" w:accent4="accent4" w:accent5="accent5" w:accent6="accent6" w:hyperlink="hyperlink" w:followedHyperlink="followedHyperlink"/>
-  <w:decimalSymbol w:val="."/>
-  <w:listSeparator w:val=","/>
-</w:settings>
-</file>
-
-<file path=word/glossary/styles.xml><?xml version="1.0" encoding="utf-8"?>
-<w:styles xmlns:r="http://schemas.openxmlformats.org/officeDocument/2006/relationships" xmlns:w="http://schemas.openxmlformats.org/wordprocessingml/2006/main">
-  <w:docDefaults>
-    <w:rPrDefault>
-      <w:rPr>
-        <w:rFonts w:asciiTheme="minorHAnsi" w:eastAsiaTheme="minorEastAsia" w:hAnsiTheme="minorHAnsi" w:cstheme="minorBidi"/>
-        <w:sz w:val="22"/>
-        <w:szCs w:val="22"/>
-        <w:lang w:val="en-US" w:eastAsia="en-US" w:bidi="ar-SA"/>
-      </w:rPr>
-    </w:rPrDefault>
-    <w:pPrDefault>
-      <w:pPr>
-        <w:spacing w:after="200" w:line="276" w:lineRule="auto"/>
-      </w:pPr>
-    </w:pPrDefault>
-  </w:docDefaults>
-  <w:latentStyles w:defLockedState="0" w:defUIPriority="99" w:defSemiHidden="1" w:defUnhideWhenUsed="1" w:defQFormat="0" w:count="267">
-    <w:lsdException w:name="Normal" w:semiHidden="0" w:uiPriority="0" w:unhideWhenUsed="0" w:qFormat="1"/>
-    <w:lsdException w:name="heading 1" w:semiHidden="0" w:uiPriority="9" w:unhideWhenUsed="0" w:qFormat="1"/>
-    <w:lsdException w:name="heading 2" w:uiPriority="9" w:qFormat="1"/>
-    <w:lsdException w:name="heading 3" w:uiPriority="9" w:qFormat="1"/>
-    <w:lsdException w:name="heading 4" w:uiPriority="9" w:qFormat="1"/>
-    <w:lsdException w:name="heading 5" w:uiPriority="9" w:qFormat="1"/>
-    <w:lsdException w:name="heading 6" w:uiPriority="9" w:qFormat="1"/>
-    <w:lsdException w:name="heading 7" w:uiPriority="9" w:qFormat="1"/>
-    <w:lsdException w:name="heading 8" w:uiPriority="9" w:qFormat="1"/>
-    <w:lsdException w:name="heading 9" w:uiPriority="9" w:qFormat="1"/>
-    <w:lsdException w:name="toc 1" w:uiPriority="39"/>
-    <w:lsdException w:name="toc 2" w:uiPriority="39"/>
-    <w:lsdException w:name="toc 3" w:uiPriority="39"/>
-    <w:lsdException w:name="toc 4" w:uiPriority="39"/>
-    <w:lsdException w:name="toc 5" w:uiPriority="39"/>
-    <w:lsdException w:name="toc 6" w:uiPriority="39"/>
-    <w:lsdException w:name="toc 7" w:uiPriority="39"/>
-    <w:lsdException w:name="toc 8" w:uiPriority="39"/>
-    <w:lsdException w:name="toc 9" w:uiPriority="39"/>
-    <w:lsdException w:name="caption" w:uiPriority="35" w:qFormat="1"/>
-    <w:lsdException w:name="Title" w:semiHidden="0" w:uiPriority="10" w:unhideWhenUsed="0" w:qFormat="1"/>
-    <w:lsdException w:name="Default Paragraph Font" w:uiPriority="1"/>
-    <w:lsdException w:name="Subtitle" w:semiHidden="0" w:uiPriority="11" w:unhideWhenUsed="0" w:qFormat="1"/>
-    <w:lsdException w:name="Strong" w:semiHidden="0" w:uiPriority="22" w:unhideWhenUsed="0" w:qFormat="1"/>
-    <w:lsdException w:name="Emphasis" w:semiHidden="0" w:uiPriority="20" w:unhideWhenUsed="0" w:qFormat="1"/>
-    <w:lsdException w:name="Table Grid" w:semiHidden="0" w:uiPriority="59" w:unhideWhenUsed="0"/>
-    <w:lsdException w:name="Placeholder Text" w:unhideWhenUsed="0"/>
-    <w:lsdException w:name="No Spacing" w:semiHidden="0" w:uiPriority="1" w:unhideWhenUsed="0" w:qFormat="1"/>
-    <w:lsdException w:name="Light Shading" w:semiHidden="0" w:uiPriority="60" w:unhideWhenUsed="0"/>
-    <w:lsdException w:name="Light List" w:semiHidden="0" w:uiPriority="61" w:unhideWhenUsed="0"/>
-    <w:lsdException w:name="Light Grid" w:semiHidden="0" w:uiPriority="62" w:unhideWhenUsed="0"/>
-    <w:lsdException w:name="Medium Shading 1" w:semiHidden="0" w:uiPriority="63" w:unhideWhenUsed="0"/>
-    <w:lsdException w:name="Medium Shading 2" w:semiHidden="0" w:uiPriority="64" w:unhideWhenUsed="0"/>
-    <w:lsdException w:name="Medium List 1" w:semiHidden="0" w:uiPriority="65" w:unhideWhenUsed="0"/>
-    <w:lsdException w:name="Medium List 2" w:semiHidden="0" w:uiPriority="66" w:unhideWhenUsed="0"/>
-    <w:lsdException w:name="Medium Grid 1" w:semiHidden="0" w:uiPriority="67" w:unhideWhenUsed="0"/>
-    <w:lsdException w:name="Medium Grid 2" w:semiHidden="0" w:uiPriority="68" w:unhideWhenUsed="0"/>
-    <w:lsdException w:name="Medium Grid 3" w:semiHidden="0" w:uiPriority="69" w:unhideWhenUsed="0"/>
-    <w:lsdException w:name="Dark List" w:semiHidden="0" w:uiPriority="70" w:unhideWhenUsed="0"/>
-    <w:lsdException w:name="Colorful Shading" w:semiHidden="0" w:uiPriority="71" w:unhideWhenUsed="0"/>
-    <w:lsdException w:name="Colorful List" w:semiHidden="0" w:uiPriority="72" w:unhideWhenUsed="0"/>
-    <w:lsdException w:name="Colorful Grid" w:semiHidden="0" w:uiPriority="73" w:unhideWhenUsed="0"/>
-    <w:lsdException w:name="Light Shading Accent 1" w:semiHidden="0" w:uiPriority="60" w:unhideWhenUsed="0"/>
-    <w:lsdException w:name="Light List Accent 1" w:semiHidden="0" w:uiPriority="61" w:unhideWhenUsed="0"/>
-    <w:lsdException w:name="Light Grid Accent 1" w:semiHidden="0" w:uiPriority="62" w:unhideWhenUsed="0"/>
-    <w:lsdException w:name="Medium Shading 1 Accent 1" w:semiHidden="0" w:uiPriority="63" w:unhideWhenUsed="0"/>
-    <w:lsdException w:name="Medium Shading 2 Accent 1" w:semiHidden="0" w:uiPriority="64" w:unhideWhenUsed="0"/>
-    <w:lsdException w:name="Medium List 1 Accent 1" w:semiHidden="0" w:uiPriority="65" w:unhideWhenUsed="0"/>
-    <w:lsdException w:name="Revision" w:unhideWhenUsed="0"/>
-    <w:lsdException w:name="List Paragraph" w:semiHidden="0" w:uiPriority="34" w:unhideWhenUsed="0" w:qFormat="1"/>
-    <w:lsdException w:name="Quote" w:semiHidden="0" w:uiPriority="29" w:unhideWhenUsed="0" w:qFormat="1"/>
-    <w:lsdException w:name="Intense Quote" w:semiHidden="0" w:uiPriority="30" w:unhideWhenUsed="0" w:qFormat="1"/>
-    <w:lsdException w:name="Medium List 2 Accent 1" w:semiHidden="0" w:uiPriority="66" w:unhideWhenUsed="0"/>
-    <w:lsdException w:name="Medium Grid 1 Accent 1" w:semiHidden="0" w:uiPriority="67" w:unhideWhenUsed="0"/>
-    <w:lsdException w:name="Medium Grid 2 Accent 1" w:semiHidden="0" w:uiPriority="68" w:unhideWhenUsed="0"/>
-    <w:lsdException w:name="Medium Grid 3 Accent 1" w:semiHidden="0" w:uiPriority="69" w:unhideWhenUsed="0"/>
-    <w:lsdException w:name="Dark List Accent 1" w:semiHidden="0" w:uiPriority="70" w:unhideWhenUsed="0"/>
-    <w:lsdException w:name="Colorful Shading Accent 1" w:semiHidden="0" w:uiPriority="71" w:unhideWhenUsed="0"/>
-    <w:lsdException w:name="Colorful List Accent 1" w:semiHidden="0" w:uiPriority="72" w:unhideWhenUsed="0"/>
-    <w:lsdException w:name="Colorful Grid Accent 1" w:semiHidden="0" w:uiPriority="73" w:unhideWhenUsed="0"/>
-    <w:lsdException w:name="Light Shading Accent 2" w:semiHidden="0" w:uiPriority="60" w:unhideWhenUsed="0"/>
-    <w:lsdException w:name="Light List Accent 2" w:semiHidden="0" w:uiPriority="61" w:unhideWhenUsed="0"/>
-    <w:lsdException w:name="Light Grid Accent 2" w:semiHidden="0" w:uiPriority="62" w:unhideWhenUsed="0"/>
-    <w:lsdException w:name="Medium Shading 1 Accent 2" w:semiHidden="0" w:uiPriority="63" w:unhideWhenUsed="0"/>
-    <w:lsdException w:name="Medium Shading 2 Accent 2" w:semiHidden="0" w:uiPriority="64" w:unhideWhenUsed="0"/>
-    <w:lsdException w:name="Medium List 1 Accent 2" w:semiHidden="0" w:uiPriority="65" w:unhideWhenUsed="0"/>
-    <w:lsdException w:name="Medium List 2 Accent 2" w:semiHidden="0" w:uiPriority="66" w:unhideWhenUsed="0"/>
-    <w:lsdException w:name="Medium Grid 1 Accent 2" w:semiHidden="0" w:uiPriority="67" w:unhideWhenUsed="0"/>
-    <w:lsdException w:name="Medium Grid 2 Accent 2" w:semiHidden="0" w:uiPriority="68" w:unhideWhenUsed="0"/>
-    <w:lsdException w:name="Medium Grid 3 Accent 2" w:semiHidden="0" w:uiPriority="69" w:unhideWhenUsed="0"/>
-    <w:lsdException w:name="Dark List Accent 2" w:semiHidden="0" w:uiPriority="70" w:unhideWhenUsed="0"/>
-    <w:lsdException w:name="Colorful Shading Accent 2" w:semiHidden="0" w:uiPriority="71" w:unhideWhenUsed="0"/>
-    <w:lsdException w:name="Colorful List Accent 2" w:semiHidden="0" w:uiPriority="72" w:unhideWhenUsed="0"/>
-    <w:lsdException w:name="Colorful Grid Accent 2" w:semiHidden="0" w:uiPriority="73" w:unhideWhenUsed="0"/>
-    <w:lsdException w:name="Light Shading Accent 3" w:semiHidden="0" w:uiPriority="60" w:unhideWhenUsed="0"/>
-    <w:lsdException w:name="Light List Accent 3" w:semiHidden="0" w:uiPriority="61" w:unhideWhenUsed="0"/>
-    <w:lsdException w:name="Light Grid Accent 3" w:semiHidden="0" w:uiPriority="62" w:unhideWhenUsed="0"/>
-    <w:lsdException w:name="Medium Shading 1 Accent 3" w:semiHidden="0" w:uiPriority="63" w:unhideWhenUsed="0"/>
-    <w:lsdException w:name="Medium Shading 2 Accent 3" w:semiHidden="0" w:uiPriority="64" w:unhideWhenUsed="0"/>
-    <w:lsdException w:name="Medium List 1 Accent 3" w:semiHidden="0" w:uiPriority="65" w:unhideWhenUsed="0"/>
-    <w:lsdException w:name="Medium List 2 Accent 3" w:semiHidden="0" w:uiPriority="66" w:unhideWhenUsed="0"/>
-    <w:lsdException w:name="Medium Grid 1 Accent 3" w:semiHidden="0" w:uiPriority="67" w:unhideWhenUsed="0"/>
-    <w:lsdException w:name="Medium Grid 2 Accent 3" w:semiHidden="0" w:uiPriority="68" w:unhideWhenUsed="0"/>
-    <w:lsdException w:name="Medium Grid 3 Accent 3" w:semiHidden="0" w:uiPriority="69" w:unhideWhenUsed="0"/>
-    <w:lsdException w:name="Dark List Accent 3" w:semiHidden="0" w:uiPriority="70" w:unhideWhenUsed="0"/>
-    <w:lsdException w:name="Colorful Shading Accent 3" w:semiHidden="0" w:uiPriority="71" w:unhideWhenUsed="0"/>
-    <w:lsdException w:name="Colorful List Accent 3" w:semiHidden="0" w:uiPriority="72" w:unhideWhenUsed="0"/>
-    <w:lsdException w:name="Colorful Grid Accent 3" w:semiHidden="0" w:uiPriority="73" w:unhideWhenUsed="0"/>
-    <w:lsdException w:name="Light Shading Accent 4" w:semiHidden="0" w:uiPriority="60" w:unhideWhenUsed="0"/>
-    <w:lsdException w:name="Light List Accent 4" w:semiHidden="0" w:uiPriority="61" w:unhideWhenUsed="0"/>
-    <w:lsdException w:name="Light Grid Accent 4" w:semiHidden="0" w:uiPriority="62" w:unhideWhenUsed="0"/>
-    <w:lsdException w:name="Medium Shading 1 Accent 4" w:semiHidden="0" w:uiPriority="63" w:unhideWhenUsed="0"/>
-    <w:lsdException w:name="Medium Shading 2 Accent 4" w:semiHidden="0" w:uiPriority="64" w:unhideWhenUsed="0"/>
-    <w:lsdException w:name="Medium List 1 Accent 4" w:semiHidden="0" w:uiPriority="65" w:unhideWhenUsed="0"/>
-    <w:lsdException w:name="Medium List 2 Accent 4" w:semiHidden="0" w:uiPriority="66" w:unhideWhenUsed="0"/>
-    <w:lsdException w:name="Medium Grid 1 Accent 4" w:semiHidden="0" w:uiPriority="67" w:unhideWhenUsed="0"/>
-    <w:lsdException w:name="Medium Grid 2 Accent 4" w:semiHidden="0" w:uiPriority="68" w:unhideWhenUsed="0"/>
-    <w:lsdException w:name="Medium Grid 3 Accent 4" w:semiHidden="0" w:uiPriority="69" w:unhideWhenUsed="0"/>
-    <w:lsdException w:name="Dark List Accent 4" w:semiHidden="0" w:uiPriority="70" w:unhideWhenUsed="0"/>
-    <w:lsdException w:name="Colorful Shading Accent 4" w:semiHidden="0" w:uiPriority="71" w:unhideWhenUsed="0"/>
-    <w:lsdException w:name="Colorful List Accent 4" w:semiHidden="0" w:uiPriority="72" w:unhideWhenUsed="0"/>
-    <w:lsdException w:name="Colorful Grid Accent 4" w:semiHidden="0" w:uiPriority="73" w:unhideWhenUsed="0"/>
-    <w:lsdException w:name="Light Shading Accent 5" w:semiHidden="0" w:uiPriority="60" w:unhideWhenUsed="0"/>
-    <w:lsdException w:name="Light List Accent 5" w:semiHidden="0" w:uiPriority="61" w:unhideWhenUsed="0"/>
-    <w:lsdException w:name="Light Grid Accent 5" w:semiHidden="0" w:uiPriority="62" w:unhideWhenUsed="0"/>
-    <w:lsdException w:name="Medium Shading 1 Accent 5" w:semiHidden="0" w:uiPriority="63" w:unhideWhenUsed="0"/>
-    <w:lsdException w:name="Medium Shading 2 Accent 5" w:semiHidden="0" w:uiPriority="64" w:unhideWhenUsed="0"/>
-    <w:lsdException w:name="Medium List 1 Accent 5" w:semiHidden="0" w:uiPriority="65" w:unhideWhenUsed="0"/>
-    <w:lsdException w:name="Medium List 2 Accent 5" w:semiHidden="0" w:uiPriority="66" w:unhideWhenUsed="0"/>
-    <w:lsdException w:name="Medium Grid 1 Accent 5" w:semiHidden="0" w:uiPriority="67" w:unhideWhenUsed="0"/>
-    <w:lsdException w:name="Medium Grid 2 Accent 5" w:semiHidden="0" w:uiPriority="68" w:unhideWhenUsed="0"/>
-    <w:lsdException w:name="Medium Grid 3 Accent 5" w:semiHidden="0" w:uiPriority="69" w:unhideWhenUsed="0"/>
-    <w:lsdException w:name="Dark List Accent 5" w:semiHidden="0" w:uiPriority="70" w:unhideWhenUsed="0"/>
-    <w:lsdException w:name="Colorful Shading Accent 5" w:semiHidden="0" w:uiPriority="71" w:unhideWhenUsed="0"/>
-    <w:lsdException w:name="Colorful List Accent 5" w:semiHidden="0" w:uiPriority="72" w:unhideWhenUsed="0"/>
-    <w:lsdException w:name="Colorful Grid Accent 5" w:semiHidden="0" w:uiPriority="73" w:unhideWhenUsed="0"/>
-    <w:lsdException w:name="Light Shading Accent 6" w:semiHidden="0" w:uiPriority="60" w:unhideWhenUsed="0"/>
-    <w:lsdException w:name="Light List Accent 6" w:semiHidden="0" w:uiPriority="61" w:unhideWhenUsed="0"/>
-    <w:lsdException w:name="Light Grid Accent 6" w:semiHidden="0" w:uiPriority="62" w:unhideWhenUsed="0"/>
-    <w:lsdException w:name="Medium Shading 1 Accent 6" w:semiHidden="0" w:uiPriority="63" w:unhideWhenUsed="0"/>
-    <w:lsdException w:name="Medium Shading 2 Accent 6" w:semiHidden="0" w:uiPriority="64" w:unhideWhenUsed="0"/>
-    <w:lsdException w:name="Medium List 1 Accent 6" w:semiHidden="0" w:uiPriority="65" w:unhideWhenUsed="0"/>
-    <w:lsdException w:name="Medium List 2 Accent 6" w:semiHidden="0" w:uiPriority="66" w:unhideWhenUsed="0"/>
-    <w:lsdException w:name="Medium Grid 1 Accent 6" w:semiHidden="0" w:uiPriority="67" w:unhideWhenUsed="0"/>
-    <w:lsdException w:name="Medium Grid 2 Accent 6" w:semiHidden="0" w:uiPriority="68" w:unhideWhenUsed="0"/>
-    <w:lsdException w:name="Medium Grid 3 Accent 6" w:semiHidden="0" w:uiPriority="69" w:unhideWhenUsed="0"/>
-    <w:lsdException w:name="Dark List Accent 6" w:semiHidden="0" w:uiPriority="70" w:unhideWhenUsed="0"/>
-    <w:lsdException w:name="Colorful Shading Accent 6" w:semiHidden="0" w:uiPriority="71" w:unhideWhenUsed="0"/>
-    <w:lsdException w:name="Colorful List Accent 6" w:semiHidden="0" w:uiPriority="72" w:unhideWhenUsed="0"/>
-    <w:lsdException w:name="Colorful Grid Accent 6" w:semiHidden="0" w:uiPriority="73" w:unhideWhenUsed="0"/>
-    <w:lsdException w:name="Subtle Emphasis" w:semiHidden="0" w:uiPriority="19" w:unhideWhenUsed="0" w:qFormat="1"/>
-    <w:lsdException w:name="Intense Emphasis" w:semiHidden="0" w:uiPriority="21" w:unhideWhenUsed="0" w:qFormat="1"/>
-    <w:lsdException w:name="Subtle Reference" w:semiHidden="0" w:uiPriority="31" w:unhideWhenUsed="0" w:qFormat="1"/>
-    <w:lsdException w:name="Intense Reference" w:semiHidden="0" w:uiPriority="32" w:unhideWhenUsed="0" w:qFormat="1"/>
-    <w:lsdException w:name="Book Title" w:semiHidden="0" w:uiPriority="33" w:unhideWhenUsed="0" w:qFormat="1"/>
-    <w:lsdException w:name="Bibliography" w:uiPriority="37"/>
-    <w:lsdException w:name="TOC Heading" w:uiPriority="39" w:qFormat="1"/>
-  </w:latentStyles>
-  <w:style w:type="paragraph" w:default="1" w:styleId="Normal">
-    <w:name w:val="Normal"/>
-    <w:qFormat/>
-  </w:style>
-  <w:style w:type="character" w:default="1" w:styleId="DefaultParagraphFont">
-    <w:name w:val="Default Paragraph Font"/>
-    <w:uiPriority w:val="1"/>
-    <w:semiHidden/>
-    <w:unhideWhenUsed/>
-  </w:style>
-  <w:style w:type="table" w:default="1" w:styleId="TableNormal">
-    <w:name w:val="Normal Table"/>
-    <w:uiPriority w:val="99"/>
-    <w:semiHidden/>
-    <w:unhideWhenUsed/>
-    <w:qFormat/>
-    <w:tblPr>
-      <w:tblInd w:w="0" w:type="dxa"/>
-      <w:tblCellMar>
-        <w:top w:w="0" w:type="dxa"/>
-        <w:left w:w="108" w:type="dxa"/>
-        <w:bottom w:w="0" w:type="dxa"/>
-        <w:right w:w="108" w:type="dxa"/>
-      </w:tblCellMar>
-    </w:tblPr>
-  </w:style>
-  <w:style w:type="numbering" w:default="1" w:styleId="NoList">
-    <w:name w:val="No List"/>
-    <w:uiPriority w:val="99"/>
-    <w:semiHidden/>
-    <w:unhideWhenUsed/>
-  </w:style>
-  <w:style w:type="paragraph" w:customStyle="1" w:styleId="61D2998C109242338B5FA6255A8F1084">
-    <w:name w:val="61D2998C109242338B5FA6255A8F1084"/>
-    <w:rsid w:val="00E47BEB"/>
-  </w:style>
-  <w:style w:type="paragraph" w:customStyle="1" w:styleId="F3B52B62F7B04ACB94D421C3F83EB29B">
-    <w:name w:val="F3B52B62F7B04ACB94D421C3F83EB29B"/>
-    <w:rsid w:val="00E47BEB"/>
-  </w:style>
-  <w:style w:type="paragraph" w:customStyle="1" w:styleId="39C20CF0727F406A8C38DFC6EDC340C5">
-    <w:name w:val="39C20CF0727F406A8C38DFC6EDC340C5"/>
-    <w:rsid w:val="00E47BEB"/>
-  </w:style>
-  <w:style w:type="paragraph" w:customStyle="1" w:styleId="DD6C23B6866B4E94A8E0F7A01265ABAE">
-    <w:name w:val="DD6C23B6866B4E94A8E0F7A01265ABAE"/>
-    <w:rsid w:val="00E47BEB"/>
-  </w:style>
-  <w:style w:type="paragraph" w:customStyle="1" w:styleId="AF58DB5F75D14EDDA40841FE03B3C564">
-    <w:name w:val="AF58DB5F75D14EDDA40841FE03B3C564"/>
-    <w:rsid w:val="00E47BEB"/>
-  </w:style>
-  <w:style w:type="paragraph" w:customStyle="1" w:styleId="4D0C4F89C7BD41C9992D45110E2CA899">
-    <w:name w:val="4D0C4F89C7BD41C9992D45110E2CA899"/>
-    <w:rsid w:val="00E47BEB"/>
-  </w:style>
-</w:styles>
-</file>
-
-<file path=word/glossary/webSettings.xml><?xml version="1.0" encoding="utf-8"?>
-<w:webSettings xmlns:r="http://schemas.openxmlformats.org/officeDocument/2006/relationships" xmlns:w="http://schemas.openxmlformats.org/wordprocessingml/2006/main">
-  <w:optimizeForBrowser/>
-</w:webSettings>
-</file>
-
 <file path=word/theme/theme1.xml><?xml version="1.0" encoding="utf-8"?>
 <a:theme xmlns:a="http://schemas.openxmlformats.org/drawingml/2006/main" name="Office Theme">
   <a:themeElements>
@@ -44861,7 +44541,7 @@
 </file>
 
 <file path=customXml/itemProps1.xml><?xml version="1.0" encoding="utf-8"?>
-<ds:datastoreItem xmlns:ds="http://schemas.openxmlformats.org/officeDocument/2006/customXml" ds:itemID="{CC9D77B2-68AE-43D3-8417-4291BAB7390C}">
+<ds:datastoreItem xmlns:ds="http://schemas.openxmlformats.org/officeDocument/2006/customXml" ds:itemID="{D121B436-B2FF-4AB1-BE76-C994721B9CE8}">
   <ds:schemaRefs>
     <ds:schemaRef ds:uri="http://schemas.openxmlformats.org/officeDocument/2006/bibliography"/>
   </ds:schemaRefs>

</xml_diff>

<commit_message>
updated querying and pagination sections
</commit_message>
<xml_diff>
--- a/docs/OSDF API Draft RC1.docx
+++ b/docs/OSDF API Draft RC1.docx
@@ -35538,7 +35538,19 @@
         <w:rPr>
           <w:rFonts w:cs="Calibri"/>
         </w:rPr>
-        <w:t xml:space="preserve"> DSL” JSON query to the nodes/query/${namespace} URI.  The namespace is required and each search request is limited to a single namespace.  “</w:t>
+        <w:t xml:space="preserve"> </w:t>
+      </w:r>
+      <w:r>
+        <w:rPr>
+          <w:rFonts w:cs="Calibri"/>
+        </w:rPr>
+        <w:t xml:space="preserve">Query </w:t>
+      </w:r>
+      <w:r>
+        <w:rPr>
+          <w:rFonts w:cs="Calibri"/>
+        </w:rPr>
+        <w:t>DSL” JSON to the nodes/query/${namespace} URI.  The namespace is required and each search request is limited to a single namespace.  “</w:t>
       </w:r>
       <w:proofErr w:type="spellStart"/>
       <w:r>
@@ -35560,7 +35572,14 @@
             <w:rStyle w:val="Hyperlink"/>
             <w:rFonts w:cs="Calibri"/>
           </w:rPr>
-          <w:t>DSL</w:t>
+          <w:t>Query D</w:t>
+        </w:r>
+        <w:r>
+          <w:rPr>
+            <w:rStyle w:val="Hyperlink"/>
+            <w:rFonts w:cs="Calibri"/>
+          </w:rPr>
+          <w:t>SL</w:t>
         </w:r>
       </w:hyperlink>
       <w:r>
@@ -35568,31 +35587,6 @@
           <w:rFonts w:cs="Calibri"/>
         </w:rPr>
         <w:t>.  This DSL provides a robust mechanism for formulating complicated queries in which terms can be logically combined, filtered; marked as must include, should include, or must not include; as well as many other search options.</w:t>
-      </w:r>
-    </w:p>
-    <w:p>
-      <w:pPr>
-        <w:rPr>
-          <w:rFonts w:cs="Calibri"/>
-        </w:rPr>
-      </w:pPr>
-      <w:r>
-        <w:rPr>
-          <w:rFonts w:cs="Calibri"/>
-        </w:rPr>
-        <w:t xml:space="preserve">Note: </w:t>
-      </w:r>
-      <w:r>
-        <w:rPr>
-          <w:rFonts w:cs="Calibri"/>
-        </w:rPr>
-        <w:t>results are filtered by namespace read ACLs prior to returning</w:t>
-      </w:r>
-      <w:r>
-        <w:rPr>
-          <w:rFonts w:cs="Calibri"/>
-        </w:rPr>
-        <w:t xml:space="preserve"> results.</w:t>
       </w:r>
     </w:p>
     <w:tbl>
@@ -35613,14 +35607,6 @@
           </w:tcPr>
           <w:p>
             <w:r>
-              <w:rPr>
-                <w:rFonts w:ascii="Calibri" w:hAnsi="Calibri" w:cs="Calibri"/>
-                <w:sz w:val="26"/>
-                <w:szCs w:val="26"/>
-              </w:rPr>
-              <w:t xml:space="preserve"> </w:t>
-            </w:r>
-            <w:r>
               <w:t xml:space="preserve">Query </w:t>
             </w:r>
             <w:r>
@@ -35858,7 +35844,6 @@
               <w:rPr>
                 <w:rFonts w:ascii="Courier New" w:hAnsi="Courier New" w:cs="Courier New"/>
               </w:rPr>
-              <w:lastRenderedPageBreak/>
               <w:t xml:space="preserve">$ </w:t>
             </w:r>
             <w:r>
@@ -36003,7 +35988,13 @@
               <w:rPr>
                 <w:rFonts w:ascii="Courier New" w:hAnsi="Courier New" w:cs="Courier New"/>
               </w:rPr>
-              <w:t>Concrete example:</w:t>
+              <w:t>Example Response</w:t>
+            </w:r>
+            <w:r>
+              <w:rPr>
+                <w:rFonts w:ascii="Courier New" w:hAnsi="Courier New" w:cs="Courier New"/>
+              </w:rPr>
+              <w:t>:</w:t>
             </w:r>
           </w:p>
           <w:p>
@@ -36054,7 +36045,25 @@
                 <w:sz w:val="18"/>
                 <w:szCs w:val="18"/>
               </w:rPr>
-              <w:t>"total":</w:t>
+              <w:t>"</w:t>
+            </w:r>
+            <w:proofErr w:type="spellStart"/>
+            <w:r>
+              <w:rPr>
+                <w:rFonts w:ascii="Courier New" w:hAnsi="Courier New" w:cs="Courier New"/>
+                <w:sz w:val="18"/>
+                <w:szCs w:val="18"/>
+              </w:rPr>
+              <w:t>result_count</w:t>
+            </w:r>
+            <w:proofErr w:type="spellEnd"/>
+            <w:r>
+              <w:rPr>
+                <w:rFonts w:ascii="Courier New" w:hAnsi="Courier New" w:cs="Courier New"/>
+                <w:sz w:val="18"/>
+                <w:szCs w:val="18"/>
+              </w:rPr>
+              <w:t>":</w:t>
             </w:r>
             <w:r>
               <w:rPr>
@@ -36070,7 +36079,15 @@
                 <w:sz w:val="18"/>
                 <w:szCs w:val="18"/>
               </w:rPr>
-              <w:t>1,</w:t>
+              <w:t>&lt;number of results returned&gt;</w:t>
+            </w:r>
+            <w:r>
+              <w:rPr>
+                <w:rFonts w:ascii="Courier New" w:hAnsi="Courier New" w:cs="Courier New"/>
+                <w:sz w:val="18"/>
+                <w:szCs w:val="18"/>
+              </w:rPr>
+              <w:t>,</w:t>
             </w:r>
           </w:p>
           <w:p>
@@ -36105,7 +36122,7 @@
                 <w:sz w:val="18"/>
                 <w:szCs w:val="18"/>
               </w:rPr>
-              <w:t>max_score</w:t>
+              <w:t>search_result_total</w:t>
             </w:r>
             <w:proofErr w:type="spellEnd"/>
             <w:r>
@@ -36122,15 +36139,15 @@
                 <w:sz w:val="18"/>
                 <w:szCs w:val="18"/>
               </w:rPr>
-              <w:t xml:space="preserve"> </w:t>
-            </w:r>
-            <w:r>
-              <w:rPr>
-                <w:rFonts w:ascii="Courier New" w:hAnsi="Courier New" w:cs="Courier New"/>
-                <w:sz w:val="18"/>
-                <w:szCs w:val="18"/>
-              </w:rPr>
-              <w:t>2.9668937,</w:t>
+              <w:t xml:space="preserve"> &lt;total number of hits in database&gt;</w:t>
+            </w:r>
+            <w:r>
+              <w:rPr>
+                <w:rFonts w:ascii="Courier New" w:hAnsi="Courier New" w:cs="Courier New"/>
+                <w:sz w:val="18"/>
+                <w:szCs w:val="18"/>
+              </w:rPr>
+              <w:t>,</w:t>
             </w:r>
           </w:p>
           <w:p>
@@ -36156,7 +36173,73 @@
                 <w:sz w:val="18"/>
                 <w:szCs w:val="18"/>
               </w:rPr>
-              <w:t>"hits":[</w:t>
+              <w:t>"</w:t>
+            </w:r>
+            <w:r>
+              <w:rPr>
+                <w:rFonts w:ascii="Courier New" w:hAnsi="Courier New" w:cs="Courier New"/>
+                <w:sz w:val="18"/>
+                <w:szCs w:val="18"/>
+              </w:rPr>
+              <w:t>page</w:t>
+            </w:r>
+            <w:r>
+              <w:rPr>
+                <w:rFonts w:ascii="Courier New" w:hAnsi="Courier New" w:cs="Courier New"/>
+                <w:sz w:val="18"/>
+                <w:szCs w:val="18"/>
+              </w:rPr>
+              <w:t>"</w:t>
+            </w:r>
+            <w:r>
+              <w:rPr>
+                <w:rFonts w:ascii="Courier New" w:hAnsi="Courier New" w:cs="Courier New"/>
+                <w:sz w:val="18"/>
+                <w:szCs w:val="18"/>
+              </w:rPr>
+              <w:t>: 1</w:t>
+            </w:r>
+          </w:p>
+          <w:p>
+            <w:pPr>
+              <w:keepNext/>
+              <w:rPr>
+                <w:rFonts w:ascii="Courier New" w:hAnsi="Courier New" w:cs="Courier New"/>
+                <w:sz w:val="18"/>
+                <w:szCs w:val="18"/>
+              </w:rPr>
+            </w:pPr>
+            <w:r>
+              <w:rPr>
+                <w:rFonts w:ascii="Courier New" w:hAnsi="Courier New" w:cs="Courier New"/>
+                <w:sz w:val="18"/>
+                <w:szCs w:val="18"/>
+              </w:rPr>
+              <w:t xml:space="preserve">   </w:t>
+            </w:r>
+            <w:r>
+              <w:rPr>
+                <w:rFonts w:ascii="Courier New" w:hAnsi="Courier New" w:cs="Courier New"/>
+                <w:sz w:val="18"/>
+                <w:szCs w:val="18"/>
+              </w:rPr>
+              <w:t>"</w:t>
+            </w:r>
+            <w:r>
+              <w:rPr>
+                <w:rFonts w:ascii="Courier New" w:hAnsi="Courier New" w:cs="Courier New"/>
+                <w:sz w:val="18"/>
+                <w:szCs w:val="18"/>
+              </w:rPr>
+              <w:t>results</w:t>
+            </w:r>
+            <w:r>
+              <w:rPr>
+                <w:rFonts w:ascii="Courier New" w:hAnsi="Courier New" w:cs="Courier New"/>
+                <w:sz w:val="18"/>
+                <w:szCs w:val="18"/>
+              </w:rPr>
+              <w:t>":[</w:t>
             </w:r>
           </w:p>
           <w:p>
@@ -36208,15 +36291,41 @@
                 <w:sz w:val="18"/>
                 <w:szCs w:val="18"/>
               </w:rPr>
-              <w:t>"_index":</w:t>
-            </w:r>
-            <w:r>
-              <w:rPr>
-                <w:rFonts w:ascii="Courier New" w:hAnsi="Courier New" w:cs="Courier New"/>
-                <w:sz w:val="18"/>
-                <w:szCs w:val="18"/>
-              </w:rPr>
-              <w:t xml:space="preserve"> </w:t>
+              <w:t>"id"</w:t>
+            </w:r>
+            <w:r>
+              <w:rPr>
+                <w:rFonts w:ascii="Courier New" w:hAnsi="Courier New" w:cs="Courier New"/>
+                <w:sz w:val="18"/>
+                <w:szCs w:val="18"/>
+              </w:rPr>
+              <w:t xml:space="preserve">: </w:t>
+            </w:r>
+            <w:r>
+              <w:rPr>
+                <w:rFonts w:ascii="Courier New" w:hAnsi="Courier New" w:cs="Courier New"/>
+                <w:sz w:val="18"/>
+                <w:szCs w:val="18"/>
+              </w:rPr>
+              <w:t>"9a1696ea79327fc87db6942a43bb266a",</w:t>
+            </w:r>
+          </w:p>
+          <w:p>
+            <w:pPr>
+              <w:keepNext/>
+              <w:rPr>
+                <w:rFonts w:ascii="Courier New" w:hAnsi="Courier New" w:cs="Courier New"/>
+                <w:sz w:val="18"/>
+                <w:szCs w:val="18"/>
+              </w:rPr>
+            </w:pPr>
+            <w:r>
+              <w:rPr>
+                <w:rFonts w:ascii="Courier New" w:hAnsi="Courier New" w:cs="Courier New"/>
+                <w:sz w:val="18"/>
+                <w:szCs w:val="18"/>
+              </w:rPr>
+              <w:t xml:space="preserve">         </w:t>
             </w:r>
             <w:r>
               <w:rPr>
@@ -36233,7 +36342,7 @@
                 <w:sz w:val="18"/>
                 <w:szCs w:val="18"/>
               </w:rPr>
-              <w:t>osdf</w:t>
+              <w:t>ver</w:t>
             </w:r>
             <w:proofErr w:type="spellEnd"/>
             <w:r>
@@ -36242,6 +36351,38 @@
                 <w:sz w:val="18"/>
                 <w:szCs w:val="18"/>
               </w:rPr>
+              <w:t>"</w:t>
+            </w:r>
+            <w:r>
+              <w:rPr>
+                <w:rFonts w:ascii="Courier New" w:hAnsi="Courier New" w:cs="Courier New"/>
+                <w:sz w:val="18"/>
+                <w:szCs w:val="18"/>
+              </w:rPr>
+              <w:t xml:space="preserve">: </w:t>
+            </w:r>
+            <w:r>
+              <w:rPr>
+                <w:rFonts w:ascii="Courier New" w:hAnsi="Courier New" w:cs="Courier New"/>
+                <w:sz w:val="18"/>
+                <w:szCs w:val="18"/>
+              </w:rPr>
+              <w:t>"</w:t>
+            </w:r>
+            <w:r>
+              <w:rPr>
+                <w:rFonts w:ascii="Courier New" w:hAnsi="Courier New" w:cs="Courier New"/>
+                <w:sz w:val="18"/>
+                <w:szCs w:val="18"/>
+              </w:rPr>
+              <w:t>1</w:t>
+            </w:r>
+            <w:r>
+              <w:rPr>
+                <w:rFonts w:ascii="Courier New" w:hAnsi="Courier New" w:cs="Courier New"/>
+                <w:sz w:val="18"/>
+                <w:szCs w:val="18"/>
+              </w:rPr>
               <w:t>",</w:t>
             </w:r>
           </w:p>
@@ -36268,7 +36409,7 @@
                 <w:sz w:val="18"/>
                 <w:szCs w:val="18"/>
               </w:rPr>
-              <w:t>"_type"</w:t>
+              <w:t>"ns"</w:t>
             </w:r>
             <w:r>
               <w:rPr>
@@ -36293,7 +36434,7 @@
                 <w:sz w:val="18"/>
                 <w:szCs w:val="18"/>
               </w:rPr>
-              <w:t>osdf</w:t>
+              <w:t>hmp</w:t>
             </w:r>
             <w:proofErr w:type="spellEnd"/>
             <w:r>
@@ -36328,7 +36469,25 @@
                 <w:sz w:val="18"/>
                 <w:szCs w:val="18"/>
               </w:rPr>
-              <w:t>"_id"</w:t>
+              <w:t>"</w:t>
+            </w:r>
+            <w:proofErr w:type="spellStart"/>
+            <w:r>
+              <w:rPr>
+                <w:rFonts w:ascii="Courier New" w:hAnsi="Courier New" w:cs="Courier New"/>
+                <w:sz w:val="18"/>
+                <w:szCs w:val="18"/>
+              </w:rPr>
+              <w:t>acl</w:t>
+            </w:r>
+            <w:proofErr w:type="spellEnd"/>
+            <w:r>
+              <w:rPr>
+                <w:rFonts w:ascii="Courier New" w:hAnsi="Courier New" w:cs="Courier New"/>
+                <w:sz w:val="18"/>
+                <w:szCs w:val="18"/>
+              </w:rPr>
+              <w:t>"</w:t>
             </w:r>
             <w:r>
               <w:rPr>
@@ -36344,7 +36503,7 @@
                 <w:sz w:val="18"/>
                 <w:szCs w:val="18"/>
               </w:rPr>
-              <w:t>"9a1696ea79327fc87db6942a43bb266a",</w:t>
+              <w:t>{</w:t>
             </w:r>
           </w:p>
           <w:p>
@@ -36370,7 +36529,15 @@
                 <w:sz w:val="18"/>
                 <w:szCs w:val="18"/>
               </w:rPr>
-              <w:t>"_score"</w:t>
+              <w:t xml:space="preserve">   </w:t>
+            </w:r>
+            <w:r>
+              <w:rPr>
+                <w:rFonts w:ascii="Courier New" w:hAnsi="Courier New" w:cs="Courier New"/>
+                <w:sz w:val="18"/>
+                <w:szCs w:val="18"/>
+              </w:rPr>
+              <w:t>"write"</w:t>
             </w:r>
             <w:r>
               <w:rPr>
@@ -36386,7 +36553,81 @@
                 <w:sz w:val="18"/>
                 <w:szCs w:val="18"/>
               </w:rPr>
-              <w:t>2.9668937,</w:t>
+              <w:t>["</w:t>
+            </w:r>
+            <w:r>
+              <w:rPr>
+                <w:rFonts w:ascii="Courier New" w:hAnsi="Courier New" w:cs="Courier New"/>
+                <w:sz w:val="18"/>
+                <w:szCs w:val="18"/>
+              </w:rPr>
+              <w:t>testgroup1</w:t>
+            </w:r>
+            <w:r>
+              <w:rPr>
+                <w:rFonts w:ascii="Courier New" w:hAnsi="Courier New" w:cs="Courier New"/>
+                <w:sz w:val="18"/>
+                <w:szCs w:val="18"/>
+              </w:rPr>
+              <w:t>"],</w:t>
+            </w:r>
+          </w:p>
+          <w:p>
+            <w:pPr>
+              <w:keepNext/>
+              <w:rPr>
+                <w:rFonts w:ascii="Courier New" w:hAnsi="Courier New" w:cs="Courier New"/>
+                <w:sz w:val="18"/>
+                <w:szCs w:val="18"/>
+              </w:rPr>
+            </w:pPr>
+            <w:r>
+              <w:rPr>
+                <w:rFonts w:ascii="Courier New" w:hAnsi="Courier New" w:cs="Courier New"/>
+                <w:sz w:val="18"/>
+                <w:szCs w:val="18"/>
+              </w:rPr>
+              <w:t xml:space="preserve">            </w:t>
+            </w:r>
+            <w:r>
+              <w:rPr>
+                <w:rFonts w:ascii="Courier New" w:hAnsi="Courier New" w:cs="Courier New"/>
+                <w:sz w:val="18"/>
+                <w:szCs w:val="18"/>
+              </w:rPr>
+              <w:t>"read"</w:t>
+            </w:r>
+            <w:r>
+              <w:rPr>
+                <w:rFonts w:ascii="Courier New" w:hAnsi="Courier New" w:cs="Courier New"/>
+                <w:sz w:val="18"/>
+                <w:szCs w:val="18"/>
+              </w:rPr>
+              <w:t xml:space="preserve">: </w:t>
+            </w:r>
+            <w:r>
+              <w:rPr>
+                <w:rFonts w:ascii="Courier New" w:hAnsi="Courier New" w:cs="Courier New"/>
+                <w:sz w:val="18"/>
+                <w:szCs w:val="18"/>
+              </w:rPr>
+              <w:t>["</w:t>
+            </w:r>
+            <w:r>
+              <w:rPr>
+                <w:rFonts w:ascii="Courier New" w:hAnsi="Courier New" w:cs="Courier New"/>
+                <w:sz w:val="18"/>
+                <w:szCs w:val="18"/>
+              </w:rPr>
+              <w:t>testgroup1</w:t>
+            </w:r>
+            <w:r>
+              <w:rPr>
+                <w:rFonts w:ascii="Courier New" w:hAnsi="Courier New" w:cs="Courier New"/>
+                <w:sz w:val="18"/>
+                <w:szCs w:val="18"/>
+              </w:rPr>
+              <w:t>"]</w:t>
             </w:r>
           </w:p>
           <w:p>
@@ -36412,7 +36653,33 @@
                 <w:sz w:val="18"/>
                 <w:szCs w:val="18"/>
               </w:rPr>
-              <w:t>"_source"</w:t>
+              <w:t>},</w:t>
+            </w:r>
+          </w:p>
+          <w:p>
+            <w:pPr>
+              <w:keepNext/>
+              <w:rPr>
+                <w:rFonts w:ascii="Courier New" w:hAnsi="Courier New" w:cs="Courier New"/>
+                <w:sz w:val="18"/>
+                <w:szCs w:val="18"/>
+              </w:rPr>
+            </w:pPr>
+            <w:r>
+              <w:rPr>
+                <w:rFonts w:ascii="Courier New" w:hAnsi="Courier New" w:cs="Courier New"/>
+                <w:sz w:val="18"/>
+                <w:szCs w:val="18"/>
+              </w:rPr>
+              <w:t xml:space="preserve">         </w:t>
+            </w:r>
+            <w:r>
+              <w:rPr>
+                <w:rFonts w:ascii="Courier New" w:hAnsi="Courier New" w:cs="Courier New"/>
+                <w:sz w:val="18"/>
+                <w:szCs w:val="18"/>
+              </w:rPr>
+              <w:t>"linkage"</w:t>
             </w:r>
             <w:r>
               <w:rPr>
@@ -36446,15 +36713,41 @@
                 <w:sz w:val="18"/>
                 <w:szCs w:val="18"/>
               </w:rPr>
-              <w:t xml:space="preserve">            </w:t>
-            </w:r>
-            <w:r>
-              <w:rPr>
-                <w:rFonts w:ascii="Courier New" w:hAnsi="Courier New" w:cs="Courier New"/>
-                <w:sz w:val="18"/>
-                <w:szCs w:val="18"/>
-              </w:rPr>
-              <w:t>"_rev"</w:t>
+              <w:t xml:space="preserve">         </w:t>
+            </w:r>
+            <w:r>
+              <w:rPr>
+                <w:rFonts w:ascii="Courier New" w:hAnsi="Courier New" w:cs="Courier New"/>
+                <w:sz w:val="18"/>
+                <w:szCs w:val="18"/>
+              </w:rPr>
+              <w:t xml:space="preserve">   </w:t>
+            </w:r>
+            <w:r>
+              <w:rPr>
+                <w:rFonts w:ascii="Courier New" w:hAnsi="Courier New" w:cs="Courier New"/>
+                <w:sz w:val="18"/>
+                <w:szCs w:val="18"/>
+              </w:rPr>
+              <w:t>"</w:t>
+            </w:r>
+            <w:proofErr w:type="spellStart"/>
+            <w:r>
+              <w:rPr>
+                <w:rFonts w:ascii="Courier New" w:hAnsi="Courier New" w:cs="Courier New"/>
+                <w:sz w:val="18"/>
+                <w:szCs w:val="18"/>
+              </w:rPr>
+              <w:t>computed_from</w:t>
+            </w:r>
+            <w:proofErr w:type="spellEnd"/>
+            <w:r>
+              <w:rPr>
+                <w:rFonts w:ascii="Courier New" w:hAnsi="Courier New" w:cs="Courier New"/>
+                <w:sz w:val="18"/>
+                <w:szCs w:val="18"/>
+              </w:rPr>
+              <w:t>"</w:t>
             </w:r>
             <w:r>
               <w:rPr>
@@ -36470,33 +36763,77 @@
                 <w:sz w:val="18"/>
                 <w:szCs w:val="18"/>
               </w:rPr>
-              <w:t>"3-70fff2af1604e4981f6e8c511e58e416",</w:t>
-            </w:r>
-          </w:p>
-          <w:p>
-            <w:pPr>
-              <w:keepNext/>
-              <w:rPr>
-                <w:rFonts w:ascii="Courier New" w:hAnsi="Courier New" w:cs="Courier New"/>
-                <w:sz w:val="18"/>
-                <w:szCs w:val="18"/>
-              </w:rPr>
-            </w:pPr>
-            <w:r>
-              <w:rPr>
-                <w:rFonts w:ascii="Courier New" w:hAnsi="Courier New" w:cs="Courier New"/>
-                <w:sz w:val="18"/>
-                <w:szCs w:val="18"/>
-              </w:rPr>
-              <w:t xml:space="preserve">            </w:t>
-            </w:r>
-            <w:r>
-              <w:rPr>
-                <w:rFonts w:ascii="Courier New" w:hAnsi="Courier New" w:cs="Courier New"/>
-                <w:sz w:val="18"/>
-                <w:szCs w:val="18"/>
-              </w:rPr>
-              <w:t>"ns"</w:t>
+              <w:t>["9a1696ea79327fc87db6942a438d2531"]</w:t>
+            </w:r>
+          </w:p>
+          <w:p>
+            <w:pPr>
+              <w:keepNext/>
+              <w:rPr>
+                <w:rFonts w:ascii="Courier New" w:hAnsi="Courier New" w:cs="Courier New"/>
+                <w:sz w:val="18"/>
+                <w:szCs w:val="18"/>
+              </w:rPr>
+            </w:pPr>
+            <w:r>
+              <w:rPr>
+                <w:rFonts w:ascii="Courier New" w:hAnsi="Courier New" w:cs="Courier New"/>
+                <w:sz w:val="18"/>
+                <w:szCs w:val="18"/>
+              </w:rPr>
+              <w:t xml:space="preserve">         </w:t>
+            </w:r>
+            <w:r>
+              <w:rPr>
+                <w:rFonts w:ascii="Courier New" w:hAnsi="Courier New" w:cs="Courier New"/>
+                <w:sz w:val="18"/>
+                <w:szCs w:val="18"/>
+              </w:rPr>
+              <w:t>},</w:t>
+            </w:r>
+          </w:p>
+          <w:p>
+            <w:pPr>
+              <w:keepNext/>
+              <w:rPr>
+                <w:rFonts w:ascii="Courier New" w:hAnsi="Courier New" w:cs="Courier New"/>
+                <w:sz w:val="18"/>
+                <w:szCs w:val="18"/>
+              </w:rPr>
+            </w:pPr>
+            <w:r>
+              <w:rPr>
+                <w:rFonts w:ascii="Courier New" w:hAnsi="Courier New" w:cs="Courier New"/>
+                <w:sz w:val="18"/>
+                <w:szCs w:val="18"/>
+              </w:rPr>
+              <w:t xml:space="preserve">         </w:t>
+            </w:r>
+            <w:r>
+              <w:rPr>
+                <w:rFonts w:ascii="Courier New" w:hAnsi="Courier New" w:cs="Courier New"/>
+                <w:sz w:val="18"/>
+                <w:szCs w:val="18"/>
+              </w:rPr>
+              <w:t>"</w:t>
+            </w:r>
+            <w:proofErr w:type="spellStart"/>
+            <w:r>
+              <w:rPr>
+                <w:rFonts w:ascii="Courier New" w:hAnsi="Courier New" w:cs="Courier New"/>
+                <w:sz w:val="18"/>
+                <w:szCs w:val="18"/>
+              </w:rPr>
+              <w:t>node_type</w:t>
+            </w:r>
+            <w:proofErr w:type="spellEnd"/>
+            <w:r>
+              <w:rPr>
+                <w:rFonts w:ascii="Courier New" w:hAnsi="Courier New" w:cs="Courier New"/>
+                <w:sz w:val="18"/>
+                <w:szCs w:val="18"/>
+              </w:rPr>
+              <w:t>"</w:t>
             </w:r>
             <w:r>
               <w:rPr>
@@ -36512,91 +36849,85 @@
                 <w:sz w:val="18"/>
                 <w:szCs w:val="18"/>
               </w:rPr>
-              <w:t>"</w:t>
-            </w:r>
-            <w:r>
-              <w:rPr>
-                <w:rFonts w:ascii="Courier New" w:hAnsi="Courier New" w:cs="Courier New"/>
-                <w:sz w:val="18"/>
-                <w:szCs w:val="18"/>
-              </w:rPr>
-              <w:t>test</w:t>
-            </w:r>
-            <w:r>
-              <w:rPr>
-                <w:rFonts w:ascii="Courier New" w:hAnsi="Courier New" w:cs="Courier New"/>
-                <w:sz w:val="18"/>
-                <w:szCs w:val="18"/>
-              </w:rPr>
-              <w:t>",</w:t>
-            </w:r>
-          </w:p>
-          <w:p>
-            <w:pPr>
-              <w:keepNext/>
-              <w:rPr>
-                <w:rFonts w:ascii="Courier New" w:hAnsi="Courier New" w:cs="Courier New"/>
-                <w:sz w:val="18"/>
-                <w:szCs w:val="18"/>
-              </w:rPr>
-            </w:pPr>
-            <w:r>
-              <w:rPr>
-                <w:rFonts w:ascii="Courier New" w:hAnsi="Courier New" w:cs="Courier New"/>
-                <w:sz w:val="18"/>
-                <w:szCs w:val="18"/>
-              </w:rPr>
-              <w:t xml:space="preserve">            </w:t>
-            </w:r>
-            <w:r>
-              <w:rPr>
-                <w:rFonts w:ascii="Courier New" w:hAnsi="Courier New" w:cs="Courier New"/>
-                <w:sz w:val="18"/>
-                <w:szCs w:val="18"/>
-              </w:rPr>
-              <w:t>"_id"</w:t>
-            </w:r>
-            <w:r>
-              <w:rPr>
-                <w:rFonts w:ascii="Courier New" w:hAnsi="Courier New" w:cs="Courier New"/>
-                <w:sz w:val="18"/>
-                <w:szCs w:val="18"/>
-              </w:rPr>
-              <w:t xml:space="preserve">: </w:t>
-            </w:r>
-            <w:r>
-              <w:rPr>
-                <w:rFonts w:ascii="Courier New" w:hAnsi="Courier New" w:cs="Courier New"/>
-                <w:sz w:val="18"/>
-                <w:szCs w:val="18"/>
-              </w:rPr>
-              <w:t>"9a1696ea79327fc87db6942a43bb266a",</w:t>
-            </w:r>
-          </w:p>
-          <w:p>
-            <w:pPr>
-              <w:keepNext/>
-              <w:rPr>
-                <w:rFonts w:ascii="Courier New" w:hAnsi="Courier New" w:cs="Courier New"/>
-                <w:sz w:val="18"/>
-                <w:szCs w:val="18"/>
-              </w:rPr>
-            </w:pPr>
-            <w:r>
-              <w:rPr>
-                <w:rFonts w:ascii="Courier New" w:hAnsi="Courier New" w:cs="Courier New"/>
-                <w:sz w:val="18"/>
-                <w:szCs w:val="18"/>
-              </w:rPr>
-              <w:t xml:space="preserve">            </w:t>
-            </w:r>
-            <w:r>
-              <w:rPr>
-                <w:rFonts w:ascii="Courier New" w:hAnsi="Courier New" w:cs="Courier New"/>
-                <w:sz w:val="18"/>
-                <w:szCs w:val="18"/>
-              </w:rPr>
-              <w:t>"</w:t>
+              <w:t>"annotation",</w:t>
+            </w:r>
+          </w:p>
+          <w:p>
+            <w:pPr>
+              <w:keepNext/>
+              <w:rPr>
+                <w:rFonts w:ascii="Courier New" w:hAnsi="Courier New" w:cs="Courier New"/>
+                <w:sz w:val="18"/>
+                <w:szCs w:val="18"/>
+              </w:rPr>
+            </w:pPr>
+            <w:r>
+              <w:rPr>
+                <w:rFonts w:ascii="Courier New" w:hAnsi="Courier New" w:cs="Courier New"/>
+                <w:sz w:val="18"/>
+                <w:szCs w:val="18"/>
+              </w:rPr>
+              <w:t xml:space="preserve">        </w:t>
+            </w:r>
+            <w:r>
+              <w:rPr>
+                <w:rFonts w:ascii="Courier New" w:hAnsi="Courier New" w:cs="Courier New"/>
+                <w:sz w:val="18"/>
+                <w:szCs w:val="18"/>
+              </w:rPr>
+              <w:t xml:space="preserve"> "meta": {</w:t>
+            </w:r>
+          </w:p>
+          <w:p>
+            <w:pPr>
+              <w:keepNext/>
+              <w:rPr>
+                <w:rFonts w:ascii="Courier New" w:hAnsi="Courier New" w:cs="Courier New"/>
+                <w:sz w:val="18"/>
+                <w:szCs w:val="18"/>
+              </w:rPr>
+            </w:pPr>
+            <w:r>
+              <w:rPr>
+                <w:rFonts w:ascii="Courier New" w:hAnsi="Courier New" w:cs="Courier New"/>
+                <w:sz w:val="18"/>
+                <w:szCs w:val="18"/>
+              </w:rPr>
+              <w:t xml:space="preserve">    </w:t>
+            </w:r>
+            <w:r>
+              <w:rPr>
+                <w:rFonts w:ascii="Courier New" w:hAnsi="Courier New" w:cs="Courier New"/>
+                <w:sz w:val="18"/>
+                <w:szCs w:val="18"/>
+              </w:rPr>
+              <w:t xml:space="preserve">         "name": "New sample name",</w:t>
+            </w:r>
+          </w:p>
+          <w:p>
+            <w:pPr>
+              <w:keepNext/>
+              <w:rPr>
+                <w:rFonts w:ascii="Courier New" w:hAnsi="Courier New" w:cs="Courier New"/>
+                <w:sz w:val="18"/>
+                <w:szCs w:val="18"/>
+              </w:rPr>
+            </w:pPr>
+            <w:r>
+              <w:rPr>
+                <w:rFonts w:ascii="Courier New" w:hAnsi="Courier New" w:cs="Courier New"/>
+                <w:sz w:val="18"/>
+                <w:szCs w:val="18"/>
+              </w:rPr>
+              <w:t xml:space="preserve">    </w:t>
+            </w:r>
+            <w:r>
+              <w:rPr>
+                <w:rFonts w:ascii="Courier New" w:hAnsi="Courier New" w:cs="Courier New"/>
+                <w:sz w:val="18"/>
+                <w:szCs w:val="18"/>
+              </w:rPr>
+              <w:t xml:space="preserve">         "</w:t>
             </w:r>
             <w:proofErr w:type="spellStart"/>
             <w:r>
@@ -36605,7 +36936,7 @@
                 <w:sz w:val="18"/>
                 <w:szCs w:val="18"/>
               </w:rPr>
-              <w:t>acl</w:t>
+              <w:t>alt_name</w:t>
             </w:r>
             <w:proofErr w:type="spellEnd"/>
             <w:r>
@@ -36614,379 +36945,7 @@
                 <w:sz w:val="18"/>
                 <w:szCs w:val="18"/>
               </w:rPr>
-              <w:t>"</w:t>
-            </w:r>
-            <w:r>
-              <w:rPr>
-                <w:rFonts w:ascii="Courier New" w:hAnsi="Courier New" w:cs="Courier New"/>
-                <w:sz w:val="18"/>
-                <w:szCs w:val="18"/>
-              </w:rPr>
-              <w:t xml:space="preserve">: </w:t>
-            </w:r>
-            <w:r>
-              <w:rPr>
-                <w:rFonts w:ascii="Courier New" w:hAnsi="Courier New" w:cs="Courier New"/>
-                <w:sz w:val="18"/>
-                <w:szCs w:val="18"/>
-              </w:rPr>
-              <w:t>{</w:t>
-            </w:r>
-          </w:p>
-          <w:p>
-            <w:pPr>
-              <w:keepNext/>
-              <w:rPr>
-                <w:rFonts w:ascii="Courier New" w:hAnsi="Courier New" w:cs="Courier New"/>
-                <w:sz w:val="18"/>
-                <w:szCs w:val="18"/>
-              </w:rPr>
-            </w:pPr>
-            <w:r>
-              <w:rPr>
-                <w:rFonts w:ascii="Courier New" w:hAnsi="Courier New" w:cs="Courier New"/>
-                <w:sz w:val="18"/>
-                <w:szCs w:val="18"/>
-              </w:rPr>
-              <w:t xml:space="preserve">               </w:t>
-            </w:r>
-            <w:r>
-              <w:rPr>
-                <w:rFonts w:ascii="Courier New" w:hAnsi="Courier New" w:cs="Courier New"/>
-                <w:sz w:val="18"/>
-                <w:szCs w:val="18"/>
-              </w:rPr>
-              <w:t>"write"</w:t>
-            </w:r>
-            <w:r>
-              <w:rPr>
-                <w:rFonts w:ascii="Courier New" w:hAnsi="Courier New" w:cs="Courier New"/>
-                <w:sz w:val="18"/>
-                <w:szCs w:val="18"/>
-              </w:rPr>
-              <w:t xml:space="preserve">: </w:t>
-            </w:r>
-            <w:r>
-              <w:rPr>
-                <w:rFonts w:ascii="Courier New" w:hAnsi="Courier New" w:cs="Courier New"/>
-                <w:sz w:val="18"/>
-                <w:szCs w:val="18"/>
-              </w:rPr>
-              <w:t>["</w:t>
-            </w:r>
-            <w:r>
-              <w:rPr>
-                <w:rFonts w:ascii="Courier New" w:hAnsi="Courier New" w:cs="Courier New"/>
-                <w:sz w:val="18"/>
-                <w:szCs w:val="18"/>
-              </w:rPr>
-              <w:t>testgroup1</w:t>
-            </w:r>
-            <w:r>
-              <w:rPr>
-                <w:rFonts w:ascii="Courier New" w:hAnsi="Courier New" w:cs="Courier New"/>
-                <w:sz w:val="18"/>
-                <w:szCs w:val="18"/>
-              </w:rPr>
-              <w:t>"],</w:t>
-            </w:r>
-          </w:p>
-          <w:p>
-            <w:pPr>
-              <w:keepNext/>
-              <w:rPr>
-                <w:rFonts w:ascii="Courier New" w:hAnsi="Courier New" w:cs="Courier New"/>
-                <w:sz w:val="18"/>
-                <w:szCs w:val="18"/>
-              </w:rPr>
-            </w:pPr>
-            <w:r>
-              <w:rPr>
-                <w:rFonts w:ascii="Courier New" w:hAnsi="Courier New" w:cs="Courier New"/>
-                <w:sz w:val="18"/>
-                <w:szCs w:val="18"/>
-              </w:rPr>
-              <w:t xml:space="preserve">               </w:t>
-            </w:r>
-            <w:r>
-              <w:rPr>
-                <w:rFonts w:ascii="Courier New" w:hAnsi="Courier New" w:cs="Courier New"/>
-                <w:sz w:val="18"/>
-                <w:szCs w:val="18"/>
-              </w:rPr>
-              <w:t>"read"</w:t>
-            </w:r>
-            <w:r>
-              <w:rPr>
-                <w:rFonts w:ascii="Courier New" w:hAnsi="Courier New" w:cs="Courier New"/>
-                <w:sz w:val="18"/>
-                <w:szCs w:val="18"/>
-              </w:rPr>
-              <w:t xml:space="preserve">: </w:t>
-            </w:r>
-            <w:r>
-              <w:rPr>
-                <w:rFonts w:ascii="Courier New" w:hAnsi="Courier New" w:cs="Courier New"/>
-                <w:sz w:val="18"/>
-                <w:szCs w:val="18"/>
-              </w:rPr>
-              <w:t>["</w:t>
-            </w:r>
-            <w:r>
-              <w:rPr>
-                <w:rFonts w:ascii="Courier New" w:hAnsi="Courier New" w:cs="Courier New"/>
-                <w:sz w:val="18"/>
-                <w:szCs w:val="18"/>
-              </w:rPr>
-              <w:t>testgroup1</w:t>
-            </w:r>
-            <w:r>
-              <w:rPr>
-                <w:rFonts w:ascii="Courier New" w:hAnsi="Courier New" w:cs="Courier New"/>
-                <w:sz w:val="18"/>
-                <w:szCs w:val="18"/>
-              </w:rPr>
-              <w:t>"]</w:t>
-            </w:r>
-          </w:p>
-          <w:p>
-            <w:pPr>
-              <w:keepNext/>
-              <w:rPr>
-                <w:rFonts w:ascii="Courier New" w:hAnsi="Courier New" w:cs="Courier New"/>
-                <w:sz w:val="18"/>
-                <w:szCs w:val="18"/>
-              </w:rPr>
-            </w:pPr>
-            <w:r>
-              <w:rPr>
-                <w:rFonts w:ascii="Courier New" w:hAnsi="Courier New" w:cs="Courier New"/>
-                <w:sz w:val="18"/>
-                <w:szCs w:val="18"/>
-              </w:rPr>
-              <w:t xml:space="preserve">            </w:t>
-            </w:r>
-            <w:r>
-              <w:rPr>
-                <w:rFonts w:ascii="Courier New" w:hAnsi="Courier New" w:cs="Courier New"/>
-                <w:sz w:val="18"/>
-                <w:szCs w:val="18"/>
-              </w:rPr>
-              <w:t>},</w:t>
-            </w:r>
-          </w:p>
-          <w:p>
-            <w:pPr>
-              <w:keepNext/>
-              <w:rPr>
-                <w:rFonts w:ascii="Courier New" w:hAnsi="Courier New" w:cs="Courier New"/>
-                <w:sz w:val="18"/>
-                <w:szCs w:val="18"/>
-              </w:rPr>
-            </w:pPr>
-            <w:r>
-              <w:rPr>
-                <w:rFonts w:ascii="Courier New" w:hAnsi="Courier New" w:cs="Courier New"/>
-                <w:sz w:val="18"/>
-                <w:szCs w:val="18"/>
-              </w:rPr>
-              <w:t xml:space="preserve">            </w:t>
-            </w:r>
-            <w:r>
-              <w:rPr>
-                <w:rFonts w:ascii="Courier New" w:hAnsi="Courier New" w:cs="Courier New"/>
-                <w:sz w:val="18"/>
-                <w:szCs w:val="18"/>
-              </w:rPr>
-              <w:t>"linkage"</w:t>
-            </w:r>
-            <w:r>
-              <w:rPr>
-                <w:rFonts w:ascii="Courier New" w:hAnsi="Courier New" w:cs="Courier New"/>
-                <w:sz w:val="18"/>
-                <w:szCs w:val="18"/>
-              </w:rPr>
-              <w:t xml:space="preserve">: </w:t>
-            </w:r>
-            <w:r>
-              <w:rPr>
-                <w:rFonts w:ascii="Courier New" w:hAnsi="Courier New" w:cs="Courier New"/>
-                <w:sz w:val="18"/>
-                <w:szCs w:val="18"/>
-              </w:rPr>
-              <w:t>{</w:t>
-            </w:r>
-          </w:p>
-          <w:p>
-            <w:pPr>
-              <w:keepNext/>
-              <w:rPr>
-                <w:rFonts w:ascii="Courier New" w:hAnsi="Courier New" w:cs="Courier New"/>
-                <w:sz w:val="18"/>
-                <w:szCs w:val="18"/>
-              </w:rPr>
-            </w:pPr>
-            <w:r>
-              <w:rPr>
-                <w:rFonts w:ascii="Courier New" w:hAnsi="Courier New" w:cs="Courier New"/>
-                <w:sz w:val="18"/>
-                <w:szCs w:val="18"/>
-              </w:rPr>
-              <w:t xml:space="preserve">               </w:t>
-            </w:r>
-            <w:r>
-              <w:rPr>
-                <w:rFonts w:ascii="Courier New" w:hAnsi="Courier New" w:cs="Courier New"/>
-                <w:sz w:val="18"/>
-                <w:szCs w:val="18"/>
-              </w:rPr>
-              <w:t>"</w:t>
-            </w:r>
-            <w:proofErr w:type="spellStart"/>
-            <w:r>
-              <w:rPr>
-                <w:rFonts w:ascii="Courier New" w:hAnsi="Courier New" w:cs="Courier New"/>
-                <w:sz w:val="18"/>
-                <w:szCs w:val="18"/>
-              </w:rPr>
-              <w:t>computed_from</w:t>
-            </w:r>
-            <w:proofErr w:type="spellEnd"/>
-            <w:r>
-              <w:rPr>
-                <w:rFonts w:ascii="Courier New" w:hAnsi="Courier New" w:cs="Courier New"/>
-                <w:sz w:val="18"/>
-                <w:szCs w:val="18"/>
-              </w:rPr>
-              <w:t>"</w:t>
-            </w:r>
-            <w:r>
-              <w:rPr>
-                <w:rFonts w:ascii="Courier New" w:hAnsi="Courier New" w:cs="Courier New"/>
-                <w:sz w:val="18"/>
-                <w:szCs w:val="18"/>
-              </w:rPr>
-              <w:t xml:space="preserve">: </w:t>
-            </w:r>
-            <w:r>
-              <w:rPr>
-                <w:rFonts w:ascii="Courier New" w:hAnsi="Courier New" w:cs="Courier New"/>
-                <w:sz w:val="18"/>
-                <w:szCs w:val="18"/>
-              </w:rPr>
-              <w:t>["9a1696ea79327fc87db6942a438d2531"]</w:t>
-            </w:r>
-          </w:p>
-          <w:p>
-            <w:pPr>
-              <w:keepNext/>
-              <w:rPr>
-                <w:rFonts w:ascii="Courier New" w:hAnsi="Courier New" w:cs="Courier New"/>
-                <w:sz w:val="18"/>
-                <w:szCs w:val="18"/>
-              </w:rPr>
-            </w:pPr>
-            <w:r>
-              <w:rPr>
-                <w:rFonts w:ascii="Courier New" w:hAnsi="Courier New" w:cs="Courier New"/>
-                <w:sz w:val="18"/>
-                <w:szCs w:val="18"/>
-              </w:rPr>
-              <w:t xml:space="preserve">            </w:t>
-            </w:r>
-            <w:r>
-              <w:rPr>
-                <w:rFonts w:ascii="Courier New" w:hAnsi="Courier New" w:cs="Courier New"/>
-                <w:sz w:val="18"/>
-                <w:szCs w:val="18"/>
-              </w:rPr>
-              <w:t>},</w:t>
-            </w:r>
-          </w:p>
-          <w:p>
-            <w:pPr>
-              <w:keepNext/>
-              <w:rPr>
-                <w:rFonts w:ascii="Courier New" w:hAnsi="Courier New" w:cs="Courier New"/>
-                <w:sz w:val="18"/>
-                <w:szCs w:val="18"/>
-              </w:rPr>
-            </w:pPr>
-            <w:r>
-              <w:rPr>
-                <w:rFonts w:ascii="Courier New" w:hAnsi="Courier New" w:cs="Courier New"/>
-                <w:sz w:val="18"/>
-                <w:szCs w:val="18"/>
-              </w:rPr>
-              <w:t xml:space="preserve">            </w:t>
-            </w:r>
-            <w:r>
-              <w:rPr>
-                <w:rFonts w:ascii="Courier New" w:hAnsi="Courier New" w:cs="Courier New"/>
-                <w:sz w:val="18"/>
-                <w:szCs w:val="18"/>
-              </w:rPr>
-              <w:t>"</w:t>
-            </w:r>
-            <w:proofErr w:type="spellStart"/>
-            <w:r>
-              <w:rPr>
-                <w:rFonts w:ascii="Courier New" w:hAnsi="Courier New" w:cs="Courier New"/>
-                <w:sz w:val="18"/>
-                <w:szCs w:val="18"/>
-              </w:rPr>
-              <w:t>node_type</w:t>
-            </w:r>
-            <w:proofErr w:type="spellEnd"/>
-            <w:r>
-              <w:rPr>
-                <w:rFonts w:ascii="Courier New" w:hAnsi="Courier New" w:cs="Courier New"/>
-                <w:sz w:val="18"/>
-                <w:szCs w:val="18"/>
-              </w:rPr>
-              <w:t>"</w:t>
-            </w:r>
-            <w:r>
-              <w:rPr>
-                <w:rFonts w:ascii="Courier New" w:hAnsi="Courier New" w:cs="Courier New"/>
-                <w:sz w:val="18"/>
-                <w:szCs w:val="18"/>
-              </w:rPr>
-              <w:t xml:space="preserve">: </w:t>
-            </w:r>
-            <w:r>
-              <w:rPr>
-                <w:rFonts w:ascii="Courier New" w:hAnsi="Courier New" w:cs="Courier New"/>
-                <w:sz w:val="18"/>
-                <w:szCs w:val="18"/>
-              </w:rPr>
-              <w:t>"annotation",</w:t>
-            </w:r>
-          </w:p>
-          <w:p>
-            <w:pPr>
-              <w:keepNext/>
-              <w:rPr>
-                <w:rFonts w:ascii="Courier New" w:hAnsi="Courier New" w:cs="Courier New"/>
-                <w:sz w:val="18"/>
-                <w:szCs w:val="18"/>
-              </w:rPr>
-            </w:pPr>
-            <w:r>
-              <w:rPr>
-                <w:rFonts w:ascii="Courier New" w:hAnsi="Courier New" w:cs="Courier New"/>
-                <w:sz w:val="18"/>
-                <w:szCs w:val="18"/>
-              </w:rPr>
-              <w:t xml:space="preserve">        </w:t>
-            </w:r>
-            <w:r>
-              <w:rPr>
-                <w:rFonts w:ascii="Courier New" w:hAnsi="Courier New" w:cs="Courier New"/>
-                <w:sz w:val="18"/>
-                <w:szCs w:val="18"/>
-              </w:rPr>
-              <w:t xml:space="preserve">    "meta": {</w:t>
+              <w:t>": “New alternate name",</w:t>
             </w:r>
           </w:p>
           <w:p>
@@ -37012,7 +36971,7 @@
                 <w:sz w:val="18"/>
                 <w:szCs w:val="18"/>
               </w:rPr>
-              <w:t xml:space="preserve">            "name": "New sample name",</w:t>
+              <w:t xml:space="preserve">         "description": "New description"</w:t>
             </w:r>
           </w:p>
           <w:p>
@@ -37038,95 +36997,7 @@
                 <w:sz w:val="18"/>
                 <w:szCs w:val="18"/>
               </w:rPr>
-              <w:t xml:space="preserve">            "</w:t>
-            </w:r>
-            <w:proofErr w:type="spellStart"/>
-            <w:r>
-              <w:rPr>
-                <w:rFonts w:ascii="Courier New" w:hAnsi="Courier New" w:cs="Courier New"/>
-                <w:sz w:val="18"/>
-                <w:szCs w:val="18"/>
-              </w:rPr>
-              <w:t>alt_name</w:t>
-            </w:r>
-            <w:proofErr w:type="spellEnd"/>
-            <w:r>
-              <w:rPr>
-                <w:rFonts w:ascii="Courier New" w:hAnsi="Courier New" w:cs="Courier New"/>
-                <w:sz w:val="18"/>
-                <w:szCs w:val="18"/>
-              </w:rPr>
-              <w:t>": “New alternate name",</w:t>
-            </w:r>
-          </w:p>
-          <w:p>
-            <w:pPr>
-              <w:keepNext/>
-              <w:rPr>
-                <w:rFonts w:ascii="Courier New" w:hAnsi="Courier New" w:cs="Courier New"/>
-                <w:sz w:val="18"/>
-                <w:szCs w:val="18"/>
-              </w:rPr>
-            </w:pPr>
-            <w:r>
-              <w:rPr>
-                <w:rFonts w:ascii="Courier New" w:hAnsi="Courier New" w:cs="Courier New"/>
-                <w:sz w:val="18"/>
-                <w:szCs w:val="18"/>
-              </w:rPr>
-              <w:t xml:space="preserve">    </w:t>
-            </w:r>
-            <w:r>
-              <w:rPr>
-                <w:rFonts w:ascii="Courier New" w:hAnsi="Courier New" w:cs="Courier New"/>
-                <w:sz w:val="18"/>
-                <w:szCs w:val="18"/>
-              </w:rPr>
-              <w:t xml:space="preserve">            "description": "New description"</w:t>
-            </w:r>
-          </w:p>
-          <w:p>
-            <w:pPr>
-              <w:keepNext/>
-              <w:rPr>
-                <w:rFonts w:ascii="Courier New" w:hAnsi="Courier New" w:cs="Courier New"/>
-                <w:sz w:val="18"/>
-                <w:szCs w:val="18"/>
-              </w:rPr>
-            </w:pPr>
-            <w:r>
-              <w:rPr>
-                <w:rFonts w:ascii="Courier New" w:hAnsi="Courier New" w:cs="Courier New"/>
-                <w:sz w:val="18"/>
-                <w:szCs w:val="18"/>
-              </w:rPr>
-              <w:t xml:space="preserve">    </w:t>
-            </w:r>
-            <w:r>
-              <w:rPr>
-                <w:rFonts w:ascii="Courier New" w:hAnsi="Courier New" w:cs="Courier New"/>
-                <w:sz w:val="18"/>
-                <w:szCs w:val="18"/>
-              </w:rPr>
-              <w:t xml:space="preserve">        }</w:t>
-            </w:r>
-          </w:p>
-          <w:p>
-            <w:pPr>
-              <w:keepNext/>
-              <w:rPr>
-                <w:rFonts w:ascii="Courier New" w:hAnsi="Courier New" w:cs="Courier New"/>
-                <w:sz w:val="18"/>
-                <w:szCs w:val="18"/>
-              </w:rPr>
-            </w:pPr>
-            <w:r>
-              <w:rPr>
-                <w:rFonts w:ascii="Courier New" w:hAnsi="Courier New" w:cs="Courier New"/>
-                <w:sz w:val="18"/>
-                <w:szCs w:val="18"/>
-              </w:rPr>
-              <w:t xml:space="preserve">         }</w:t>
+              <w:t xml:space="preserve">     }</w:t>
             </w:r>
           </w:p>
           <w:p>
@@ -37238,12 +37109,62 @@
     </w:tbl>
     <w:p>
       <w:pPr>
-        <w:rPr>
-          <w:b/>
-          <w:sz w:val="28"/>
-          <w:u w:val="single"/>
-        </w:rPr>
+        <w:spacing w:after="0"/>
       </w:pPr>
+    </w:p>
+    <w:p>
+      <w:r>
+        <w:t>If the result is too large to return in a single response, the server will return a partial result set and an HTTP 206 response (“Partial content”) code. The “X-OSDF-Query-</w:t>
+      </w:r>
+      <w:proofErr w:type="spellStart"/>
+      <w:r>
+        <w:t>ResultSet</w:t>
+      </w:r>
+      <w:proofErr w:type="spellEnd"/>
+      <w:r>
+        <w:t xml:space="preserve">” header will then contain a URL to allow the retrieval of the next page of </w:t>
+      </w:r>
+      <w:r>
+        <w:t>search results</w:t>
+      </w:r>
+      <w:r>
+        <w:t>. If</w:t>
+      </w:r>
+      <w:r>
+        <w:t xml:space="preserve"> a search results</w:t>
+      </w:r>
+      <w:r>
+        <w:t xml:space="preserve"> response</w:t>
+      </w:r>
+      <w:r>
+        <w:t xml:space="preserve"> does not contain the </w:t>
+      </w:r>
+      <w:r>
+        <w:t>X-OSDF-Query-</w:t>
+      </w:r>
+      <w:proofErr w:type="spellStart"/>
+      <w:r>
+        <w:t>ResultSet</w:t>
+      </w:r>
+      <w:proofErr w:type="spellEnd"/>
+      <w:r>
+        <w:t xml:space="preserve"> </w:t>
+      </w:r>
+      <w:r>
+        <w:t>header</w:t>
+      </w:r>
+      <w:r>
+        <w:t xml:space="preserve"> or if it returns an HTTP 200</w:t>
+      </w:r>
+      <w:r>
+        <w:t xml:space="preserve">, then there are no further </w:t>
+      </w:r>
+      <w:r>
+        <w:t>search results</w:t>
+      </w:r>
+      <w:r>
+        <w:t xml:space="preserve"> available.</w:t>
+      </w:r>
     </w:p>
     <w:p>
       <w:pPr>
@@ -37284,7 +37205,19 @@
         <w:rPr>
           <w:rFonts w:cs="Calibri"/>
         </w:rPr>
-        <w:t xml:space="preserve"> queries.  The full DSL can be found </w:t>
+        <w:t xml:space="preserve"> queries.  The full </w:t>
+      </w:r>
+      <w:r>
+        <w:rPr>
+          <w:rFonts w:cs="Calibri"/>
+        </w:rPr>
+        <w:t xml:space="preserve">query </w:t>
+      </w:r>
+      <w:r>
+        <w:rPr>
+          <w:rFonts w:cs="Calibri"/>
+        </w:rPr>
+        <w:t xml:space="preserve">DSL can be found </w:t>
       </w:r>
       <w:hyperlink r:id="rId9" w:history="1">
         <w:r>
@@ -37300,131 +37233,6 @@
           <w:rFonts w:cs="Calibri"/>
         </w:rPr>
         <w:t>.</w:t>
-      </w:r>
-    </w:p>
-    <w:p>
-      <w:pPr>
-        <w:rPr>
-          <w:rFonts w:cs="Calibri"/>
-        </w:rPr>
-      </w:pPr>
-      <w:r>
-        <w:rPr>
-          <w:rFonts w:cs="Calibri"/>
-        </w:rPr>
-        <w:t xml:space="preserve">One thing to note, is that though the DSL does not explicitly state </w:t>
-      </w:r>
-      <w:r>
-        <w:rPr>
-          <w:rFonts w:cs="Calibri"/>
-        </w:rPr>
-        <w:t>it</w:t>
-      </w:r>
-      <w:r>
-        <w:rPr>
-          <w:rFonts w:cs="Calibri"/>
-        </w:rPr>
-        <w:t xml:space="preserve">, </w:t>
-      </w:r>
-      <w:r>
-        <w:rPr>
-          <w:rFonts w:cs="Calibri"/>
-          <w:b/>
-        </w:rPr>
-        <w:t>all</w:t>
-      </w:r>
-      <w:r>
-        <w:rPr>
-          <w:rFonts w:cs="Calibri"/>
-        </w:rPr>
-        <w:t xml:space="preserve"> query types and filters </w:t>
-      </w:r>
-      <w:r>
-        <w:rPr>
-          <w:rFonts w:cs="Calibri"/>
-          <w:b/>
-        </w:rPr>
-        <w:t>must</w:t>
-      </w:r>
-      <w:r>
-        <w:rPr>
-          <w:rFonts w:cs="Calibri"/>
-        </w:rPr>
-        <w:t xml:space="preserve"> be </w:t>
-      </w:r>
-      <w:r>
-        <w:rPr>
-          <w:rFonts w:cs="Calibri"/>
-        </w:rPr>
-        <w:t>contained</w:t>
-      </w:r>
-      <w:r>
-        <w:rPr>
-          <w:rFonts w:cs="Calibri"/>
-        </w:rPr>
-        <w:t xml:space="preserve"> </w:t>
-      </w:r>
-      <w:r>
-        <w:rPr>
-          <w:rFonts w:cs="Calibri"/>
-        </w:rPr>
-        <w:t>with</w:t>
-      </w:r>
-      <w:r>
-        <w:rPr>
-          <w:rFonts w:cs="Calibri"/>
-        </w:rPr>
-        <w:t xml:space="preserve">in a JSON query element: </w:t>
-      </w:r>
-      <w:r>
-        <w:rPr>
-          <w:rFonts w:cs="Calibri"/>
-        </w:rPr>
-        <w:t xml:space="preserve">  </w:t>
-      </w:r>
-      <w:r>
-        <w:rPr>
-          <w:rFonts w:cs="Calibri"/>
-        </w:rPr>
-        <w:t xml:space="preserve"> </w:t>
-      </w:r>
-      <w:proofErr w:type="gramStart"/>
-      <w:r>
-        <w:rPr>
-          <w:rFonts w:cs="Calibri"/>
-        </w:rPr>
-        <w:t xml:space="preserve">{ </w:t>
-      </w:r>
-      <w:r>
-        <w:rPr>
-          <w:rFonts w:cs="Courier New"/>
-        </w:rPr>
-        <w:t>"</w:t>
-      </w:r>
-      <w:proofErr w:type="gramEnd"/>
-      <w:r>
-        <w:rPr>
-          <w:rFonts w:cs="Calibri"/>
-        </w:rPr>
-        <w:t>query</w:t>
-      </w:r>
-      <w:r>
-        <w:rPr>
-          <w:rFonts w:cs="Courier New"/>
-        </w:rPr>
-        <w:t>"</w:t>
-      </w:r>
-      <w:r>
-        <w:rPr>
-          <w:rFonts w:cs="Courier New"/>
-        </w:rPr>
-        <w:t xml:space="preserve"> </w:t>
-      </w:r>
-      <w:r>
-        <w:rPr>
-          <w:rFonts w:cs="Calibri"/>
-        </w:rPr>
-        <w:t>:</w:t>
       </w:r>
     </w:p>
     <w:p>
@@ -37462,7 +37270,6 @@
               <w:ind w:left="0"/>
             </w:pPr>
             <w:r>
-              <w:lastRenderedPageBreak/>
               <w:t>Simple term query</w:t>
             </w:r>
           </w:p>
@@ -37515,7 +37322,13 @@
               <w:rPr>
                 <w:rFonts w:ascii="Courier New" w:hAnsi="Courier New" w:cs="Courier New"/>
               </w:rPr>
-              <w:t xml:space="preserve">Will return all documents containing the </w:t>
+              <w:t>This query w</w:t>
+            </w:r>
+            <w:r>
+              <w:rPr>
+                <w:rFonts w:ascii="Courier New" w:hAnsi="Courier New" w:cs="Courier New"/>
+              </w:rPr>
+              <w:t xml:space="preserve">ill return all documents containing the </w:t>
             </w:r>
             <w:r>
               <w:rPr>
@@ -37527,7 +37340,14 @@
               <w:rPr>
                 <w:rFonts w:ascii="Courier New" w:hAnsi="Courier New" w:cs="Courier New"/>
               </w:rPr>
-              <w:t>term “</w:t>
+              <w:t xml:space="preserve">term </w:t>
+            </w:r>
+            <w:r>
+              <w:rPr>
+                <w:rFonts w:ascii="Courier New" w:hAnsi="Courier New" w:cs="Courier New"/>
+              </w:rPr>
+              <w:lastRenderedPageBreak/>
+              <w:t>“</w:t>
             </w:r>
             <w:proofErr w:type="spellStart"/>
             <w:r>
@@ -37548,6 +37368,12 @@
                 <w:rFonts w:ascii="Courier New" w:hAnsi="Courier New" w:cs="Courier New"/>
               </w:rPr>
               <w:t>.</w:t>
+            </w:r>
+            <w:r>
+              <w:rPr>
+                <w:rFonts w:ascii="Courier New" w:hAnsi="Courier New" w:cs="Courier New"/>
+              </w:rPr>
+              <w:t xml:space="preserve">  If searching for a nested field, use the dot operator.</w:t>
             </w:r>
           </w:p>
           <w:p>
@@ -37596,7 +37422,19 @@
               <w:rPr>
                 <w:rFonts w:ascii="Courier New" w:hAnsi="Courier New" w:cs="Courier New"/>
               </w:rPr>
-              <w:t xml:space="preserve"> analyzer both tokenizes the text and makes it lowercase.  As a result, searching for the literal “Annotation” with this query type will not yield results.</w:t>
+              <w:t xml:space="preserve"> analyzer both tokenizes the text and makes it lowercase.  As a result, searching for</w:t>
+            </w:r>
+            <w:r>
+              <w:rPr>
+                <w:rFonts w:ascii="Courier New" w:hAnsi="Courier New" w:cs="Courier New"/>
+              </w:rPr>
+              <w:t xml:space="preserve"> a value that contains any upper case letters with this type of query will not yield results</w:t>
+            </w:r>
+            <w:r>
+              <w:rPr>
+                <w:rFonts w:ascii="Courier New" w:hAnsi="Courier New" w:cs="Courier New"/>
+              </w:rPr>
+              <w:t>.</w:t>
             </w:r>
           </w:p>
           <w:p>
@@ -37813,7 +37651,13 @@
               <w:rPr>
                 <w:rFonts w:ascii="Courier New" w:hAnsi="Courier New" w:cs="Courier New"/>
               </w:rPr>
-              <w:t>Will return all documents containing the literal “annotation” on any node in the document’s JSON structure.</w:t>
+              <w:t>This query w</w:t>
+            </w:r>
+            <w:r>
+              <w:rPr>
+                <w:rFonts w:ascii="Courier New" w:hAnsi="Courier New" w:cs="Courier New"/>
+              </w:rPr>
+              <w:t>ill return all documents containing the literal “annotation” on any node in the document’s JSON structure.</w:t>
             </w:r>
           </w:p>
           <w:p>
@@ -40160,7 +40004,16 @@
       </w:pPr>
       <w:bookmarkStart w:id="35" w:name="_Toc318820568"/>
       <w:r>
-        <w:t>Sorting Results</w:t>
+        <w:t xml:space="preserve">Returning </w:t>
+      </w:r>
+      <w:r>
+        <w:t>Sort</w:t>
+      </w:r>
+      <w:r>
+        <w:t xml:space="preserve">ed </w:t>
+      </w:r>
+      <w:r>
+        <w:t>Results</w:t>
       </w:r>
       <w:bookmarkEnd w:id="35"/>
     </w:p>
@@ -40716,6 +40569,395 @@
       <w:bookmarkEnd w:id="36"/>
     </w:p>
     <w:p>
+      <w:r>
+        <w:rPr>
+          <w:rFonts w:ascii="Calibri" w:hAnsi="Calibri" w:cs="Calibri"/>
+        </w:rPr>
+        <w:t xml:space="preserve">As mentioned in Section 8, a, query results are paginated if the results are too large.  The page size </w:t>
+      </w:r>
+      <w:r>
+        <w:rPr>
+          <w:rFonts w:ascii="Calibri" w:hAnsi="Calibri" w:cs="Calibri"/>
+        </w:rPr>
+        <w:t>page would be specified by the implementation</w:t>
+      </w:r>
+      <w:r>
+        <w:rPr>
+          <w:rFonts w:ascii="Calibri" w:hAnsi="Calibri" w:cs="Calibri"/>
+        </w:rPr>
+        <w:t xml:space="preserve">.  However, rather than making a query and using the </w:t>
+      </w:r>
+      <w:r>
+        <w:t>X-OSDF-Query-</w:t>
+      </w:r>
+      <w:proofErr w:type="spellStart"/>
+      <w:r>
+        <w:t>ResultSet</w:t>
+      </w:r>
+      <w:proofErr w:type="spellEnd"/>
+      <w:r>
+        <w:t xml:space="preserve"> header</w:t>
+      </w:r>
+      <w:r>
+        <w:t xml:space="preserve"> to pull the next page, a specific page or result range may be returned.</w:t>
+      </w:r>
+    </w:p>
+    <w:p>
+      <w:pPr>
+        <w:spacing w:after="0"/>
+      </w:pPr>
+    </w:p>
+    <w:p>
+      <w:pPr>
+        <w:spacing w:after="0"/>
+        <w:rPr>
+          <w:rFonts w:ascii="Calibri" w:hAnsi="Calibri" w:cs="Calibri"/>
+        </w:rPr>
+      </w:pPr>
+      <w:r>
+        <w:t xml:space="preserve">Retrieving a specific page will return the same type of </w:t>
+      </w:r>
+      <w:r>
+        <w:t>results as a regular query, but will allow the client to better control of the query.</w:t>
+      </w:r>
+    </w:p>
+    <w:tbl>
+      <w:tblPr>
+        <w:tblStyle w:val="TableGrid"/>
+        <w:tblW w:w="0" w:type="auto"/>
+        <w:tblLook w:val="04A0"/>
+      </w:tblPr>
+      <w:tblGrid>
+        <w:gridCol w:w="9576"/>
+      </w:tblGrid>
+      <w:tr>
+        <w:tc>
+          <w:tcPr>
+            <w:tcW w:w="9576" w:type="dxa"/>
+            <w:shd w:val="clear" w:color="auto" w:fill="0D0D0D" w:themeFill="text1" w:themeFillTint="F2"/>
+          </w:tcPr>
+          <w:p>
+            <w:pPr>
+              <w:pStyle w:val="ListParagraph"/>
+              <w:numPr>
+                <w:ilvl w:val="0"/>
+                <w:numId w:val="8"/>
+              </w:numPr>
+              <w:ind w:left="0"/>
+            </w:pPr>
+            <w:r>
+              <w:t>Retrieving a specific page</w:t>
+            </w:r>
+          </w:p>
+        </w:tc>
+      </w:tr>
+      <w:tr>
+        <w:tc>
+          <w:tcPr>
+            <w:tcW w:w="9576" w:type="dxa"/>
+            <w:shd w:val="clear" w:color="auto" w:fill="943634" w:themeFill="accent2" w:themeFillShade="BF"/>
+          </w:tcPr>
+          <w:p>
+            <w:pPr>
+              <w:rPr>
+                <w:rFonts w:ascii="Courier New" w:hAnsi="Courier New" w:cs="Courier New"/>
+                <w:color w:val="FFFFFF" w:themeColor="background1"/>
+              </w:rPr>
+            </w:pPr>
+          </w:p>
+        </w:tc>
+      </w:tr>
+      <w:tr>
+        <w:tc>
+          <w:tcPr>
+            <w:tcW w:w="9576" w:type="dxa"/>
+          </w:tcPr>
+          <w:p>
+            <w:pPr>
+              <w:rPr>
+                <w:rFonts w:ascii="Courier New" w:hAnsi="Courier New" w:cs="Courier New"/>
+              </w:rPr>
+            </w:pPr>
+          </w:p>
+          <w:p>
+            <w:pPr>
+              <w:rPr>
+                <w:rFonts w:ascii="Courier New" w:hAnsi="Courier New" w:cs="Courier New"/>
+              </w:rPr>
+            </w:pPr>
+            <w:r>
+              <w:rPr>
+                <w:rFonts w:ascii="Courier New" w:hAnsi="Courier New" w:cs="Courier New"/>
+              </w:rPr>
+              <w:t>When making a query that returns a number of results that exceed the OSDF page size, you may find it more convenient to return specific pages.  This can be achieved by posting a JSON query using the following URL:</w:t>
+            </w:r>
+          </w:p>
+          <w:p>
+            <w:pPr>
+              <w:rPr>
+                <w:rFonts w:ascii="Courier New" w:hAnsi="Courier New" w:cs="Courier New"/>
+              </w:rPr>
+            </w:pPr>
+          </w:p>
+          <w:p>
+            <w:pPr>
+              <w:rPr>
+                <w:rFonts w:ascii="Courier New" w:hAnsi="Courier New" w:cs="Courier New"/>
+              </w:rPr>
+            </w:pPr>
+            <w:r>
+              <w:rPr>
+                <w:rFonts w:ascii="Courier New" w:hAnsi="Courier New" w:cs="Courier New"/>
+              </w:rPr>
+              <w:t>Example request:</w:t>
+            </w:r>
+          </w:p>
+          <w:p>
+            <w:pPr>
+              <w:rPr>
+                <w:rFonts w:ascii="Courier New" w:hAnsi="Courier New" w:cs="Courier New"/>
+              </w:rPr>
+            </w:pPr>
+          </w:p>
+          <w:p>
+            <w:pPr>
+              <w:rPr>
+                <w:rFonts w:ascii="Courier New" w:hAnsi="Courier New" w:cs="Courier New"/>
+                <w:sz w:val="18"/>
+                <w:szCs w:val="18"/>
+              </w:rPr>
+            </w:pPr>
+            <w:r>
+              <w:rPr>
+                <w:rFonts w:ascii="Courier New" w:hAnsi="Courier New" w:cs="Courier New"/>
+              </w:rPr>
+              <w:t xml:space="preserve">$ </w:t>
+            </w:r>
+            <w:r>
+              <w:rPr>
+                <w:rFonts w:ascii="Courier New" w:hAnsi="Courier New" w:cs="Courier New"/>
+                <w:sz w:val="18"/>
+                <w:szCs w:val="18"/>
+              </w:rPr>
+              <w:t>curl -u &lt;AUTH&gt; -d '{"query" : { "term" : { "</w:t>
+            </w:r>
+            <w:proofErr w:type="spellStart"/>
+            <w:r>
+              <w:rPr>
+                <w:rFonts w:ascii="Courier New" w:hAnsi="Courier New" w:cs="Courier New"/>
+                <w:sz w:val="18"/>
+                <w:szCs w:val="18"/>
+              </w:rPr>
+              <w:t>node_type</w:t>
+            </w:r>
+            <w:proofErr w:type="spellEnd"/>
+            <w:r>
+              <w:rPr>
+                <w:rFonts w:ascii="Courier New" w:hAnsi="Courier New" w:cs="Courier New"/>
+                <w:sz w:val="18"/>
+                <w:szCs w:val="18"/>
+              </w:rPr>
+              <w:t>" : "annotation" }}}'</w:t>
+            </w:r>
+            <w:r>
+              <w:rPr>
+                <w:rFonts w:ascii="Courier New" w:hAnsi="Courier New" w:cs="Courier New"/>
+                <w:sz w:val="18"/>
+                <w:szCs w:val="18"/>
+              </w:rPr>
+              <w:t xml:space="preserve"> </w:t>
+            </w:r>
+            <w:r>
+              <w:rPr>
+                <w:rFonts w:ascii="Courier New" w:hAnsi="Courier New" w:cs="Courier New"/>
+                <w:sz w:val="18"/>
+                <w:szCs w:val="18"/>
+              </w:rPr>
+              <w:t>&lt;OSDF_URL&gt;/n</w:t>
+            </w:r>
+            <w:r>
+              <w:rPr>
+                <w:rFonts w:ascii="Courier New" w:hAnsi="Courier New" w:cs="Courier New"/>
+                <w:sz w:val="18"/>
+                <w:szCs w:val="18"/>
+              </w:rPr>
+              <w:t>odes/query/&lt;ns&gt;/page/&lt;</w:t>
+            </w:r>
+            <w:proofErr w:type="spellStart"/>
+            <w:r>
+              <w:rPr>
+                <w:rFonts w:ascii="Courier New" w:hAnsi="Courier New" w:cs="Courier New"/>
+                <w:sz w:val="18"/>
+                <w:szCs w:val="18"/>
+              </w:rPr>
+              <w:t>page_number</w:t>
+            </w:r>
+            <w:proofErr w:type="spellEnd"/>
+            <w:r>
+              <w:rPr>
+                <w:rFonts w:ascii="Courier New" w:hAnsi="Courier New" w:cs="Courier New"/>
+                <w:sz w:val="18"/>
+                <w:szCs w:val="18"/>
+              </w:rPr>
+              <w:t>&gt;</w:t>
+            </w:r>
+          </w:p>
+          <w:p>
+            <w:pPr>
+              <w:rPr>
+                <w:rFonts w:ascii="Courier New" w:hAnsi="Courier New" w:cs="Courier New"/>
+                <w:sz w:val="18"/>
+                <w:szCs w:val="18"/>
+              </w:rPr>
+            </w:pPr>
+          </w:p>
+          <w:p>
+            <w:pPr>
+              <w:rPr>
+                <w:rFonts w:ascii="Courier New" w:hAnsi="Courier New" w:cs="Courier New"/>
+                <w:sz w:val="18"/>
+                <w:szCs w:val="18"/>
+              </w:rPr>
+            </w:pPr>
+          </w:p>
+          <w:p>
+            <w:pPr>
+              <w:rPr>
+                <w:rFonts w:ascii="Courier New" w:hAnsi="Courier New" w:cs="Courier New"/>
+              </w:rPr>
+            </w:pPr>
+            <w:r>
+              <w:rPr>
+                <w:rFonts w:ascii="Courier New" w:hAnsi="Courier New" w:cs="Courier New"/>
+              </w:rPr>
+              <w:t>Or, if the JSON query is stored in a file:</w:t>
+            </w:r>
+          </w:p>
+          <w:p>
+            <w:pPr>
+              <w:rPr>
+                <w:rFonts w:ascii="Courier New" w:hAnsi="Courier New" w:cs="Courier New"/>
+              </w:rPr>
+            </w:pPr>
+          </w:p>
+          <w:p>
+            <w:pPr>
+              <w:rPr>
+                <w:rFonts w:ascii="Courier New" w:hAnsi="Courier New" w:cs="Courier New"/>
+                <w:sz w:val="18"/>
+                <w:szCs w:val="18"/>
+              </w:rPr>
+            </w:pPr>
+            <w:r>
+              <w:rPr>
+                <w:rFonts w:ascii="Courier New" w:hAnsi="Courier New" w:cs="Courier New"/>
+              </w:rPr>
+              <w:t xml:space="preserve">$ </w:t>
+            </w:r>
+            <w:r>
+              <w:rPr>
+                <w:rFonts w:ascii="Courier New" w:hAnsi="Courier New" w:cs="Courier New"/>
+                <w:sz w:val="18"/>
+                <w:szCs w:val="18"/>
+              </w:rPr>
+              <w:t xml:space="preserve">curl -u &lt;AUTH&gt; -d </w:t>
+            </w:r>
+            <w:r>
+              <w:rPr>
+                <w:rFonts w:ascii="Courier New" w:hAnsi="Courier New" w:cs="Courier New"/>
+                <w:sz w:val="18"/>
+                <w:szCs w:val="18"/>
+              </w:rPr>
+              <w:t xml:space="preserve">@&lt;filename&gt; </w:t>
+            </w:r>
+            <w:r>
+              <w:rPr>
+                <w:rFonts w:ascii="Courier New" w:hAnsi="Courier New" w:cs="Courier New"/>
+                <w:sz w:val="18"/>
+                <w:szCs w:val="18"/>
+              </w:rPr>
+              <w:t>&lt;OSDF_URL&gt;/n</w:t>
+            </w:r>
+            <w:r>
+              <w:rPr>
+                <w:rFonts w:ascii="Courier New" w:hAnsi="Courier New" w:cs="Courier New"/>
+                <w:sz w:val="18"/>
+                <w:szCs w:val="18"/>
+              </w:rPr>
+              <w:t>odes/query/&lt;ns&gt;/page/&lt;</w:t>
+            </w:r>
+            <w:proofErr w:type="spellStart"/>
+            <w:r>
+              <w:rPr>
+                <w:rFonts w:ascii="Courier New" w:hAnsi="Courier New" w:cs="Courier New"/>
+                <w:sz w:val="18"/>
+                <w:szCs w:val="18"/>
+              </w:rPr>
+              <w:t>page_number</w:t>
+            </w:r>
+            <w:proofErr w:type="spellEnd"/>
+            <w:r>
+              <w:rPr>
+                <w:rFonts w:ascii="Courier New" w:hAnsi="Courier New" w:cs="Courier New"/>
+                <w:sz w:val="18"/>
+                <w:szCs w:val="18"/>
+              </w:rPr>
+              <w:t>&gt;</w:t>
+            </w:r>
+          </w:p>
+          <w:p>
+            <w:pPr>
+              <w:rPr>
+                <w:rFonts w:ascii="Courier New" w:hAnsi="Courier New" w:cs="Courier New"/>
+              </w:rPr>
+            </w:pPr>
+          </w:p>
+          <w:p>
+            <w:pPr>
+              <w:rPr>
+                <w:rFonts w:ascii="Courier New" w:hAnsi="Courier New" w:cs="Courier New"/>
+              </w:rPr>
+            </w:pPr>
+          </w:p>
+          <w:p>
+            <w:pPr>
+              <w:rPr>
+                <w:rFonts w:ascii="Courier New" w:hAnsi="Courier New" w:cs="Courier New"/>
+              </w:rPr>
+            </w:pPr>
+          </w:p>
+        </w:tc>
+      </w:tr>
+    </w:tbl>
+    <w:p>
+      <w:pPr>
+        <w:rPr>
+          <w:rFonts w:ascii="Calibri" w:hAnsi="Calibri" w:cs="Calibri"/>
+        </w:rPr>
+      </w:pPr>
+    </w:p>
+    <w:p>
+      <w:pPr>
+        <w:rPr>
+          <w:rFonts w:ascii="Calibri" w:hAnsi="Calibri" w:cs="Calibri"/>
+        </w:rPr>
+      </w:pPr>
+    </w:p>
+    <w:p>
+      <w:pPr>
+        <w:rPr>
+          <w:rFonts w:ascii="Calibri" w:hAnsi="Calibri" w:cs="Calibri"/>
+        </w:rPr>
+      </w:pPr>
+    </w:p>
+    <w:p>
+      <w:pPr>
+        <w:rPr>
+          <w:rFonts w:ascii="Calibri" w:hAnsi="Calibri" w:cs="Calibri"/>
+        </w:rPr>
+      </w:pPr>
+    </w:p>
+    <w:p>
       <w:pPr>
         <w:rPr>
           <w:rFonts w:ascii="Calibri" w:hAnsi="Calibri" w:cs="Calibri"/>
@@ -40725,7 +40967,13 @@
         <w:rPr>
           <w:rFonts w:ascii="Calibri" w:hAnsi="Calibri" w:cs="Calibri"/>
         </w:rPr>
-        <w:t>Query results may be paginated using the “</w:t>
+        <w:t>Alternatively, q</w:t>
+      </w:r>
+      <w:r>
+        <w:rPr>
+          <w:rFonts w:ascii="Calibri" w:hAnsi="Calibri" w:cs="Calibri"/>
+        </w:rPr>
+        <w:t xml:space="preserve">uery results may be paginated using the </w:t>
       </w:r>
       <w:proofErr w:type="spellStart"/>
       <w:r>
@@ -40739,7 +40987,61 @@
         <w:rPr>
           <w:rFonts w:ascii="Calibri" w:hAnsi="Calibri" w:cs="Calibri"/>
         </w:rPr>
-        <w:t>” from and size keywords.</w:t>
+        <w:t xml:space="preserve"> query DSL</w:t>
+      </w:r>
+      <w:r>
+        <w:rPr>
+          <w:rFonts w:ascii="Calibri" w:hAnsi="Calibri" w:cs="Calibri"/>
+        </w:rPr>
+        <w:t xml:space="preserve"> </w:t>
+      </w:r>
+      <w:r>
+        <w:rPr>
+          <w:rFonts w:ascii="Calibri" w:hAnsi="Calibri" w:cs="Calibri"/>
+        </w:rPr>
+        <w:t>‘</w:t>
+      </w:r>
+      <w:r>
+        <w:rPr>
+          <w:rFonts w:ascii="Calibri" w:hAnsi="Calibri" w:cs="Calibri"/>
+        </w:rPr>
+        <w:t>from</w:t>
+      </w:r>
+      <w:r>
+        <w:rPr>
+          <w:rFonts w:ascii="Calibri" w:hAnsi="Calibri" w:cs="Calibri"/>
+        </w:rPr>
+        <w:t>’</w:t>
+      </w:r>
+      <w:r>
+        <w:rPr>
+          <w:rFonts w:ascii="Calibri" w:hAnsi="Calibri" w:cs="Calibri"/>
+        </w:rPr>
+        <w:t xml:space="preserve"> and </w:t>
+      </w:r>
+      <w:r>
+        <w:rPr>
+          <w:rFonts w:ascii="Calibri" w:hAnsi="Calibri" w:cs="Calibri"/>
+        </w:rPr>
+        <w:t>‘</w:t>
+      </w:r>
+      <w:r>
+        <w:rPr>
+          <w:rFonts w:ascii="Calibri" w:hAnsi="Calibri" w:cs="Calibri"/>
+        </w:rPr>
+        <w:t>size</w:t>
+      </w:r>
+      <w:r>
+        <w:rPr>
+          <w:rFonts w:ascii="Calibri" w:hAnsi="Calibri" w:cs="Calibri"/>
+        </w:rPr>
+        <w:t>’</w:t>
+      </w:r>
+      <w:r>
+        <w:rPr>
+          <w:rFonts w:ascii="Calibri" w:hAnsi="Calibri" w:cs="Calibri"/>
+        </w:rPr>
+        <w:t xml:space="preserve"> keywords.</w:t>
       </w:r>
     </w:p>
     <w:p>
@@ -40752,7 +41054,13 @@
         <w:rPr>
           <w:rFonts w:ascii="Calibri" w:hAnsi="Calibri" w:cs="Calibri"/>
         </w:rPr>
-        <w:t>Note: When limiting the number of results in this way, the results</w:t>
+        <w:t xml:space="preserve">Note: When </w:t>
+      </w:r>
+      <w:r>
+        <w:rPr>
+          <w:rFonts w:ascii="Calibri" w:hAnsi="Calibri" w:cs="Calibri"/>
+        </w:rPr>
+        <w:t>specifying the size in this way, a query is still limited by the OSDF page size specified by the implementation.</w:t>
       </w:r>
     </w:p>
     <w:tbl>
@@ -40781,7 +41089,7 @@
               <w:ind w:left="0"/>
             </w:pPr>
             <w:r>
-              <w:t>Pagination</w:t>
+              <w:t>From and Size keywords</w:t>
             </w:r>
           </w:p>
         </w:tc>
@@ -40833,7 +41141,79 @@
               <w:rPr>
                 <w:rFonts w:ascii="Courier New" w:hAnsi="Courier New" w:cs="Courier New"/>
               </w:rPr>
-              <w:t>Here is a simple pagination example. This will start from index 40 of the search results and return the next 10.  It’s should be considered to use pagination along with a sort field though it’s not required.</w:t>
+              <w:t xml:space="preserve">Here is a simple </w:t>
+            </w:r>
+            <w:r>
+              <w:rPr>
+                <w:rFonts w:ascii="Courier New" w:hAnsi="Courier New" w:cs="Courier New"/>
+              </w:rPr>
+              <w:t>ranged-results</w:t>
+            </w:r>
+            <w:r>
+              <w:rPr>
+                <w:rFonts w:ascii="Courier New" w:hAnsi="Courier New" w:cs="Courier New"/>
+              </w:rPr>
+              <w:t xml:space="preserve"> example. This will </w:t>
+            </w:r>
+            <w:r>
+              <w:rPr>
+                <w:rFonts w:ascii="Courier New" w:hAnsi="Courier New" w:cs="Courier New"/>
+              </w:rPr>
+              <w:t>return search results</w:t>
+            </w:r>
+            <w:r>
+              <w:rPr>
+                <w:rFonts w:ascii="Courier New" w:hAnsi="Courier New" w:cs="Courier New"/>
+              </w:rPr>
+              <w:t xml:space="preserve"> </w:t>
+            </w:r>
+            <w:r>
+              <w:rPr>
+                <w:rFonts w:ascii="Courier New" w:hAnsi="Courier New" w:cs="Courier New"/>
+              </w:rPr>
+              <w:t xml:space="preserve">beginning with result number </w:t>
+            </w:r>
+            <w:r>
+              <w:rPr>
+                <w:rFonts w:ascii="Courier New" w:hAnsi="Courier New" w:cs="Courier New"/>
+              </w:rPr>
+              <w:t xml:space="preserve">40 </w:t>
+            </w:r>
+            <w:r>
+              <w:rPr>
+                <w:rFonts w:ascii="Courier New" w:hAnsi="Courier New" w:cs="Courier New"/>
+              </w:rPr>
+              <w:t xml:space="preserve">and </w:t>
+            </w:r>
+            <w:r>
+              <w:rPr>
+                <w:rFonts w:ascii="Courier New" w:hAnsi="Courier New" w:cs="Courier New"/>
+              </w:rPr>
+              <w:t>return</w:t>
+            </w:r>
+            <w:r>
+              <w:rPr>
+                <w:rFonts w:ascii="Courier New" w:hAnsi="Courier New" w:cs="Courier New"/>
+              </w:rPr>
+              <w:t>ing 10 results total (40-49)</w:t>
+            </w:r>
+            <w:r>
+              <w:rPr>
+                <w:rFonts w:ascii="Courier New" w:hAnsi="Courier New" w:cs="Courier New"/>
+              </w:rPr>
+              <w:t xml:space="preserve">.  </w:t>
+            </w:r>
+            <w:r>
+              <w:rPr>
+                <w:rFonts w:ascii="Courier New" w:hAnsi="Courier New" w:cs="Courier New"/>
+              </w:rPr>
+              <w:t xml:space="preserve">Using a sort field should be considered if using this type of pagination </w:t>
+            </w:r>
+            <w:r>
+              <w:rPr>
+                <w:rFonts w:ascii="Courier New" w:hAnsi="Courier New" w:cs="Courier New"/>
+              </w:rPr>
+              <w:t>though it’s not required.</w:t>
             </w:r>
           </w:p>
           <w:p>
@@ -41136,7 +41516,7 @@
             <w:rPr>
               <w:noProof/>
             </w:rPr>
-            <w:t>1</w:t>
+            <w:t>33</w:t>
           </w:r>
         </w:fldSimple>
       </w:p>
@@ -44541,7 +44921,7 @@
 </file>
 
 <file path=customXml/itemProps1.xml><?xml version="1.0" encoding="utf-8"?>
-<ds:datastoreItem xmlns:ds="http://schemas.openxmlformats.org/officeDocument/2006/customXml" ds:itemID="{D121B436-B2FF-4AB1-BE76-C994721B9CE8}">
+<ds:datastoreItem xmlns:ds="http://schemas.openxmlformats.org/officeDocument/2006/customXml" ds:itemID="{1FC2A6A8-7231-475B-AD6E-1D8A5E16108F}">
   <ds:schemaRefs>
     <ds:schemaRef ds:uri="http://schemas.openxmlformats.org/officeDocument/2006/bibliography"/>
   </ds:schemaRefs>

</xml_diff>